<commit_message>
Updated Test Specification to adjust for issue raised in GitlLab #8.
</commit_message>
<xml_diff>
--- a/docs/test_spec/src/Test_Specification.docx
+++ b/docs/test_spec/src/Test_Specification.docx
@@ -427,8 +427,6 @@
           <w:rFonts w:ascii="Times New Roman" w:hAnsi="Times New Roman" w:cs="Times New Roman"/>
         </w:rPr>
       </w:pPr>
-      <w:bookmarkStart w:id="0" w:name="_GoBack"/>
-      <w:bookmarkEnd w:id="0"/>
     </w:p>
     <w:p>
       <w:pPr>
@@ -760,7 +758,7 @@
         <w:br w:type="page"/>
       </w:r>
     </w:p>
-    <w:bookmarkStart w:id="1" w:name="_Toc34043123" w:displacedByCustomXml="next"/>
+    <w:bookmarkStart w:id="0" w:name="_Toc34043123" w:displacedByCustomXml="next"/>
     <w:sdt>
       <w:sdtPr>
         <w:rPr>
@@ -796,7 +794,7 @@
             </w:rPr>
             <w:t>CONTENTS</w:t>
           </w:r>
-          <w:bookmarkEnd w:id="1"/>
+          <w:bookmarkEnd w:id="0"/>
         </w:p>
         <w:p>
           <w:pPr>
@@ -2160,12 +2158,12 @@
       <w:pPr>
         <w:pStyle w:val="Heading1"/>
       </w:pPr>
-      <w:bookmarkStart w:id="2" w:name="_Toc34043124"/>
+      <w:bookmarkStart w:id="1" w:name="_Toc34043124"/>
       <w:r>
         <w:lastRenderedPageBreak/>
         <w:t>1. INTRODUCTION</w:t>
       </w:r>
-      <w:bookmarkEnd w:id="2"/>
+      <w:bookmarkEnd w:id="1"/>
     </w:p>
     <w:p>
       <w:pPr>
@@ -2180,13 +2178,98 @@
       <w:pPr>
         <w:pStyle w:val="Heading2"/>
       </w:pPr>
-      <w:bookmarkStart w:id="3" w:name="_Toc34043125"/>
+      <w:bookmarkStart w:id="2" w:name="_Toc34043125"/>
       <w:r>
         <w:t xml:space="preserve">1.1 </w:t>
       </w:r>
       <w:r>
         <w:t>Purpose of this Document</w:t>
       </w:r>
+      <w:bookmarkEnd w:id="2"/>
+    </w:p>
+    <w:p>
+      <w:pPr>
+        <w:rPr>
+          <w:rFonts w:ascii="Times New Roman" w:hAnsi="Times New Roman" w:cs="Times New Roman"/>
+          <w:sz w:val="20"/>
+          <w:szCs w:val="20"/>
+        </w:rPr>
+      </w:pPr>
+      <w:r>
+        <w:rPr>
+          <w:rFonts w:ascii="Times New Roman" w:hAnsi="Times New Roman" w:cs="Times New Roman"/>
+          <w:sz w:val="20"/>
+          <w:szCs w:val="20"/>
+        </w:rPr>
+        <w:t>This document</w:t>
+      </w:r>
+      <w:r>
+        <w:rPr>
+          <w:rFonts w:ascii="Times New Roman" w:hAnsi="Times New Roman" w:cs="Times New Roman"/>
+          <w:sz w:val="20"/>
+          <w:szCs w:val="20"/>
+        </w:rPr>
+        <w:t>’</w:t>
+      </w:r>
+      <w:r>
+        <w:rPr>
+          <w:rFonts w:ascii="Times New Roman" w:hAnsi="Times New Roman" w:cs="Times New Roman"/>
+          <w:sz w:val="20"/>
+          <w:szCs w:val="20"/>
+        </w:rPr>
+        <w:t>s purpose is to provide a clear set of guidelines to aid the production of</w:t>
+      </w:r>
+      <w:r>
+        <w:rPr>
+          <w:rFonts w:ascii="Times New Roman" w:hAnsi="Times New Roman" w:cs="Times New Roman"/>
+          <w:sz w:val="20"/>
+          <w:szCs w:val="20"/>
+        </w:rPr>
+        <w:t xml:space="preserve"> a </w:t>
+      </w:r>
+      <w:r>
+        <w:rPr>
+          <w:rFonts w:ascii="Times New Roman" w:hAnsi="Times New Roman" w:cs="Times New Roman"/>
+          <w:sz w:val="20"/>
+          <w:szCs w:val="20"/>
+        </w:rPr>
+        <w:t>high-quality</w:t>
+      </w:r>
+      <w:r>
+        <w:rPr>
+          <w:rFonts w:ascii="Times New Roman" w:hAnsi="Times New Roman" w:cs="Times New Roman"/>
+          <w:sz w:val="20"/>
+          <w:szCs w:val="20"/>
+        </w:rPr>
+        <w:t xml:space="preserve"> program</w:t>
+      </w:r>
+      <w:r>
+        <w:rPr>
+          <w:rFonts w:ascii="Times New Roman" w:hAnsi="Times New Roman" w:cs="Times New Roman"/>
+          <w:sz w:val="20"/>
+          <w:szCs w:val="20"/>
+        </w:rPr>
+        <w:t xml:space="preserve"> for Group 20 in CS22120.</w:t>
+      </w:r>
+    </w:p>
+    <w:p>
+      <w:pPr>
+        <w:rPr>
+          <w:rFonts w:ascii="Times New Roman" w:hAnsi="Times New Roman" w:cs="Times New Roman"/>
+        </w:rPr>
+      </w:pPr>
+    </w:p>
+    <w:p>
+      <w:pPr>
+        <w:pStyle w:val="Heading2"/>
+      </w:pPr>
+      <w:bookmarkStart w:id="3" w:name="_Toc34043126"/>
+      <w:r>
+        <w:t xml:space="preserve">1.2 </w:t>
+      </w:r>
+      <w:r>
+        <w:t>Scope</w:t>
+      </w:r>
       <w:bookmarkEnd w:id="3"/>
     </w:p>
     <w:p>
@@ -2203,55 +2286,72 @@
           <w:sz w:val="20"/>
           <w:szCs w:val="20"/>
         </w:rPr>
-        <w:t>This document</w:t>
-      </w:r>
-      <w:r>
-        <w:rPr>
-          <w:rFonts w:ascii="Times New Roman" w:hAnsi="Times New Roman" w:cs="Times New Roman"/>
-          <w:sz w:val="20"/>
-          <w:szCs w:val="20"/>
-        </w:rPr>
-        <w:t>’</w:t>
-      </w:r>
-      <w:r>
-        <w:rPr>
-          <w:rFonts w:ascii="Times New Roman" w:hAnsi="Times New Roman" w:cs="Times New Roman"/>
-          <w:sz w:val="20"/>
-          <w:szCs w:val="20"/>
-        </w:rPr>
-        <w:t>s purpose is to provide a clear set of guidelines to aid the production of</w:t>
-      </w:r>
-      <w:r>
-        <w:rPr>
-          <w:rFonts w:ascii="Times New Roman" w:hAnsi="Times New Roman" w:cs="Times New Roman"/>
-          <w:sz w:val="20"/>
-          <w:szCs w:val="20"/>
-        </w:rPr>
-        <w:t xml:space="preserve"> a </w:t>
-      </w:r>
-      <w:r>
-        <w:rPr>
-          <w:rFonts w:ascii="Times New Roman" w:hAnsi="Times New Roman" w:cs="Times New Roman"/>
-          <w:sz w:val="20"/>
-          <w:szCs w:val="20"/>
-        </w:rPr>
-        <w:t>high-quality</w:t>
-      </w:r>
-      <w:r>
-        <w:rPr>
-          <w:rFonts w:ascii="Times New Roman" w:hAnsi="Times New Roman" w:cs="Times New Roman"/>
-          <w:sz w:val="20"/>
-          <w:szCs w:val="20"/>
-        </w:rPr>
-        <w:t xml:space="preserve"> program</w:t>
-      </w:r>
-      <w:r>
-        <w:rPr>
-          <w:rFonts w:ascii="Times New Roman" w:hAnsi="Times New Roman" w:cs="Times New Roman"/>
-          <w:sz w:val="20"/>
-          <w:szCs w:val="20"/>
-        </w:rPr>
-        <w:t xml:space="preserve"> for Group 20 in CS22120.</w:t>
+        <w:t xml:space="preserve">This document lays the groundwork for the standards that must be followed </w:t>
+      </w:r>
+      <w:r>
+        <w:rPr>
+          <w:rFonts w:ascii="Times New Roman" w:hAnsi="Times New Roman" w:cs="Times New Roman"/>
+          <w:sz w:val="20"/>
+          <w:szCs w:val="20"/>
+        </w:rPr>
+        <w:t xml:space="preserve">when testing the program </w:t>
+      </w:r>
+      <w:r>
+        <w:rPr>
+          <w:rFonts w:ascii="Times New Roman" w:hAnsi="Times New Roman" w:cs="Times New Roman"/>
+          <w:sz w:val="20"/>
+          <w:szCs w:val="20"/>
+        </w:rPr>
+        <w:t>that group 20 will be creating</w:t>
+      </w:r>
+      <w:r>
+        <w:rPr>
+          <w:rFonts w:ascii="Times New Roman" w:hAnsi="Times New Roman" w:cs="Times New Roman"/>
+          <w:sz w:val="20"/>
+          <w:szCs w:val="20"/>
+        </w:rPr>
+        <w:t>. This document also</w:t>
+      </w:r>
+      <w:r>
+        <w:rPr>
+          <w:rFonts w:ascii="Times New Roman" w:hAnsi="Times New Roman" w:cs="Times New Roman"/>
+          <w:sz w:val="20"/>
+          <w:szCs w:val="20"/>
+        </w:rPr>
+        <w:t xml:space="preserve"> outlines the main stages of testing to be followed.</w:t>
+      </w:r>
+    </w:p>
+    <w:p>
+      <w:pPr>
+        <w:rPr>
+          <w:rFonts w:ascii="Times New Roman" w:hAnsi="Times New Roman" w:cs="Times New Roman"/>
+          <w:sz w:val="20"/>
+          <w:szCs w:val="20"/>
+        </w:rPr>
+      </w:pPr>
+      <w:r>
+        <w:rPr>
+          <w:rFonts w:ascii="Times New Roman" w:hAnsi="Times New Roman" w:cs="Times New Roman"/>
+          <w:sz w:val="20"/>
+          <w:szCs w:val="20"/>
+        </w:rPr>
+        <w:t xml:space="preserve">This document must be </w:t>
+      </w:r>
+      <w:r>
+        <w:rPr>
+          <w:rFonts w:ascii="Times New Roman" w:hAnsi="Times New Roman" w:cs="Times New Roman"/>
+          <w:sz w:val="20"/>
+          <w:szCs w:val="20"/>
+        </w:rPr>
+        <w:t>read in full by all members of the Group 20 team. It is assumed that all members of group 20 are already clearly familiar with</w:t>
+      </w:r>
+      <w:r>
+        <w:rPr>
+          <w:rFonts w:ascii="Times New Roman" w:hAnsi="Times New Roman" w:cs="Times New Roman"/>
+          <w:sz w:val="20"/>
+          <w:szCs w:val="20"/>
+        </w:rPr>
+        <w:t xml:space="preserve"> the QA Plan [1].</w:t>
       </w:r>
     </w:p>
     <w:p>
@@ -2265,12 +2365,12 @@
       <w:pPr>
         <w:pStyle w:val="Heading2"/>
       </w:pPr>
-      <w:bookmarkStart w:id="4" w:name="_Toc34043126"/>
-      <w:r>
-        <w:t xml:space="preserve">1.2 </w:t>
-      </w:r>
-      <w:r>
-        <w:t>Scope</w:t>
+      <w:bookmarkStart w:id="4" w:name="_Toc34043127"/>
+      <w:r>
+        <w:t xml:space="preserve">1.3 </w:t>
+      </w:r>
+      <w:r>
+        <w:t>Objectives</w:t>
       </w:r>
       <w:bookmarkEnd w:id="4"/>
     </w:p>
@@ -2288,91 +2388,50 @@
           <w:sz w:val="20"/>
           <w:szCs w:val="20"/>
         </w:rPr>
-        <w:t xml:space="preserve">This document lays the groundwork for the standards that must be followed </w:t>
-      </w:r>
-      <w:r>
-        <w:rPr>
-          <w:rFonts w:ascii="Times New Roman" w:hAnsi="Times New Roman" w:cs="Times New Roman"/>
-          <w:sz w:val="20"/>
-          <w:szCs w:val="20"/>
-        </w:rPr>
-        <w:t xml:space="preserve">when testing the program </w:t>
-      </w:r>
-      <w:r>
-        <w:rPr>
-          <w:rFonts w:ascii="Times New Roman" w:hAnsi="Times New Roman" w:cs="Times New Roman"/>
-          <w:sz w:val="20"/>
-          <w:szCs w:val="20"/>
-        </w:rPr>
-        <w:t>that group 20 will be creating</w:t>
-      </w:r>
-      <w:r>
-        <w:rPr>
-          <w:rFonts w:ascii="Times New Roman" w:hAnsi="Times New Roman" w:cs="Times New Roman"/>
-          <w:sz w:val="20"/>
-          <w:szCs w:val="20"/>
-        </w:rPr>
-        <w:t>. This document also</w:t>
-      </w:r>
-      <w:r>
-        <w:rPr>
-          <w:rFonts w:ascii="Times New Roman" w:hAnsi="Times New Roman" w:cs="Times New Roman"/>
-          <w:sz w:val="20"/>
-          <w:szCs w:val="20"/>
-        </w:rPr>
-        <w:t xml:space="preserve"> outlines the main stages of testing to be followed.</w:t>
-      </w:r>
-    </w:p>
-    <w:p>
-      <w:pPr>
-        <w:rPr>
-          <w:rFonts w:ascii="Times New Roman" w:hAnsi="Times New Roman" w:cs="Times New Roman"/>
-          <w:sz w:val="20"/>
-          <w:szCs w:val="20"/>
-        </w:rPr>
-      </w:pPr>
-      <w:r>
-        <w:rPr>
-          <w:rFonts w:ascii="Times New Roman" w:hAnsi="Times New Roman" w:cs="Times New Roman"/>
-          <w:sz w:val="20"/>
-          <w:szCs w:val="20"/>
-        </w:rPr>
-        <w:t xml:space="preserve">This document must be </w:t>
-      </w:r>
-      <w:r>
-        <w:rPr>
-          <w:rFonts w:ascii="Times New Roman" w:hAnsi="Times New Roman" w:cs="Times New Roman"/>
-          <w:sz w:val="20"/>
-          <w:szCs w:val="20"/>
-        </w:rPr>
-        <w:t>read in full by all members of the Group 20 team. It is assumed that all members of group 20 are already clearly familiar with</w:t>
-      </w:r>
-      <w:r>
-        <w:rPr>
-          <w:rFonts w:ascii="Times New Roman" w:hAnsi="Times New Roman" w:cs="Times New Roman"/>
-          <w:sz w:val="20"/>
-          <w:szCs w:val="20"/>
-        </w:rPr>
-        <w:t xml:space="preserve"> the QA Plan [1].</w:t>
-      </w:r>
-    </w:p>
-    <w:p>
-      <w:pPr>
-        <w:rPr>
-          <w:rFonts w:ascii="Times New Roman" w:hAnsi="Times New Roman" w:cs="Times New Roman"/>
-        </w:rPr>
-      </w:pPr>
-    </w:p>
-    <w:p>
-      <w:pPr>
-        <w:pStyle w:val="Heading2"/>
-      </w:pPr>
-      <w:bookmarkStart w:id="5" w:name="_Toc34043127"/>
-      <w:r>
-        <w:t xml:space="preserve">1.3 </w:t>
-      </w:r>
-      <w:r>
-        <w:t>Objectives</w:t>
+        <w:t>The objectives of this document are to outline a clear plan for testing,</w:t>
+      </w:r>
+      <w:r>
+        <w:rPr>
+          <w:rFonts w:ascii="Times New Roman" w:hAnsi="Times New Roman" w:cs="Times New Roman"/>
+          <w:sz w:val="20"/>
+          <w:szCs w:val="20"/>
+        </w:rPr>
+        <w:t xml:space="preserve"> as well</w:t>
+      </w:r>
+      <w:r>
+        <w:rPr>
+          <w:rFonts w:ascii="Times New Roman" w:hAnsi="Times New Roman" w:cs="Times New Roman"/>
+          <w:sz w:val="20"/>
+          <w:szCs w:val="20"/>
+        </w:rPr>
+        <w:t xml:space="preserve"> as supplying a general approach to testing, the test plan and the test specification.</w:t>
+      </w:r>
+      <w:r>
+        <w:rPr>
+          <w:rFonts w:ascii="Times New Roman" w:hAnsi="Times New Roman" w:cs="Times New Roman"/>
+          <w:sz w:val="20"/>
+          <w:szCs w:val="20"/>
+        </w:rPr>
+        <w:t xml:space="preserve"> </w:t>
+      </w:r>
+    </w:p>
+    <w:p>
+      <w:pPr>
+        <w:rPr>
+          <w:rFonts w:ascii="Times New Roman" w:hAnsi="Times New Roman" w:cs="Times New Roman"/>
+        </w:rPr>
+      </w:pPr>
+    </w:p>
+    <w:p>
+      <w:pPr>
+        <w:pStyle w:val="Heading1"/>
+      </w:pPr>
+      <w:bookmarkStart w:id="5" w:name="_Toc34043128"/>
+      <w:r>
+        <w:t>2 R</w:t>
+      </w:r>
+      <w:r>
+        <w:t>ELEVANT QA DOCUMENTS</w:t>
       </w:r>
       <w:bookmarkEnd w:id="5"/>
     </w:p>
@@ -2390,23 +2449,31 @@
           <w:sz w:val="20"/>
           <w:szCs w:val="20"/>
         </w:rPr>
-        <w:t>The objectives of this document are to outline a clear plan for testing,</w:t>
-      </w:r>
-      <w:r>
-        <w:rPr>
-          <w:rFonts w:ascii="Times New Roman" w:hAnsi="Times New Roman" w:cs="Times New Roman"/>
-          <w:sz w:val="20"/>
-          <w:szCs w:val="20"/>
-        </w:rPr>
-        <w:t xml:space="preserve"> as well</w:t>
-      </w:r>
-      <w:r>
-        <w:rPr>
-          <w:rFonts w:ascii="Times New Roman" w:hAnsi="Times New Roman" w:cs="Times New Roman"/>
-          <w:sz w:val="20"/>
-          <w:szCs w:val="20"/>
-        </w:rPr>
-        <w:t xml:space="preserve"> as supplying a general approach to testing, the test plan and the test specification.</w:t>
+        <w:t>This Test Specification and the following Test Report</w:t>
+      </w:r>
+      <w:r>
+        <w:rPr>
+          <w:rFonts w:ascii="Times New Roman" w:hAnsi="Times New Roman" w:cs="Times New Roman"/>
+          <w:sz w:val="20"/>
+          <w:szCs w:val="20"/>
+        </w:rPr>
+        <w:t xml:space="preserve"> are to be produced in full to the </w:t>
+      </w:r>
+      <w:r>
+        <w:rPr>
+          <w:rFonts w:ascii="Times New Roman" w:hAnsi="Times New Roman" w:cs="Times New Roman"/>
+          <w:sz w:val="20"/>
+          <w:szCs w:val="20"/>
+        </w:rPr>
+        <w:t>q</w:t>
+      </w:r>
+      <w:r>
+        <w:rPr>
+          <w:rFonts w:ascii="Times New Roman" w:hAnsi="Times New Roman" w:cs="Times New Roman"/>
+          <w:sz w:val="20"/>
+          <w:szCs w:val="20"/>
+        </w:rPr>
+        <w:t>uality standards outlined within the QA Plan [1].</w:t>
       </w:r>
       <w:r>
         <w:rPr>
@@ -2416,6 +2483,54 @@
         </w:rPr>
         <w:t xml:space="preserve"> </w:t>
       </w:r>
+      <w:r>
+        <w:rPr>
+          <w:rFonts w:ascii="Times New Roman" w:hAnsi="Times New Roman" w:cs="Times New Roman"/>
+          <w:sz w:val="20"/>
+          <w:szCs w:val="20"/>
+        </w:rPr>
+        <w:t>These files must also be stored and maintained within the configuration management system</w:t>
+      </w:r>
+      <w:r>
+        <w:rPr>
+          <w:rFonts w:ascii="Times New Roman" w:hAnsi="Times New Roman" w:cs="Times New Roman"/>
+          <w:sz w:val="20"/>
+          <w:szCs w:val="20"/>
+        </w:rPr>
+        <w:t xml:space="preserve"> following the guidelines given in Operating Procedures and Configuration Management Standards [3].  </w:t>
+      </w:r>
+      <w:r>
+        <w:rPr>
+          <w:rFonts w:ascii="Times New Roman" w:hAnsi="Times New Roman" w:cs="Times New Roman"/>
+          <w:sz w:val="20"/>
+          <w:szCs w:val="20"/>
+        </w:rPr>
+        <w:t xml:space="preserve">The basic layout of the documents along with </w:t>
+      </w:r>
+      <w:r>
+        <w:rPr>
+          <w:rFonts w:ascii="Times New Roman" w:hAnsi="Times New Roman" w:cs="Times New Roman"/>
+          <w:sz w:val="20"/>
+          <w:szCs w:val="20"/>
+        </w:rPr>
+        <w:t>all</w:t>
+      </w:r>
+      <w:r>
+        <w:rPr>
+          <w:rFonts w:ascii="Times New Roman" w:hAnsi="Times New Roman" w:cs="Times New Roman"/>
+          <w:sz w:val="20"/>
+          <w:szCs w:val="20"/>
+        </w:rPr>
+        <w:t xml:space="preserve"> the information within them must also follow the </w:t>
+      </w:r>
+      <w:r>
+        <w:rPr>
+          <w:rFonts w:ascii="Times New Roman" w:hAnsi="Times New Roman" w:cs="Times New Roman"/>
+          <w:sz w:val="20"/>
+          <w:szCs w:val="20"/>
+        </w:rPr>
+        <w:t>structure and guidelines given within General Documentation Standards [4].</w:t>
+      </w:r>
     </w:p>
     <w:p>
       <w:pPr>
@@ -2428,12 +2543,15 @@
       <w:pPr>
         <w:pStyle w:val="Heading1"/>
       </w:pPr>
-      <w:bookmarkStart w:id="6" w:name="_Toc34043128"/>
-      <w:r>
-        <w:t>2 R</w:t>
-      </w:r>
-      <w:r>
-        <w:t>ELEVANT QA DOCUMENTS</w:t>
+      <w:bookmarkStart w:id="6" w:name="_Toc34043129"/>
+      <w:r>
+        <w:t>3</w:t>
+      </w:r>
+      <w:r>
+        <w:t xml:space="preserve"> </w:t>
+      </w:r>
+      <w:r>
+        <w:t>GENERAL APPROACH TO TESTING</w:t>
       </w:r>
       <w:bookmarkEnd w:id="6"/>
     </w:p>
@@ -2441,73 +2559,72 @@
       <w:pPr>
         <w:rPr>
           <w:rFonts w:ascii="Times New Roman" w:hAnsi="Times New Roman" w:cs="Times New Roman"/>
-          <w:sz w:val="20"/>
-          <w:szCs w:val="20"/>
-        </w:rPr>
-      </w:pPr>
-      <w:r>
-        <w:rPr>
-          <w:rFonts w:ascii="Times New Roman" w:hAnsi="Times New Roman" w:cs="Times New Roman"/>
-          <w:sz w:val="20"/>
-          <w:szCs w:val="20"/>
-        </w:rPr>
-        <w:t>This Test Specification and the following Test Report</w:t>
-      </w:r>
-      <w:r>
-        <w:rPr>
-          <w:rFonts w:ascii="Times New Roman" w:hAnsi="Times New Roman" w:cs="Times New Roman"/>
-          <w:sz w:val="20"/>
-          <w:szCs w:val="20"/>
-        </w:rPr>
-        <w:t xml:space="preserve"> are to be produced in full to the </w:t>
-      </w:r>
-      <w:r>
-        <w:rPr>
-          <w:rFonts w:ascii="Times New Roman" w:hAnsi="Times New Roman" w:cs="Times New Roman"/>
-          <w:sz w:val="20"/>
-          <w:szCs w:val="20"/>
-        </w:rPr>
-        <w:t>q</w:t>
-      </w:r>
-      <w:r>
-        <w:rPr>
-          <w:rFonts w:ascii="Times New Roman" w:hAnsi="Times New Roman" w:cs="Times New Roman"/>
-          <w:sz w:val="20"/>
-          <w:szCs w:val="20"/>
-        </w:rPr>
-        <w:t>uality standards outlined within the QA Plan [1].</w:t>
-      </w:r>
-      <w:r>
-        <w:rPr>
-          <w:rFonts w:ascii="Times New Roman" w:hAnsi="Times New Roman" w:cs="Times New Roman"/>
-          <w:sz w:val="20"/>
-          <w:szCs w:val="20"/>
-        </w:rPr>
-        <w:t xml:space="preserve"> </w:t>
-      </w:r>
-      <w:r>
-        <w:rPr>
-          <w:rFonts w:ascii="Times New Roman" w:hAnsi="Times New Roman" w:cs="Times New Roman"/>
-          <w:sz w:val="20"/>
-          <w:szCs w:val="20"/>
-        </w:rPr>
-        <w:t>These files must also be stored and maintained within the configuration management system</w:t>
-      </w:r>
-      <w:r>
-        <w:rPr>
-          <w:rFonts w:ascii="Times New Roman" w:hAnsi="Times New Roman" w:cs="Times New Roman"/>
-          <w:sz w:val="20"/>
-          <w:szCs w:val="20"/>
-        </w:rPr>
-        <w:t xml:space="preserve"> following the guidelines given in Operating Procedures and Configuration Management Standards [3].  </w:t>
-      </w:r>
-      <w:r>
-        <w:rPr>
-          <w:rFonts w:ascii="Times New Roman" w:hAnsi="Times New Roman" w:cs="Times New Roman"/>
-          <w:sz w:val="20"/>
-          <w:szCs w:val="20"/>
-        </w:rPr>
-        <w:t xml:space="preserve">The basic layout of the documents along with </w:t>
+        </w:rPr>
+      </w:pPr>
+    </w:p>
+    <w:p>
+      <w:pPr>
+        <w:rPr>
+          <w:rFonts w:ascii="Times New Roman" w:hAnsi="Times New Roman" w:cs="Times New Roman"/>
+          <w:sz w:val="20"/>
+          <w:szCs w:val="20"/>
+        </w:rPr>
+      </w:pPr>
+      <w:r>
+        <w:rPr>
+          <w:rFonts w:ascii="Times New Roman" w:hAnsi="Times New Roman" w:cs="Times New Roman"/>
+          <w:sz w:val="20"/>
+          <w:szCs w:val="20"/>
+        </w:rPr>
+        <w:t>It is important to remember that testing is used to detect and outline</w:t>
+      </w:r>
+      <w:r>
+        <w:rPr>
+          <w:rFonts w:ascii="Times New Roman" w:hAnsi="Times New Roman" w:cs="Times New Roman"/>
+          <w:sz w:val="20"/>
+          <w:szCs w:val="20"/>
+        </w:rPr>
+        <w:t>,</w:t>
+      </w:r>
+      <w:r>
+        <w:rPr>
+          <w:rFonts w:ascii="Times New Roman" w:hAnsi="Times New Roman" w:cs="Times New Roman"/>
+          <w:sz w:val="20"/>
+          <w:szCs w:val="20"/>
+        </w:rPr>
+        <w:t xml:space="preserve"> but not correct errors that are found within the program. </w:t>
+      </w:r>
+      <w:r>
+        <w:rPr>
+          <w:rFonts w:ascii="Times New Roman" w:hAnsi="Times New Roman" w:cs="Times New Roman"/>
+          <w:sz w:val="20"/>
+          <w:szCs w:val="20"/>
+        </w:rPr>
+        <w:t xml:space="preserve">As a result, this document can </w:t>
+      </w:r>
+      <w:r>
+        <w:rPr>
+          <w:rFonts w:ascii="Times New Roman" w:hAnsi="Times New Roman" w:cs="Times New Roman"/>
+          <w:sz w:val="20"/>
+          <w:szCs w:val="20"/>
+        </w:rPr>
+        <w:t>be used to detect but not correct an</w:t>
+      </w:r>
+      <w:r>
+        <w:rPr>
+          <w:rFonts w:ascii="Times New Roman" w:hAnsi="Times New Roman" w:cs="Times New Roman"/>
+          <w:sz w:val="20"/>
+          <w:szCs w:val="20"/>
+        </w:rPr>
+        <w:t>y</w:t>
+      </w:r>
+      <w:r>
+        <w:rPr>
+          <w:rFonts w:ascii="Times New Roman" w:hAnsi="Times New Roman" w:cs="Times New Roman"/>
+          <w:sz w:val="20"/>
+          <w:szCs w:val="20"/>
+        </w:rPr>
+        <w:t xml:space="preserve"> issues or faults within the program. Once </w:t>
       </w:r>
       <w:r>
         <w:rPr>
@@ -2523,16 +2640,352 @@
           <w:sz w:val="20"/>
           <w:szCs w:val="20"/>
         </w:rPr>
-        <w:t xml:space="preserve"> the information within them must also follow the </w:t>
-      </w:r>
-      <w:r>
-        <w:rPr>
-          <w:rFonts w:ascii="Times New Roman" w:hAnsi="Times New Roman" w:cs="Times New Roman"/>
-          <w:sz w:val="20"/>
-          <w:szCs w:val="20"/>
-        </w:rPr>
-        <w:t>structure and guidelines given within General Documentation Standards [4].</w:t>
-      </w:r>
+        <w:t xml:space="preserve"> the tests have been conducted and a writeup has been </w:t>
+      </w:r>
+      <w:r>
+        <w:rPr>
+          <w:rFonts w:ascii="Times New Roman" w:hAnsi="Times New Roman" w:cs="Times New Roman"/>
+          <w:sz w:val="20"/>
+          <w:szCs w:val="20"/>
+        </w:rPr>
+        <w:t>completed</w:t>
+      </w:r>
+      <w:r>
+        <w:rPr>
+          <w:rFonts w:ascii="Times New Roman" w:hAnsi="Times New Roman" w:cs="Times New Roman"/>
+          <w:sz w:val="20"/>
+          <w:szCs w:val="20"/>
+        </w:rPr>
+        <w:t>, the correct procedures must be</w:t>
+      </w:r>
+      <w:r>
+        <w:rPr>
+          <w:rFonts w:ascii="Times New Roman" w:hAnsi="Times New Roman" w:cs="Times New Roman"/>
+          <w:sz w:val="20"/>
+          <w:szCs w:val="20"/>
+        </w:rPr>
+        <w:t xml:space="preserve"> followed as outlined within </w:t>
+      </w:r>
+      <w:r>
+        <w:rPr>
+          <w:rFonts w:ascii="Times New Roman" w:hAnsi="Times New Roman" w:cs="Times New Roman"/>
+          <w:sz w:val="20"/>
+          <w:szCs w:val="20"/>
+        </w:rPr>
+        <w:t>“</w:t>
+      </w:r>
+      <w:r>
+        <w:rPr>
+          <w:rFonts w:ascii="Times New Roman" w:hAnsi="Times New Roman" w:cs="Times New Roman"/>
+          <w:sz w:val="20"/>
+          <w:szCs w:val="20"/>
+        </w:rPr>
+        <w:t>Operating Procedures and Configuration Management Standards [3].</w:t>
+      </w:r>
+      <w:r>
+        <w:rPr>
+          <w:rFonts w:ascii="Times New Roman" w:hAnsi="Times New Roman" w:cs="Times New Roman"/>
+          <w:sz w:val="20"/>
+          <w:szCs w:val="20"/>
+        </w:rPr>
+        <w:t>”</w:t>
+      </w:r>
+      <w:r>
+        <w:rPr>
+          <w:rFonts w:ascii="Times New Roman" w:hAnsi="Times New Roman" w:cs="Times New Roman"/>
+          <w:sz w:val="20"/>
+          <w:szCs w:val="20"/>
+        </w:rPr>
+        <w:t xml:space="preserve">  </w:t>
+      </w:r>
+      <w:r>
+        <w:rPr>
+          <w:rFonts w:ascii="Times New Roman" w:hAnsi="Times New Roman" w:cs="Times New Roman"/>
+          <w:sz w:val="20"/>
+          <w:szCs w:val="20"/>
+        </w:rPr>
+        <w:t>Once the program is amended</w:t>
+      </w:r>
+      <w:r>
+        <w:rPr>
+          <w:rFonts w:ascii="Times New Roman" w:hAnsi="Times New Roman" w:cs="Times New Roman"/>
+          <w:sz w:val="20"/>
+          <w:szCs w:val="20"/>
+        </w:rPr>
+        <w:t>,</w:t>
+      </w:r>
+      <w:r>
+        <w:rPr>
+          <w:rFonts w:ascii="Times New Roman" w:hAnsi="Times New Roman" w:cs="Times New Roman"/>
+          <w:sz w:val="20"/>
+          <w:szCs w:val="20"/>
+        </w:rPr>
+        <w:t xml:space="preserve"> according to this procedure</w:t>
+      </w:r>
+      <w:r>
+        <w:rPr>
+          <w:rFonts w:ascii="Times New Roman" w:hAnsi="Times New Roman" w:cs="Times New Roman"/>
+          <w:sz w:val="20"/>
+          <w:szCs w:val="20"/>
+        </w:rPr>
+        <w:t>,</w:t>
+      </w:r>
+      <w:r>
+        <w:rPr>
+          <w:rFonts w:ascii="Times New Roman" w:hAnsi="Times New Roman" w:cs="Times New Roman"/>
+          <w:sz w:val="20"/>
+          <w:szCs w:val="20"/>
+        </w:rPr>
+        <w:t xml:space="preserve"> the test can be exercised again</w:t>
+      </w:r>
+      <w:r>
+        <w:rPr>
+          <w:rFonts w:ascii="Times New Roman" w:hAnsi="Times New Roman" w:cs="Times New Roman"/>
+          <w:sz w:val="20"/>
+          <w:szCs w:val="20"/>
+        </w:rPr>
+        <w:t xml:space="preserve"> where items can be tested further to ascertain </w:t>
+      </w:r>
+      <w:r>
+        <w:rPr>
+          <w:rFonts w:ascii="Times New Roman" w:hAnsi="Times New Roman" w:cs="Times New Roman"/>
+          <w:sz w:val="20"/>
+          <w:szCs w:val="20"/>
+        </w:rPr>
+        <w:t>whether</w:t>
+      </w:r>
+      <w:r>
+        <w:rPr>
+          <w:rFonts w:ascii="Times New Roman" w:hAnsi="Times New Roman" w:cs="Times New Roman"/>
+          <w:sz w:val="20"/>
+          <w:szCs w:val="20"/>
+        </w:rPr>
+        <w:t xml:space="preserve"> the faults have been addressed correctly. This is referred to as </w:t>
+      </w:r>
+      <w:r>
+        <w:rPr>
+          <w:rFonts w:ascii="Times New Roman" w:hAnsi="Times New Roman" w:cs="Times New Roman"/>
+          <w:sz w:val="20"/>
+          <w:szCs w:val="20"/>
+        </w:rPr>
+        <w:t>Regression</w:t>
+      </w:r>
+      <w:r>
+        <w:rPr>
+          <w:rFonts w:ascii="Times New Roman" w:hAnsi="Times New Roman" w:cs="Times New Roman"/>
+          <w:sz w:val="20"/>
+          <w:szCs w:val="20"/>
+        </w:rPr>
+        <w:t xml:space="preserve"> testing.</w:t>
+      </w:r>
+    </w:p>
+    <w:p>
+      <w:pPr>
+        <w:rPr>
+          <w:rFonts w:ascii="Times New Roman" w:hAnsi="Times New Roman" w:cs="Times New Roman"/>
+          <w:sz w:val="20"/>
+          <w:szCs w:val="20"/>
+        </w:rPr>
+      </w:pPr>
+      <w:r>
+        <w:rPr>
+          <w:rFonts w:ascii="Times New Roman" w:hAnsi="Times New Roman" w:cs="Times New Roman"/>
+          <w:sz w:val="20"/>
+          <w:szCs w:val="20"/>
+        </w:rPr>
+        <w:t xml:space="preserve">Testing boundary situations </w:t>
+      </w:r>
+      <w:r>
+        <w:rPr>
+          <w:rFonts w:ascii="Times New Roman" w:hAnsi="Times New Roman" w:cs="Times New Roman"/>
+          <w:sz w:val="20"/>
+          <w:szCs w:val="20"/>
+        </w:rPr>
+        <w:t>are</w:t>
+      </w:r>
+      <w:r>
+        <w:rPr>
+          <w:rFonts w:ascii="Times New Roman" w:hAnsi="Times New Roman" w:cs="Times New Roman"/>
+          <w:sz w:val="20"/>
+          <w:szCs w:val="20"/>
+        </w:rPr>
+        <w:t xml:space="preserve"> important. Tests for both the expected values and illegal values should be conducted to see if the test</w:t>
+      </w:r>
+      <w:r>
+        <w:rPr>
+          <w:rFonts w:ascii="Times New Roman" w:hAnsi="Times New Roman" w:cs="Times New Roman"/>
+          <w:sz w:val="20"/>
+          <w:szCs w:val="20"/>
+        </w:rPr>
+        <w:t>s</w:t>
+      </w:r>
+      <w:r>
+        <w:rPr>
+          <w:rFonts w:ascii="Times New Roman" w:hAnsi="Times New Roman" w:cs="Times New Roman"/>
+          <w:sz w:val="20"/>
+          <w:szCs w:val="20"/>
+        </w:rPr>
+        <w:t xml:space="preserve"> outputs</w:t>
+      </w:r>
+      <w:r>
+        <w:rPr>
+          <w:rFonts w:ascii="Times New Roman" w:hAnsi="Times New Roman" w:cs="Times New Roman"/>
+          <w:sz w:val="20"/>
+          <w:szCs w:val="20"/>
+        </w:rPr>
+        <w:t xml:space="preserve"> are the</w:t>
+      </w:r>
+      <w:r>
+        <w:rPr>
+          <w:rFonts w:ascii="Times New Roman" w:hAnsi="Times New Roman" w:cs="Times New Roman"/>
+          <w:sz w:val="20"/>
+          <w:szCs w:val="20"/>
+        </w:rPr>
+        <w:t xml:space="preserve"> correct values</w:t>
+      </w:r>
+      <w:r>
+        <w:rPr>
+          <w:rFonts w:ascii="Times New Roman" w:hAnsi="Times New Roman" w:cs="Times New Roman"/>
+          <w:sz w:val="20"/>
+          <w:szCs w:val="20"/>
+        </w:rPr>
+        <w:t>,</w:t>
+      </w:r>
+      <w:r>
+        <w:rPr>
+          <w:rFonts w:ascii="Times New Roman" w:hAnsi="Times New Roman" w:cs="Times New Roman"/>
+          <w:sz w:val="20"/>
+          <w:szCs w:val="20"/>
+        </w:rPr>
+        <w:t xml:space="preserve"> and </w:t>
+      </w:r>
+      <w:r>
+        <w:rPr>
+          <w:rFonts w:ascii="Times New Roman" w:hAnsi="Times New Roman" w:cs="Times New Roman"/>
+          <w:sz w:val="20"/>
+          <w:szCs w:val="20"/>
+        </w:rPr>
+        <w:t>that the correct errors are thrown when illegal values are entered</w:t>
+      </w:r>
+      <w:r>
+        <w:rPr>
+          <w:rFonts w:ascii="Times New Roman" w:hAnsi="Times New Roman" w:cs="Times New Roman"/>
+          <w:sz w:val="20"/>
+          <w:szCs w:val="20"/>
+        </w:rPr>
+        <w:t xml:space="preserve">. Testing boundaries are also useful to </w:t>
+      </w:r>
+      <w:r>
+        <w:rPr>
+          <w:rFonts w:ascii="Times New Roman" w:hAnsi="Times New Roman" w:cs="Times New Roman"/>
+          <w:sz w:val="20"/>
+          <w:szCs w:val="20"/>
+        </w:rPr>
+        <w:t>s</w:t>
+      </w:r>
+      <w:r>
+        <w:rPr>
+          <w:rFonts w:ascii="Times New Roman" w:hAnsi="Times New Roman" w:cs="Times New Roman"/>
+          <w:sz w:val="20"/>
+          <w:szCs w:val="20"/>
+        </w:rPr>
+        <w:t xml:space="preserve">top unwanted behaviour </w:t>
+      </w:r>
+      <w:r>
+        <w:rPr>
+          <w:rFonts w:ascii="Times New Roman" w:hAnsi="Times New Roman" w:cs="Times New Roman"/>
+          <w:sz w:val="20"/>
+          <w:szCs w:val="20"/>
+        </w:rPr>
+        <w:t>within the application.</w:t>
+      </w:r>
+    </w:p>
+    <w:p>
+      <w:pPr>
+        <w:rPr>
+          <w:rFonts w:ascii="Times New Roman" w:hAnsi="Times New Roman" w:cs="Times New Roman"/>
+          <w:sz w:val="20"/>
+          <w:szCs w:val="20"/>
+        </w:rPr>
+      </w:pPr>
+      <w:r>
+        <w:rPr>
+          <w:rFonts w:ascii="Times New Roman" w:hAnsi="Times New Roman" w:cs="Times New Roman"/>
+          <w:sz w:val="20"/>
+          <w:szCs w:val="20"/>
+        </w:rPr>
+        <w:t xml:space="preserve">Software should be subjected to three levels of testing, </w:t>
+      </w:r>
+      <w:r>
+        <w:rPr>
+          <w:rFonts w:ascii="Times New Roman" w:hAnsi="Times New Roman" w:cs="Times New Roman"/>
+          <w:sz w:val="20"/>
+          <w:szCs w:val="20"/>
+        </w:rPr>
+        <w:t>m</w:t>
+      </w:r>
+      <w:r>
+        <w:rPr>
+          <w:rFonts w:ascii="Times New Roman" w:hAnsi="Times New Roman" w:cs="Times New Roman"/>
+          <w:sz w:val="20"/>
+          <w:szCs w:val="20"/>
+        </w:rPr>
+        <w:t xml:space="preserve">odule, system and acceptance testing. Module testing is testing </w:t>
+      </w:r>
+      <w:r>
+        <w:rPr>
+          <w:rFonts w:ascii="Times New Roman" w:hAnsi="Times New Roman" w:cs="Times New Roman"/>
+          <w:sz w:val="20"/>
+          <w:szCs w:val="20"/>
+        </w:rPr>
+        <w:t>individual parts of the program in isolation from the rest of the system. For our project a module will probably consist of a single class.</w:t>
+      </w:r>
+      <w:r>
+        <w:rPr>
+          <w:rFonts w:ascii="Times New Roman" w:hAnsi="Times New Roman" w:cs="Times New Roman"/>
+          <w:sz w:val="20"/>
+          <w:szCs w:val="20"/>
+        </w:rPr>
+        <w:t xml:space="preserve"> System testing tests all the modules together as one complete system. </w:t>
+      </w:r>
+      <w:r>
+        <w:rPr>
+          <w:rFonts w:ascii="Times New Roman" w:hAnsi="Times New Roman" w:cs="Times New Roman"/>
+          <w:sz w:val="20"/>
+          <w:szCs w:val="20"/>
+        </w:rPr>
+        <w:t>Acceptance testing</w:t>
+      </w:r>
+      <w:r>
+        <w:rPr>
+          <w:rFonts w:ascii="Times New Roman" w:hAnsi="Times New Roman" w:cs="Times New Roman"/>
+          <w:sz w:val="20"/>
+          <w:szCs w:val="20"/>
+        </w:rPr>
+        <w:t xml:space="preserve"> tests the software against criteria set by the client with the aim that once all acceptance tests are passed then the client agrees to accept the product as complete. </w:t>
+      </w:r>
+      <w:r>
+        <w:rPr>
+          <w:rFonts w:ascii="Times New Roman" w:hAnsi="Times New Roman" w:cs="Times New Roman"/>
+          <w:sz w:val="20"/>
+          <w:szCs w:val="20"/>
+        </w:rPr>
+        <w:t>The full and completed tests will be stored within the Final Report which can be accessed and read in full by the client.</w:t>
+      </w:r>
+    </w:p>
+    <w:p>
+      <w:pPr>
+        <w:rPr>
+          <w:rFonts w:ascii="Times New Roman" w:hAnsi="Times New Roman" w:cs="Times New Roman"/>
+        </w:rPr>
+      </w:pPr>
+    </w:p>
+    <w:p>
+      <w:pPr>
+        <w:rPr>
+          <w:rFonts w:ascii="Times New Roman" w:hAnsi="Times New Roman" w:cs="Times New Roman"/>
+        </w:rPr>
+      </w:pPr>
     </w:p>
     <w:p>
       <w:pPr>
@@ -2545,462 +2998,7 @@
       <w:pPr>
         <w:pStyle w:val="Heading1"/>
       </w:pPr>
-      <w:bookmarkStart w:id="7" w:name="_Toc34043129"/>
-      <w:r>
-        <w:t>3</w:t>
-      </w:r>
-      <w:r>
-        <w:t xml:space="preserve"> </w:t>
-      </w:r>
-      <w:r>
-        <w:t>GENERAL APPROACH TO TESTING</w:t>
-      </w:r>
-      <w:bookmarkEnd w:id="7"/>
-    </w:p>
-    <w:p>
-      <w:pPr>
-        <w:rPr>
-          <w:rFonts w:ascii="Times New Roman" w:hAnsi="Times New Roman" w:cs="Times New Roman"/>
-        </w:rPr>
-      </w:pPr>
-    </w:p>
-    <w:p>
-      <w:pPr>
-        <w:rPr>
-          <w:rFonts w:ascii="Times New Roman" w:hAnsi="Times New Roman" w:cs="Times New Roman"/>
-          <w:sz w:val="20"/>
-          <w:szCs w:val="20"/>
-        </w:rPr>
-      </w:pPr>
-      <w:r>
-        <w:rPr>
-          <w:rFonts w:ascii="Times New Roman" w:hAnsi="Times New Roman" w:cs="Times New Roman"/>
-          <w:sz w:val="20"/>
-          <w:szCs w:val="20"/>
-        </w:rPr>
-        <w:t>It is important to remember that testing is used to detect and outline</w:t>
-      </w:r>
-      <w:r>
-        <w:rPr>
-          <w:rFonts w:ascii="Times New Roman" w:hAnsi="Times New Roman" w:cs="Times New Roman"/>
-          <w:sz w:val="20"/>
-          <w:szCs w:val="20"/>
-        </w:rPr>
-        <w:t>,</w:t>
-      </w:r>
-      <w:r>
-        <w:rPr>
-          <w:rFonts w:ascii="Times New Roman" w:hAnsi="Times New Roman" w:cs="Times New Roman"/>
-          <w:sz w:val="20"/>
-          <w:szCs w:val="20"/>
-        </w:rPr>
-        <w:t xml:space="preserve"> but not correct errors that are found within the program. </w:t>
-      </w:r>
-      <w:r>
-        <w:rPr>
-          <w:rFonts w:ascii="Times New Roman" w:hAnsi="Times New Roman" w:cs="Times New Roman"/>
-          <w:sz w:val="20"/>
-          <w:szCs w:val="20"/>
-        </w:rPr>
-        <w:t xml:space="preserve">As a result, this document can </w:t>
-      </w:r>
-      <w:r>
-        <w:rPr>
-          <w:rFonts w:ascii="Times New Roman" w:hAnsi="Times New Roman" w:cs="Times New Roman"/>
-          <w:sz w:val="20"/>
-          <w:szCs w:val="20"/>
-        </w:rPr>
-        <w:t>be used to detect but not correct an</w:t>
-      </w:r>
-      <w:r>
-        <w:rPr>
-          <w:rFonts w:ascii="Times New Roman" w:hAnsi="Times New Roman" w:cs="Times New Roman"/>
-          <w:sz w:val="20"/>
-          <w:szCs w:val="20"/>
-        </w:rPr>
-        <w:t>y</w:t>
-      </w:r>
-      <w:r>
-        <w:rPr>
-          <w:rFonts w:ascii="Times New Roman" w:hAnsi="Times New Roman" w:cs="Times New Roman"/>
-          <w:sz w:val="20"/>
-          <w:szCs w:val="20"/>
-        </w:rPr>
-        <w:t xml:space="preserve"> issues or faults within the program. Once </w:t>
-      </w:r>
-      <w:r>
-        <w:rPr>
-          <w:rFonts w:ascii="Times New Roman" w:hAnsi="Times New Roman" w:cs="Times New Roman"/>
-          <w:sz w:val="20"/>
-          <w:szCs w:val="20"/>
-        </w:rPr>
-        <w:t>all</w:t>
-      </w:r>
-      <w:r>
-        <w:rPr>
-          <w:rFonts w:ascii="Times New Roman" w:hAnsi="Times New Roman" w:cs="Times New Roman"/>
-          <w:sz w:val="20"/>
-          <w:szCs w:val="20"/>
-        </w:rPr>
-        <w:t xml:space="preserve"> the tests have been conducted and a writeup has been </w:t>
-      </w:r>
-      <w:r>
-        <w:rPr>
-          <w:rFonts w:ascii="Times New Roman" w:hAnsi="Times New Roman" w:cs="Times New Roman"/>
-          <w:sz w:val="20"/>
-          <w:szCs w:val="20"/>
-        </w:rPr>
-        <w:t>completed</w:t>
-      </w:r>
-      <w:r>
-        <w:rPr>
-          <w:rFonts w:ascii="Times New Roman" w:hAnsi="Times New Roman" w:cs="Times New Roman"/>
-          <w:sz w:val="20"/>
-          <w:szCs w:val="20"/>
-        </w:rPr>
-        <w:t>, the correct procedures must be</w:t>
-      </w:r>
-      <w:r>
-        <w:rPr>
-          <w:rFonts w:ascii="Times New Roman" w:hAnsi="Times New Roman" w:cs="Times New Roman"/>
-          <w:sz w:val="20"/>
-          <w:szCs w:val="20"/>
-        </w:rPr>
-        <w:t xml:space="preserve"> followed as outlined within </w:t>
-      </w:r>
-      <w:r>
-        <w:rPr>
-          <w:rFonts w:ascii="Times New Roman" w:hAnsi="Times New Roman" w:cs="Times New Roman"/>
-          <w:sz w:val="20"/>
-          <w:szCs w:val="20"/>
-        </w:rPr>
-        <w:t>“</w:t>
-      </w:r>
-      <w:r>
-        <w:rPr>
-          <w:rFonts w:ascii="Times New Roman" w:hAnsi="Times New Roman" w:cs="Times New Roman"/>
-          <w:sz w:val="20"/>
-          <w:szCs w:val="20"/>
-        </w:rPr>
-        <w:t>Operating Procedures and Configuration Management Standards [3].</w:t>
-      </w:r>
-      <w:r>
-        <w:rPr>
-          <w:rFonts w:ascii="Times New Roman" w:hAnsi="Times New Roman" w:cs="Times New Roman"/>
-          <w:sz w:val="20"/>
-          <w:szCs w:val="20"/>
-        </w:rPr>
-        <w:t>”</w:t>
-      </w:r>
-      <w:r>
-        <w:rPr>
-          <w:rFonts w:ascii="Times New Roman" w:hAnsi="Times New Roman" w:cs="Times New Roman"/>
-          <w:sz w:val="20"/>
-          <w:szCs w:val="20"/>
-        </w:rPr>
-        <w:t xml:space="preserve">  </w:t>
-      </w:r>
-      <w:r>
-        <w:rPr>
-          <w:rFonts w:ascii="Times New Roman" w:hAnsi="Times New Roman" w:cs="Times New Roman"/>
-          <w:sz w:val="20"/>
-          <w:szCs w:val="20"/>
-        </w:rPr>
-        <w:t>Once the program is amended</w:t>
-      </w:r>
-      <w:r>
-        <w:rPr>
-          <w:rFonts w:ascii="Times New Roman" w:hAnsi="Times New Roman" w:cs="Times New Roman"/>
-          <w:sz w:val="20"/>
-          <w:szCs w:val="20"/>
-        </w:rPr>
-        <w:t>,</w:t>
-      </w:r>
-      <w:r>
-        <w:rPr>
-          <w:rFonts w:ascii="Times New Roman" w:hAnsi="Times New Roman" w:cs="Times New Roman"/>
-          <w:sz w:val="20"/>
-          <w:szCs w:val="20"/>
-        </w:rPr>
-        <w:t xml:space="preserve"> according to this procedure</w:t>
-      </w:r>
-      <w:r>
-        <w:rPr>
-          <w:rFonts w:ascii="Times New Roman" w:hAnsi="Times New Roman" w:cs="Times New Roman"/>
-          <w:sz w:val="20"/>
-          <w:szCs w:val="20"/>
-        </w:rPr>
-        <w:t>,</w:t>
-      </w:r>
-      <w:r>
-        <w:rPr>
-          <w:rFonts w:ascii="Times New Roman" w:hAnsi="Times New Roman" w:cs="Times New Roman"/>
-          <w:sz w:val="20"/>
-          <w:szCs w:val="20"/>
-        </w:rPr>
-        <w:t xml:space="preserve"> the test can be exercised again</w:t>
-      </w:r>
-      <w:r>
-        <w:rPr>
-          <w:rFonts w:ascii="Times New Roman" w:hAnsi="Times New Roman" w:cs="Times New Roman"/>
-          <w:sz w:val="20"/>
-          <w:szCs w:val="20"/>
-        </w:rPr>
-        <w:t xml:space="preserve"> where items can be tested further to ascertain </w:t>
-      </w:r>
-      <w:r>
-        <w:rPr>
-          <w:rFonts w:ascii="Times New Roman" w:hAnsi="Times New Roman" w:cs="Times New Roman"/>
-          <w:sz w:val="20"/>
-          <w:szCs w:val="20"/>
-        </w:rPr>
-        <w:t>whether</w:t>
-      </w:r>
-      <w:r>
-        <w:rPr>
-          <w:rFonts w:ascii="Times New Roman" w:hAnsi="Times New Roman" w:cs="Times New Roman"/>
-          <w:sz w:val="20"/>
-          <w:szCs w:val="20"/>
-        </w:rPr>
-        <w:t xml:space="preserve"> the faults have been addressed correctly. This is referred to as </w:t>
-      </w:r>
-      <w:r>
-        <w:rPr>
-          <w:rFonts w:ascii="Times New Roman" w:hAnsi="Times New Roman" w:cs="Times New Roman"/>
-          <w:sz w:val="20"/>
-          <w:szCs w:val="20"/>
-        </w:rPr>
-        <w:t>Regression</w:t>
-      </w:r>
-      <w:r>
-        <w:rPr>
-          <w:rFonts w:ascii="Times New Roman" w:hAnsi="Times New Roman" w:cs="Times New Roman"/>
-          <w:sz w:val="20"/>
-          <w:szCs w:val="20"/>
-        </w:rPr>
-        <w:t xml:space="preserve"> testing.</w:t>
-      </w:r>
-    </w:p>
-    <w:p>
-      <w:pPr>
-        <w:rPr>
-          <w:rFonts w:ascii="Times New Roman" w:hAnsi="Times New Roman" w:cs="Times New Roman"/>
-          <w:sz w:val="20"/>
-          <w:szCs w:val="20"/>
-        </w:rPr>
-      </w:pPr>
-      <w:r>
-        <w:rPr>
-          <w:rFonts w:ascii="Times New Roman" w:hAnsi="Times New Roman" w:cs="Times New Roman"/>
-          <w:sz w:val="20"/>
-          <w:szCs w:val="20"/>
-        </w:rPr>
-        <w:t xml:space="preserve">Testing boundary situations </w:t>
-      </w:r>
-      <w:r>
-        <w:rPr>
-          <w:rFonts w:ascii="Times New Roman" w:hAnsi="Times New Roman" w:cs="Times New Roman"/>
-          <w:sz w:val="20"/>
-          <w:szCs w:val="20"/>
-        </w:rPr>
-        <w:t>are</w:t>
-      </w:r>
-      <w:r>
-        <w:rPr>
-          <w:rFonts w:ascii="Times New Roman" w:hAnsi="Times New Roman" w:cs="Times New Roman"/>
-          <w:sz w:val="20"/>
-          <w:szCs w:val="20"/>
-        </w:rPr>
-        <w:t xml:space="preserve"> important. Tests for both the expected values and illegal values should be conducted to see if the test</w:t>
-      </w:r>
-      <w:r>
-        <w:rPr>
-          <w:rFonts w:ascii="Times New Roman" w:hAnsi="Times New Roman" w:cs="Times New Roman"/>
-          <w:sz w:val="20"/>
-          <w:szCs w:val="20"/>
-        </w:rPr>
-        <w:t>s</w:t>
-      </w:r>
-      <w:r>
-        <w:rPr>
-          <w:rFonts w:ascii="Times New Roman" w:hAnsi="Times New Roman" w:cs="Times New Roman"/>
-          <w:sz w:val="20"/>
-          <w:szCs w:val="20"/>
-        </w:rPr>
-        <w:t xml:space="preserve"> outputs</w:t>
-      </w:r>
-      <w:r>
-        <w:rPr>
-          <w:rFonts w:ascii="Times New Roman" w:hAnsi="Times New Roman" w:cs="Times New Roman"/>
-          <w:sz w:val="20"/>
-          <w:szCs w:val="20"/>
-        </w:rPr>
-        <w:t xml:space="preserve"> are the</w:t>
-      </w:r>
-      <w:r>
-        <w:rPr>
-          <w:rFonts w:ascii="Times New Roman" w:hAnsi="Times New Roman" w:cs="Times New Roman"/>
-          <w:sz w:val="20"/>
-          <w:szCs w:val="20"/>
-        </w:rPr>
-        <w:t xml:space="preserve"> correct values</w:t>
-      </w:r>
-      <w:r>
-        <w:rPr>
-          <w:rFonts w:ascii="Times New Roman" w:hAnsi="Times New Roman" w:cs="Times New Roman"/>
-          <w:sz w:val="20"/>
-          <w:szCs w:val="20"/>
-        </w:rPr>
-        <w:t>,</w:t>
-      </w:r>
-      <w:r>
-        <w:rPr>
-          <w:rFonts w:ascii="Times New Roman" w:hAnsi="Times New Roman" w:cs="Times New Roman"/>
-          <w:sz w:val="20"/>
-          <w:szCs w:val="20"/>
-        </w:rPr>
-        <w:t xml:space="preserve"> and </w:t>
-      </w:r>
-      <w:r>
-        <w:rPr>
-          <w:rFonts w:ascii="Times New Roman" w:hAnsi="Times New Roman" w:cs="Times New Roman"/>
-          <w:sz w:val="20"/>
-          <w:szCs w:val="20"/>
-        </w:rPr>
-        <w:t>that the correct errors are thrown when illegal values are entered</w:t>
-      </w:r>
-      <w:r>
-        <w:rPr>
-          <w:rFonts w:ascii="Times New Roman" w:hAnsi="Times New Roman" w:cs="Times New Roman"/>
-          <w:sz w:val="20"/>
-          <w:szCs w:val="20"/>
-        </w:rPr>
-        <w:t xml:space="preserve">. Testing boundaries are also useful to </w:t>
-      </w:r>
-      <w:r>
-        <w:rPr>
-          <w:rFonts w:ascii="Times New Roman" w:hAnsi="Times New Roman" w:cs="Times New Roman"/>
-          <w:sz w:val="20"/>
-          <w:szCs w:val="20"/>
-        </w:rPr>
-        <w:t>s</w:t>
-      </w:r>
-      <w:r>
-        <w:rPr>
-          <w:rFonts w:ascii="Times New Roman" w:hAnsi="Times New Roman" w:cs="Times New Roman"/>
-          <w:sz w:val="20"/>
-          <w:szCs w:val="20"/>
-        </w:rPr>
-        <w:t xml:space="preserve">top unwanted behaviour </w:t>
-      </w:r>
-      <w:r>
-        <w:rPr>
-          <w:rFonts w:ascii="Times New Roman" w:hAnsi="Times New Roman" w:cs="Times New Roman"/>
-          <w:sz w:val="20"/>
-          <w:szCs w:val="20"/>
-        </w:rPr>
-        <w:t>within the application.</w:t>
-      </w:r>
-    </w:p>
-    <w:p>
-      <w:pPr>
-        <w:rPr>
-          <w:rFonts w:ascii="Times New Roman" w:hAnsi="Times New Roman" w:cs="Times New Roman"/>
-          <w:sz w:val="20"/>
-          <w:szCs w:val="20"/>
-        </w:rPr>
-      </w:pPr>
-      <w:r>
-        <w:rPr>
-          <w:rFonts w:ascii="Times New Roman" w:hAnsi="Times New Roman" w:cs="Times New Roman"/>
-          <w:sz w:val="20"/>
-          <w:szCs w:val="20"/>
-        </w:rPr>
-        <w:t xml:space="preserve">Software should be subjected to three levels of testing, </w:t>
-      </w:r>
-      <w:r>
-        <w:rPr>
-          <w:rFonts w:ascii="Times New Roman" w:hAnsi="Times New Roman" w:cs="Times New Roman"/>
-          <w:sz w:val="20"/>
-          <w:szCs w:val="20"/>
-        </w:rPr>
-        <w:t>m</w:t>
-      </w:r>
-      <w:r>
-        <w:rPr>
-          <w:rFonts w:ascii="Times New Roman" w:hAnsi="Times New Roman" w:cs="Times New Roman"/>
-          <w:sz w:val="20"/>
-          <w:szCs w:val="20"/>
-        </w:rPr>
-        <w:t xml:space="preserve">odule, system and acceptance testing. Module testing is testing </w:t>
-      </w:r>
-      <w:r>
-        <w:rPr>
-          <w:rFonts w:ascii="Times New Roman" w:hAnsi="Times New Roman" w:cs="Times New Roman"/>
-          <w:sz w:val="20"/>
-          <w:szCs w:val="20"/>
-        </w:rPr>
-        <w:t>individual parts of the program in isolation from the rest of the system. For our project a module will probably consist of a single class.</w:t>
-      </w:r>
-      <w:r>
-        <w:rPr>
-          <w:rFonts w:ascii="Times New Roman" w:hAnsi="Times New Roman" w:cs="Times New Roman"/>
-          <w:sz w:val="20"/>
-          <w:szCs w:val="20"/>
-        </w:rPr>
-        <w:t xml:space="preserve"> System testing tests all the modules together as one complete system. </w:t>
-      </w:r>
-      <w:r>
-        <w:rPr>
-          <w:rFonts w:ascii="Times New Roman" w:hAnsi="Times New Roman" w:cs="Times New Roman"/>
-          <w:sz w:val="20"/>
-          <w:szCs w:val="20"/>
-        </w:rPr>
-        <w:t>Acceptance testing</w:t>
-      </w:r>
-      <w:r>
-        <w:rPr>
-          <w:rFonts w:ascii="Times New Roman" w:hAnsi="Times New Roman" w:cs="Times New Roman"/>
-          <w:sz w:val="20"/>
-          <w:szCs w:val="20"/>
-        </w:rPr>
-        <w:t xml:space="preserve"> tests the software against criteria set by the client with the aim that once all acceptance tests are passed then the client agrees to accept the product as complete. </w:t>
-      </w:r>
-      <w:r>
-        <w:rPr>
-          <w:rFonts w:ascii="Times New Roman" w:hAnsi="Times New Roman" w:cs="Times New Roman"/>
-          <w:sz w:val="20"/>
-          <w:szCs w:val="20"/>
-        </w:rPr>
-        <w:t>The full and completed tests will be stored within the Final Report which can be accessed and read in full by the client.</w:t>
-      </w:r>
-    </w:p>
-    <w:p>
-      <w:pPr>
-        <w:rPr>
-          <w:rFonts w:ascii="Times New Roman" w:hAnsi="Times New Roman" w:cs="Times New Roman"/>
-        </w:rPr>
-      </w:pPr>
-    </w:p>
-    <w:p>
-      <w:pPr>
-        <w:rPr>
-          <w:rFonts w:ascii="Times New Roman" w:hAnsi="Times New Roman" w:cs="Times New Roman"/>
-        </w:rPr>
-      </w:pPr>
-    </w:p>
-    <w:p>
-      <w:pPr>
-        <w:rPr>
-          <w:rFonts w:ascii="Times New Roman" w:hAnsi="Times New Roman" w:cs="Times New Roman"/>
-        </w:rPr>
-      </w:pPr>
-    </w:p>
-    <w:p>
-      <w:pPr>
-        <w:pStyle w:val="Heading1"/>
-      </w:pPr>
-      <w:bookmarkStart w:id="8" w:name="_Toc34043130"/>
+      <w:bookmarkStart w:id="7" w:name="_Toc34043130"/>
       <w:r>
         <w:lastRenderedPageBreak/>
         <w:t>4</w:t>
@@ -3009,192 +3007,187 @@
         <w:t xml:space="preserve"> </w:t>
       </w:r>
       <w:r>
-        <w:t xml:space="preserve">TEST </w:t>
-      </w:r>
-      <w:proofErr w:type="gramStart"/>
-      <w:r>
-        <w:t>PLAN</w:t>
+        <w:t>TEST PLAN</w:t>
+      </w:r>
+      <w:bookmarkEnd w:id="7"/>
+    </w:p>
+    <w:p>
+      <w:pPr>
+        <w:rPr>
+          <w:rFonts w:ascii="Times New Roman" w:hAnsi="Times New Roman" w:cs="Times New Roman"/>
+        </w:rPr>
+      </w:pPr>
+    </w:p>
+    <w:p>
+      <w:pPr>
+        <w:rPr>
+          <w:rFonts w:ascii="Times New Roman" w:hAnsi="Times New Roman" w:cs="Times New Roman"/>
+          <w:sz w:val="20"/>
+          <w:szCs w:val="20"/>
+        </w:rPr>
+      </w:pPr>
+      <w:r>
+        <w:rPr>
+          <w:rFonts w:ascii="Times New Roman" w:hAnsi="Times New Roman" w:cs="Times New Roman"/>
+          <w:sz w:val="20"/>
+          <w:szCs w:val="20"/>
+        </w:rPr>
+        <w:t>For this project our testing plan will consist of:</w:t>
+      </w:r>
+    </w:p>
+    <w:p>
+      <w:pPr>
+        <w:rPr>
+          <w:rFonts w:ascii="Times New Roman" w:hAnsi="Times New Roman" w:cs="Times New Roman"/>
+          <w:sz w:val="20"/>
+          <w:szCs w:val="20"/>
+        </w:rPr>
+      </w:pPr>
+      <w:r>
+        <w:rPr>
+          <w:rFonts w:ascii="Times New Roman" w:hAnsi="Times New Roman" w:cs="Times New Roman"/>
+          <w:sz w:val="20"/>
+          <w:szCs w:val="20"/>
+        </w:rPr>
+        <w:t>Module testing</w:t>
+      </w:r>
+      <w:r>
+        <w:rPr>
+          <w:rFonts w:ascii="Times New Roman" w:hAnsi="Times New Roman" w:cs="Times New Roman"/>
+          <w:sz w:val="20"/>
+          <w:szCs w:val="20"/>
+        </w:rPr>
+        <w:t xml:space="preserve"> is to be complete</w:t>
+      </w:r>
+      <w:r>
+        <w:rPr>
+          <w:rFonts w:ascii="Times New Roman" w:hAnsi="Times New Roman" w:cs="Times New Roman"/>
+          <w:sz w:val="20"/>
+          <w:szCs w:val="20"/>
+        </w:rPr>
+        <w:t>d</w:t>
+      </w:r>
+      <w:r>
+        <w:rPr>
+          <w:rFonts w:ascii="Times New Roman" w:hAnsi="Times New Roman" w:cs="Times New Roman"/>
+          <w:sz w:val="20"/>
+          <w:szCs w:val="20"/>
+        </w:rPr>
+        <w:t xml:space="preserve"> by the </w:t>
+      </w:r>
+      <w:r>
+        <w:rPr>
+          <w:rFonts w:ascii="Times New Roman" w:hAnsi="Times New Roman" w:cs="Times New Roman"/>
+          <w:sz w:val="20"/>
+          <w:szCs w:val="20"/>
+        </w:rPr>
+        <w:t>programmer</w:t>
+      </w:r>
+      <w:r>
+        <w:rPr>
+          <w:rFonts w:ascii="Times New Roman" w:hAnsi="Times New Roman" w:cs="Times New Roman"/>
+          <w:sz w:val="20"/>
+          <w:szCs w:val="20"/>
+        </w:rPr>
+        <w:t>, in which they will use the list of tests that has already been created to test each module along with the functional requirements it contains.</w:t>
+      </w:r>
+    </w:p>
+    <w:p>
+      <w:pPr>
+        <w:rPr>
+          <w:rFonts w:ascii="Times New Roman" w:hAnsi="Times New Roman" w:cs="Times New Roman"/>
+          <w:sz w:val="20"/>
+          <w:szCs w:val="20"/>
+        </w:rPr>
+      </w:pPr>
+      <w:r>
+        <w:rPr>
+          <w:rFonts w:ascii="Times New Roman" w:hAnsi="Times New Roman" w:cs="Times New Roman"/>
+          <w:sz w:val="20"/>
+          <w:szCs w:val="20"/>
+        </w:rPr>
+        <w:t xml:space="preserve">System testing: </w:t>
+      </w:r>
+      <w:r>
+        <w:rPr>
+          <w:rFonts w:ascii="Times New Roman" w:hAnsi="Times New Roman" w:cs="Times New Roman"/>
+          <w:sz w:val="20"/>
+          <w:szCs w:val="20"/>
+        </w:rPr>
+        <w:t>A</w:t>
+      </w:r>
+      <w:r>
+        <w:rPr>
+          <w:rFonts w:ascii="Times New Roman" w:hAnsi="Times New Roman" w:cs="Times New Roman"/>
+          <w:sz w:val="20"/>
+          <w:szCs w:val="20"/>
+        </w:rPr>
+        <w:t xml:space="preserve"> system testing specification will be written during the design </w:t>
+      </w:r>
+      <w:r>
+        <w:rPr>
+          <w:rFonts w:ascii="Times New Roman" w:hAnsi="Times New Roman" w:cs="Times New Roman"/>
+          <w:sz w:val="20"/>
+          <w:szCs w:val="20"/>
+        </w:rPr>
+        <w:t>phase;</w:t>
+      </w:r>
+      <w:r>
+        <w:rPr>
+          <w:rFonts w:ascii="Times New Roman" w:hAnsi="Times New Roman" w:cs="Times New Roman"/>
+          <w:sz w:val="20"/>
+          <w:szCs w:val="20"/>
+        </w:rPr>
+        <w:t xml:space="preserve"> all major functionality should be covered by this. Once the system is complete, a test report will detail </w:t>
+      </w:r>
+      <w:r>
+        <w:rPr>
+          <w:rFonts w:ascii="Times New Roman" w:hAnsi="Times New Roman" w:cs="Times New Roman"/>
+          <w:sz w:val="20"/>
+          <w:szCs w:val="20"/>
+        </w:rPr>
+        <w:t xml:space="preserve">of </w:t>
+      </w:r>
+      <w:r>
+        <w:rPr>
+          <w:rFonts w:ascii="Times New Roman" w:hAnsi="Times New Roman" w:cs="Times New Roman"/>
+          <w:sz w:val="20"/>
+          <w:szCs w:val="20"/>
+        </w:rPr>
+        <w:t>all</w:t>
+      </w:r>
+      <w:r>
+        <w:rPr>
+          <w:rFonts w:ascii="Times New Roman" w:hAnsi="Times New Roman" w:cs="Times New Roman"/>
+          <w:sz w:val="20"/>
+          <w:szCs w:val="20"/>
+        </w:rPr>
+        <w:t xml:space="preserve"> the tests along with their information on weather or not they have passed.</w:t>
+      </w:r>
+    </w:p>
+    <w:p>
+      <w:pPr>
+        <w:ind w:firstLine="720"/>
+        <w:rPr>
+          <w:rFonts w:ascii="Times New Roman" w:hAnsi="Times New Roman" w:cs="Times New Roman"/>
+        </w:rPr>
+      </w:pPr>
+    </w:p>
+    <w:p>
+      <w:pPr>
+        <w:pStyle w:val="Heading1"/>
+      </w:pPr>
+      <w:bookmarkStart w:id="8" w:name="_Toc34043131"/>
+      <w:r>
+        <w:t>5</w:t>
+      </w:r>
+      <w:r>
+        <w:t xml:space="preserve"> </w:t>
+      </w:r>
+      <w:r>
+        <w:t>TEST SPECIFICATION</w:t>
       </w:r>
       <w:bookmarkEnd w:id="8"/>
-      <w:proofErr w:type="gramEnd"/>
-    </w:p>
-    <w:p>
-      <w:pPr>
-        <w:rPr>
-          <w:rFonts w:ascii="Times New Roman" w:hAnsi="Times New Roman" w:cs="Times New Roman"/>
-        </w:rPr>
-      </w:pPr>
-    </w:p>
-    <w:p>
-      <w:pPr>
-        <w:rPr>
-          <w:rFonts w:ascii="Times New Roman" w:hAnsi="Times New Roman" w:cs="Times New Roman"/>
-          <w:sz w:val="20"/>
-          <w:szCs w:val="20"/>
-        </w:rPr>
-      </w:pPr>
-      <w:r>
-        <w:rPr>
-          <w:rFonts w:ascii="Times New Roman" w:hAnsi="Times New Roman" w:cs="Times New Roman"/>
-          <w:sz w:val="20"/>
-          <w:szCs w:val="20"/>
-        </w:rPr>
-        <w:t>For this project our testing plan will consist of:</w:t>
-      </w:r>
-    </w:p>
-    <w:p>
-      <w:pPr>
-        <w:rPr>
-          <w:rFonts w:ascii="Times New Roman" w:hAnsi="Times New Roman" w:cs="Times New Roman"/>
-          <w:sz w:val="20"/>
-          <w:szCs w:val="20"/>
-        </w:rPr>
-      </w:pPr>
-      <w:r>
-        <w:rPr>
-          <w:rFonts w:ascii="Times New Roman" w:hAnsi="Times New Roman" w:cs="Times New Roman"/>
-          <w:sz w:val="20"/>
-          <w:szCs w:val="20"/>
-        </w:rPr>
-        <w:t>Module testing</w:t>
-      </w:r>
-      <w:r>
-        <w:rPr>
-          <w:rFonts w:ascii="Times New Roman" w:hAnsi="Times New Roman" w:cs="Times New Roman"/>
-          <w:sz w:val="20"/>
-          <w:szCs w:val="20"/>
-        </w:rPr>
-        <w:t xml:space="preserve"> is to be complete</w:t>
-      </w:r>
-      <w:r>
-        <w:rPr>
-          <w:rFonts w:ascii="Times New Roman" w:hAnsi="Times New Roman" w:cs="Times New Roman"/>
-          <w:sz w:val="20"/>
-          <w:szCs w:val="20"/>
-        </w:rPr>
-        <w:t>d</w:t>
-      </w:r>
-      <w:r>
-        <w:rPr>
-          <w:rFonts w:ascii="Times New Roman" w:hAnsi="Times New Roman" w:cs="Times New Roman"/>
-          <w:sz w:val="20"/>
-          <w:szCs w:val="20"/>
-        </w:rPr>
-        <w:t xml:space="preserve"> by the </w:t>
-      </w:r>
-      <w:r>
-        <w:rPr>
-          <w:rFonts w:ascii="Times New Roman" w:hAnsi="Times New Roman" w:cs="Times New Roman"/>
-          <w:sz w:val="20"/>
-          <w:szCs w:val="20"/>
-        </w:rPr>
-        <w:t>programmer</w:t>
-      </w:r>
-      <w:r>
-        <w:rPr>
-          <w:rFonts w:ascii="Times New Roman" w:hAnsi="Times New Roman" w:cs="Times New Roman"/>
-          <w:sz w:val="20"/>
-          <w:szCs w:val="20"/>
-        </w:rPr>
-        <w:t>, in which they will use the list of tests that has already been created to test each module along with the functional requirements it contains.</w:t>
-      </w:r>
-    </w:p>
-    <w:p>
-      <w:pPr>
-        <w:rPr>
-          <w:rFonts w:ascii="Times New Roman" w:hAnsi="Times New Roman" w:cs="Times New Roman"/>
-          <w:sz w:val="20"/>
-          <w:szCs w:val="20"/>
-        </w:rPr>
-      </w:pPr>
-      <w:r>
-        <w:rPr>
-          <w:rFonts w:ascii="Times New Roman" w:hAnsi="Times New Roman" w:cs="Times New Roman"/>
-          <w:sz w:val="20"/>
-          <w:szCs w:val="20"/>
-        </w:rPr>
-        <w:t xml:space="preserve">System testing: </w:t>
-      </w:r>
-      <w:r>
-        <w:rPr>
-          <w:rFonts w:ascii="Times New Roman" w:hAnsi="Times New Roman" w:cs="Times New Roman"/>
-          <w:sz w:val="20"/>
-          <w:szCs w:val="20"/>
-        </w:rPr>
-        <w:t>A</w:t>
-      </w:r>
-      <w:r>
-        <w:rPr>
-          <w:rFonts w:ascii="Times New Roman" w:hAnsi="Times New Roman" w:cs="Times New Roman"/>
-          <w:sz w:val="20"/>
-          <w:szCs w:val="20"/>
-        </w:rPr>
-        <w:t xml:space="preserve"> system testing specification will be written during the design </w:t>
-      </w:r>
-      <w:r>
-        <w:rPr>
-          <w:rFonts w:ascii="Times New Roman" w:hAnsi="Times New Roman" w:cs="Times New Roman"/>
-          <w:sz w:val="20"/>
-          <w:szCs w:val="20"/>
-        </w:rPr>
-        <w:t>phase;</w:t>
-      </w:r>
-      <w:r>
-        <w:rPr>
-          <w:rFonts w:ascii="Times New Roman" w:hAnsi="Times New Roman" w:cs="Times New Roman"/>
-          <w:sz w:val="20"/>
-          <w:szCs w:val="20"/>
-        </w:rPr>
-        <w:t xml:space="preserve"> all major functionality should be covered by this. Once the system is complete, a test report will detail </w:t>
-      </w:r>
-      <w:r>
-        <w:rPr>
-          <w:rFonts w:ascii="Times New Roman" w:hAnsi="Times New Roman" w:cs="Times New Roman"/>
-          <w:sz w:val="20"/>
-          <w:szCs w:val="20"/>
-        </w:rPr>
-        <w:t xml:space="preserve">of </w:t>
-      </w:r>
-      <w:r>
-        <w:rPr>
-          <w:rFonts w:ascii="Times New Roman" w:hAnsi="Times New Roman" w:cs="Times New Roman"/>
-          <w:sz w:val="20"/>
-          <w:szCs w:val="20"/>
-        </w:rPr>
-        <w:t>all</w:t>
-      </w:r>
-      <w:r>
-        <w:rPr>
-          <w:rFonts w:ascii="Times New Roman" w:hAnsi="Times New Roman" w:cs="Times New Roman"/>
-          <w:sz w:val="20"/>
-          <w:szCs w:val="20"/>
-        </w:rPr>
-        <w:t xml:space="preserve"> the tests along with their information on weather or not they have passed.</w:t>
-      </w:r>
-    </w:p>
-    <w:p>
-      <w:pPr>
-        <w:ind w:firstLine="720"/>
-        <w:rPr>
-          <w:rFonts w:ascii="Times New Roman" w:hAnsi="Times New Roman" w:cs="Times New Roman"/>
-        </w:rPr>
-      </w:pPr>
-    </w:p>
-    <w:p>
-      <w:pPr>
-        <w:pStyle w:val="Heading1"/>
-      </w:pPr>
-      <w:bookmarkStart w:id="9" w:name="_Toc34043131"/>
-      <w:r>
-        <w:t>5</w:t>
-      </w:r>
-      <w:r>
-        <w:t xml:space="preserve"> </w:t>
-      </w:r>
-      <w:r>
-        <w:t>TEST SPECIFICATION</w:t>
-      </w:r>
-      <w:bookmarkEnd w:id="9"/>
     </w:p>
     <w:tbl>
       <w:tblPr>
@@ -5563,7 +5556,23 @@
                 <w:sz w:val="20"/>
                 <w:szCs w:val="20"/>
               </w:rPr>
-              <w:t xml:space="preserve">“Options” </w:t>
+              <w:t>“</w:t>
+            </w:r>
+            <w:r>
+              <w:rPr>
+                <w:rFonts w:ascii="Times New Roman" w:hAnsi="Times New Roman" w:cs="Times New Roman"/>
+                <w:sz w:val="20"/>
+                <w:szCs w:val="20"/>
+              </w:rPr>
+              <w:t>6 Meanings</w:t>
+            </w:r>
+            <w:r>
+              <w:rPr>
+                <w:rFonts w:ascii="Times New Roman" w:hAnsi="Times New Roman" w:cs="Times New Roman"/>
+                <w:sz w:val="20"/>
+                <w:szCs w:val="20"/>
+              </w:rPr>
+              <w:t xml:space="preserve">” </w:t>
             </w:r>
             <w:r>
               <w:rPr>
@@ -5617,7 +5626,23 @@
                 <w:sz w:val="20"/>
                 <w:szCs w:val="20"/>
               </w:rPr>
-              <w:t xml:space="preserve"> Select “Options”</w:t>
+              <w:t xml:space="preserve"> Select “</w:t>
+            </w:r>
+            <w:r>
+              <w:rPr>
+                <w:rFonts w:ascii="Times New Roman" w:hAnsi="Times New Roman" w:cs="Times New Roman"/>
+                <w:sz w:val="20"/>
+                <w:szCs w:val="20"/>
+              </w:rPr>
+              <w:t>6 Meanings</w:t>
+            </w:r>
+            <w:r>
+              <w:rPr>
+                <w:rFonts w:ascii="Times New Roman" w:hAnsi="Times New Roman" w:cs="Times New Roman"/>
+                <w:sz w:val="20"/>
+                <w:szCs w:val="20"/>
+              </w:rPr>
+              <w:t>”</w:t>
             </w:r>
             <w:r>
               <w:rPr>
@@ -6015,7 +6040,23 @@
                 <w:sz w:val="20"/>
                 <w:szCs w:val="20"/>
               </w:rPr>
-              <w:t>Starting a “Match” test</w:t>
+              <w:t>Starting a “Match</w:t>
+            </w:r>
+            <w:r>
+              <w:rPr>
+                <w:rFonts w:ascii="Times New Roman" w:hAnsi="Times New Roman" w:cs="Times New Roman"/>
+                <w:sz w:val="20"/>
+                <w:szCs w:val="20"/>
+              </w:rPr>
+              <w:t xml:space="preserve"> The Meaning</w:t>
+            </w:r>
+            <w:r>
+              <w:rPr>
+                <w:rFonts w:ascii="Times New Roman" w:hAnsi="Times New Roman" w:cs="Times New Roman"/>
+                <w:sz w:val="20"/>
+                <w:szCs w:val="20"/>
+              </w:rPr>
+              <w:t>” test</w:t>
             </w:r>
             <w:r>
               <w:rPr>
@@ -6053,7 +6094,23 @@
                 <w:sz w:val="20"/>
                 <w:szCs w:val="20"/>
               </w:rPr>
-              <w:t>Navigate to Tests. Select “Match” as a test type.</w:t>
+              <w:t>Navigate to Tests. Select “Match</w:t>
+            </w:r>
+            <w:r>
+              <w:rPr>
+                <w:rFonts w:ascii="Times New Roman" w:hAnsi="Times New Roman" w:cs="Times New Roman"/>
+                <w:sz w:val="20"/>
+                <w:szCs w:val="20"/>
+              </w:rPr>
+              <w:t xml:space="preserve"> The Meaning</w:t>
+            </w:r>
+            <w:r>
+              <w:rPr>
+                <w:rFonts w:ascii="Times New Roman" w:hAnsi="Times New Roman" w:cs="Times New Roman"/>
+                <w:sz w:val="20"/>
+                <w:szCs w:val="20"/>
+              </w:rPr>
+              <w:t>” as a test type.</w:t>
             </w:r>
           </w:p>
         </w:tc>
@@ -6256,7 +6313,23 @@
                 <w:sz w:val="20"/>
                 <w:szCs w:val="20"/>
               </w:rPr>
-              <w:t>The “Match” test option must not be available unles</w:t>
+              <w:t>The “Match</w:t>
+            </w:r>
+            <w:r>
+              <w:rPr>
+                <w:rFonts w:ascii="Times New Roman" w:hAnsi="Times New Roman" w:cs="Times New Roman"/>
+                <w:sz w:val="20"/>
+                <w:szCs w:val="20"/>
+              </w:rPr>
+              <w:t xml:space="preserve"> The Meaning</w:t>
+            </w:r>
+            <w:r>
+              <w:rPr>
+                <w:rFonts w:ascii="Times New Roman" w:hAnsi="Times New Roman" w:cs="Times New Roman"/>
+                <w:sz w:val="20"/>
+                <w:szCs w:val="20"/>
+              </w:rPr>
+              <w:t>” test option must not be available unles</w:t>
             </w:r>
             <w:r>
               <w:rPr>
@@ -6318,7 +6391,25 @@
                 <w:sz w:val="20"/>
                 <w:szCs w:val="20"/>
               </w:rPr>
-              <w:t xml:space="preserve"> Select “Match” as a test type.</w:t>
+              <w:t xml:space="preserve"> Select “Match</w:t>
+            </w:r>
+            <w:r>
+              <w:rPr>
+                <w:rFonts w:ascii="Times New Roman" w:hAnsi="Times New Roman" w:cs="Times New Roman"/>
+                <w:sz w:val="20"/>
+                <w:szCs w:val="20"/>
+              </w:rPr>
+              <w:t xml:space="preserve"> The Menaing</w:t>
+            </w:r>
+            <w:bookmarkStart w:id="9" w:name="_GoBack"/>
+            <w:bookmarkEnd w:id="9"/>
+            <w:r>
+              <w:rPr>
+                <w:rFonts w:ascii="Times New Roman" w:hAnsi="Times New Roman" w:cs="Times New Roman"/>
+                <w:sz w:val="20"/>
+                <w:szCs w:val="20"/>
+              </w:rPr>
+              <w:t>” as a test type.</w:t>
             </w:r>
           </w:p>
         </w:tc>
@@ -9816,6 +9907,7 @@
     <w:lsdException w:name="HTML Sample" w:semiHidden="1" w:unhideWhenUsed="1"/>
     <w:lsdException w:name="HTML Typewriter" w:semiHidden="1" w:unhideWhenUsed="1"/>
     <w:lsdException w:name="HTML Variable" w:semiHidden="1" w:unhideWhenUsed="1"/>
+    <w:lsdException w:name="Normal Table" w:semiHidden="1" w:unhideWhenUsed="1"/>
     <w:lsdException w:name="annotation subject" w:semiHidden="1" w:unhideWhenUsed="1"/>
     <w:lsdException w:name="No List" w:semiHidden="1" w:unhideWhenUsed="1"/>
     <w:lsdException w:name="Outline List 1" w:semiHidden="1" w:unhideWhenUsed="1"/>
@@ -9862,8 +9954,10 @@
     <w:lsdException w:name="Table Subtle 2" w:semiHidden="1" w:unhideWhenUsed="1"/>
     <w:lsdException w:name="Table Web 1" w:semiHidden="1" w:unhideWhenUsed="1"/>
     <w:lsdException w:name="Table Web 2" w:semiHidden="1" w:unhideWhenUsed="1"/>
+    <w:lsdException w:name="Table Web 3" w:semiHidden="1" w:unhideWhenUsed="1"/>
     <w:lsdException w:name="Balloon Text" w:semiHidden="1" w:unhideWhenUsed="1"/>
     <w:lsdException w:name="Table Grid" w:uiPriority="39"/>
+    <w:lsdException w:name="Table Theme" w:semiHidden="1" w:unhideWhenUsed="1"/>
     <w:lsdException w:name="Placeholder Text" w:semiHidden="1"/>
     <w:lsdException w:name="No Spacing" w:uiPriority="1" w:qFormat="1"/>
     <w:lsdException w:name="Light Shading" w:uiPriority="60"/>
@@ -10698,6 +10792,21 @@
 </file>
 
 <file path=customXml/item1.xml><?xml version="1.0" encoding="utf-8"?>
+<p:properties xmlns:p="http://schemas.microsoft.com/office/2006/metadata/properties" xmlns:xsi="http://www.w3.org/2001/XMLSchema-instance" xmlns:pc="http://schemas.microsoft.com/office/infopath/2007/PartnerControls">
+  <documentManagement/>
+</p:properties>
+</file>
+
+<file path=customXml/item2.xml><?xml version="1.0" encoding="utf-8"?>
+<?mso-contentType ?>
+<FormTemplates xmlns="http://schemas.microsoft.com/sharepoint/v3/contenttype/forms">
+  <Display>DocumentLibraryForm</Display>
+  <Edit>DocumentLibraryForm</Edit>
+  <New>DocumentLibraryForm</New>
+</FormTemplates>
+</file>
+
+<file path=customXml/item3.xml><?xml version="1.0" encoding="utf-8"?>
 <ct:contentTypeSchema xmlns:ct="http://schemas.microsoft.com/office/2006/metadata/contentType" xmlns:ma="http://schemas.microsoft.com/office/2006/metadata/properties/metaAttributes" ct:_="" ma:_="" ma:contentTypeName="Document" ma:contentTypeID="0x01010075BCEA40D580D84AA0642230019DE808" ma:contentTypeVersion="7" ma:contentTypeDescription="Create a new document." ma:contentTypeScope="" ma:versionID="2b4da18a28b8c9a48a56d06ca31d8dc9">
   <xsd:schema xmlns:xsd="http://www.w3.org/2001/XMLSchema" xmlns:xs="http://www.w3.org/2001/XMLSchema" xmlns:p="http://schemas.microsoft.com/office/2006/metadata/properties" xmlns:ns3="4c4ab678-25b9-478a-abc3-ff792265b977" xmlns:ns4="f2e75bad-49d2-4fb7-a771-f4873e563e0c" targetNamespace="http://schemas.microsoft.com/office/2006/metadata/properties" ma:root="true" ma:fieldsID="2e019d3ff39bf84f3094f259194d2c28" ns3:_="" ns4:_="">
     <xsd:import namespace="4c4ab678-25b9-478a-abc3-ff792265b977"/>
@@ -10882,26 +10991,28 @@
 </ct:contentTypeSchema>
 </file>
 
-<file path=customXml/item2.xml><?xml version="1.0" encoding="utf-8"?>
-<?mso-contentType ?>
-<FormTemplates xmlns="http://schemas.microsoft.com/sharepoint/v3/contenttype/forms">
-  <Display>DocumentLibraryForm</Display>
-  <Edit>DocumentLibraryForm</Edit>
-  <New>DocumentLibraryForm</New>
-</FormTemplates>
-</file>
-
-<file path=customXml/item3.xml><?xml version="1.0" encoding="utf-8"?>
-<p:properties xmlns:p="http://schemas.microsoft.com/office/2006/metadata/properties" xmlns:xsi="http://www.w3.org/2001/XMLSchema-instance" xmlns:pc="http://schemas.microsoft.com/office/infopath/2007/PartnerControls">
-  <documentManagement/>
-</p:properties>
-</file>
-
 <file path=customXml/item4.xml><?xml version="1.0" encoding="utf-8"?>
 <b:Sources xmlns:b="http://schemas.openxmlformats.org/officeDocument/2006/bibliography" xmlns="http://schemas.openxmlformats.org/officeDocument/2006/bibliography" SelectedStyle="\APASixthEditionOfficeOnline.xsl" StyleName="APA" Version="6"/>
 </file>
 
 <file path=customXml/itemProps1.xml><?xml version="1.0" encoding="utf-8"?>
+<ds:datastoreItem xmlns:ds="http://schemas.openxmlformats.org/officeDocument/2006/customXml" ds:itemID="{60318CB5-EE26-46EB-8C50-58D55AD246BA}">
+  <ds:schemaRefs>
+    <ds:schemaRef ds:uri="http://schemas.microsoft.com/office/2006/metadata/properties"/>
+    <ds:schemaRef ds:uri="http://schemas.microsoft.com/office/infopath/2007/PartnerControls"/>
+  </ds:schemaRefs>
+</ds:datastoreItem>
+</file>
+
+<file path=customXml/itemProps2.xml><?xml version="1.0" encoding="utf-8"?>
+<ds:datastoreItem xmlns:ds="http://schemas.openxmlformats.org/officeDocument/2006/customXml" ds:itemID="{801058A8-832F-453E-8105-A559C0150A3C}">
+  <ds:schemaRefs>
+    <ds:schemaRef ds:uri="http://schemas.microsoft.com/sharepoint/v3/contenttype/forms"/>
+  </ds:schemaRefs>
+</ds:datastoreItem>
+</file>
+
+<file path=customXml/itemProps3.xml><?xml version="1.0" encoding="utf-8"?>
 <ds:datastoreItem xmlns:ds="http://schemas.openxmlformats.org/officeDocument/2006/customXml" ds:itemID="{FA3F3554-BD39-430D-87DA-E47053ED30C5}">
   <ds:schemaRefs>
     <ds:schemaRef ds:uri="http://schemas.microsoft.com/office/2006/metadata/contentType"/>
@@ -10920,25 +11031,8 @@
 </ds:datastoreItem>
 </file>
 
-<file path=customXml/itemProps2.xml><?xml version="1.0" encoding="utf-8"?>
-<ds:datastoreItem xmlns:ds="http://schemas.openxmlformats.org/officeDocument/2006/customXml" ds:itemID="{801058A8-832F-453E-8105-A559C0150A3C}">
-  <ds:schemaRefs>
-    <ds:schemaRef ds:uri="http://schemas.microsoft.com/sharepoint/v3/contenttype/forms"/>
-  </ds:schemaRefs>
-</ds:datastoreItem>
-</file>
-
-<file path=customXml/itemProps3.xml><?xml version="1.0" encoding="utf-8"?>
-<ds:datastoreItem xmlns:ds="http://schemas.openxmlformats.org/officeDocument/2006/customXml" ds:itemID="{60318CB5-EE26-46EB-8C50-58D55AD246BA}">
-  <ds:schemaRefs>
-    <ds:schemaRef ds:uri="http://schemas.microsoft.com/office/2006/metadata/properties"/>
-    <ds:schemaRef ds:uri="http://schemas.microsoft.com/office/infopath/2007/PartnerControls"/>
-  </ds:schemaRefs>
-</ds:datastoreItem>
-</file>
-
 <file path=customXml/itemProps4.xml><?xml version="1.0" encoding="utf-8"?>
-<ds:datastoreItem xmlns:ds="http://schemas.openxmlformats.org/officeDocument/2006/customXml" ds:itemID="{BD8B955F-9A4B-4111-A787-DB19B5A7050E}">
+<ds:datastoreItem xmlns:ds="http://schemas.openxmlformats.org/officeDocument/2006/customXml" ds:itemID="{449424EA-7BC5-48D0-A674-7C9430DAE252}">
   <ds:schemaRefs>
     <ds:schemaRef ds:uri="http://schemas.openxmlformats.org/officeDocument/2006/bibliography"/>
   </ds:schemaRefs>

</xml_diff>

<commit_message>
File has been amended to adjust for multiple issues. CCF numbers have been changed to reflect issue numbers along with  updates to the Document History. Version number has been updated to 1.0 in line with issue #11 on the git lab.
</commit_message>
<xml_diff>
--- a/docs/test_spec/src/Test_Specification.docx
+++ b/docs/test_spec/src/Test_Specification.docx
@@ -127,15 +127,182 @@
           <w:szCs w:val="20"/>
         </w:rPr>
         <w:tab/>
-        <w:t>N. C. Watts</w:t>
-      </w:r>
-      <w:r>
-        <w:rPr>
-          <w:rFonts w:ascii="Times New Roman" w:hAnsi="Times New Roman" w:cs="Times New Roman"/>
-          <w:sz w:val="20"/>
-          <w:szCs w:val="20"/>
-        </w:rPr>
-        <w:t>, H. J. Dugmore</w:t>
+      </w:r>
+      <w:r>
+        <w:rPr>
+          <w:rFonts w:ascii="Times New Roman" w:hAnsi="Times New Roman" w:cs="Times New Roman"/>
+          <w:sz w:val="20"/>
+          <w:szCs w:val="20"/>
+        </w:rPr>
+        <w:t xml:space="preserve">Henry </w:t>
+      </w:r>
+      <w:proofErr w:type="spellStart"/>
+      <w:r>
+        <w:rPr>
+          <w:rFonts w:ascii="Times New Roman" w:hAnsi="Times New Roman" w:cs="Times New Roman"/>
+          <w:sz w:val="20"/>
+          <w:szCs w:val="20"/>
+        </w:rPr>
+        <w:t>Dugmore</w:t>
+      </w:r>
+      <w:proofErr w:type="spellEnd"/>
+      <w:r>
+        <w:rPr>
+          <w:rFonts w:ascii="Times New Roman" w:hAnsi="Times New Roman" w:cs="Times New Roman"/>
+          <w:sz w:val="20"/>
+          <w:szCs w:val="20"/>
+        </w:rPr>
+        <w:t xml:space="preserve"> [hjd3], </w:t>
+      </w:r>
+    </w:p>
+    <w:p>
+      <w:pPr>
+        <w:spacing w:after="0"/>
+        <w:ind w:left="2880" w:firstLine="720"/>
+        <w:rPr>
+          <w:rFonts w:ascii="Times New Roman" w:hAnsi="Times New Roman" w:cs="Times New Roman"/>
+          <w:sz w:val="20"/>
+          <w:szCs w:val="20"/>
+        </w:rPr>
+      </w:pPr>
+      <w:r>
+        <w:rPr>
+          <w:rFonts w:ascii="Times New Roman" w:hAnsi="Times New Roman" w:cs="Times New Roman"/>
+          <w:sz w:val="20"/>
+          <w:szCs w:val="20"/>
+        </w:rPr>
+        <w:t xml:space="preserve">Kain Bryan-Jones [kab74], </w:t>
+      </w:r>
+    </w:p>
+    <w:p>
+      <w:pPr>
+        <w:spacing w:after="0"/>
+        <w:ind w:left="2880" w:firstLine="720"/>
+        <w:rPr>
+          <w:rFonts w:ascii="Times New Roman" w:hAnsi="Times New Roman" w:cs="Times New Roman"/>
+          <w:sz w:val="20"/>
+          <w:szCs w:val="20"/>
+        </w:rPr>
+      </w:pPr>
+      <w:r>
+        <w:rPr>
+          <w:rFonts w:ascii="Times New Roman" w:hAnsi="Times New Roman" w:cs="Times New Roman"/>
+          <w:sz w:val="20"/>
+          <w:szCs w:val="20"/>
+        </w:rPr>
+        <w:t xml:space="preserve">Luke </w:t>
+      </w:r>
+      <w:proofErr w:type="spellStart"/>
+      <w:r>
+        <w:rPr>
+          <w:rFonts w:ascii="Times New Roman" w:hAnsi="Times New Roman" w:cs="Times New Roman"/>
+          <w:sz w:val="20"/>
+          <w:szCs w:val="20"/>
+        </w:rPr>
+        <w:t>Wybar</w:t>
+      </w:r>
+      <w:proofErr w:type="spellEnd"/>
+      <w:r>
+        <w:rPr>
+          <w:rFonts w:ascii="Times New Roman" w:hAnsi="Times New Roman" w:cs="Times New Roman"/>
+          <w:sz w:val="20"/>
+          <w:szCs w:val="20"/>
+        </w:rPr>
+        <w:t xml:space="preserve"> [law39],</w:t>
+      </w:r>
+    </w:p>
+    <w:p>
+      <w:pPr>
+        <w:spacing w:after="0"/>
+        <w:ind w:left="2880" w:firstLine="720"/>
+        <w:rPr>
+          <w:rFonts w:ascii="Times New Roman" w:hAnsi="Times New Roman" w:cs="Times New Roman"/>
+          <w:sz w:val="20"/>
+          <w:szCs w:val="20"/>
+        </w:rPr>
+      </w:pPr>
+      <w:r>
+        <w:rPr>
+          <w:rFonts w:ascii="Times New Roman" w:hAnsi="Times New Roman" w:cs="Times New Roman"/>
+          <w:sz w:val="20"/>
+          <w:szCs w:val="20"/>
+        </w:rPr>
+        <w:t>Marcin Jakob [maj83],</w:t>
+      </w:r>
+    </w:p>
+    <w:p>
+      <w:pPr>
+        <w:spacing w:after="0"/>
+        <w:ind w:left="2880" w:firstLine="720"/>
+        <w:rPr>
+          <w:rFonts w:ascii="Times New Roman" w:hAnsi="Times New Roman" w:cs="Times New Roman"/>
+          <w:sz w:val="20"/>
+          <w:szCs w:val="20"/>
+        </w:rPr>
+      </w:pPr>
+      <w:r>
+        <w:rPr>
+          <w:rFonts w:ascii="Times New Roman" w:hAnsi="Times New Roman" w:cs="Times New Roman"/>
+          <w:sz w:val="20"/>
+          <w:szCs w:val="20"/>
+        </w:rPr>
+        <w:t>Oscar Pocock [osp1],</w:t>
+      </w:r>
+    </w:p>
+    <w:p>
+      <w:pPr>
+        <w:spacing w:after="0"/>
+        <w:ind w:left="2880" w:firstLine="720"/>
+        <w:rPr>
+          <w:rFonts w:ascii="Times New Roman" w:hAnsi="Times New Roman" w:cs="Times New Roman"/>
+          <w:sz w:val="20"/>
+          <w:szCs w:val="20"/>
+        </w:rPr>
+      </w:pPr>
+      <w:r>
+        <w:rPr>
+          <w:rFonts w:ascii="Times New Roman" w:hAnsi="Times New Roman" w:cs="Times New Roman"/>
+          <w:sz w:val="20"/>
+          <w:szCs w:val="20"/>
+        </w:rPr>
+        <w:t>Tom Perry [top1],</w:t>
+      </w:r>
+    </w:p>
+    <w:p>
+      <w:pPr>
+        <w:spacing w:after="0"/>
+        <w:ind w:left="2880" w:firstLine="720"/>
+        <w:rPr>
+          <w:rFonts w:ascii="Times New Roman" w:hAnsi="Times New Roman" w:cs="Times New Roman"/>
+          <w:sz w:val="20"/>
+          <w:szCs w:val="20"/>
+        </w:rPr>
+      </w:pPr>
+      <w:r>
+        <w:rPr>
+          <w:rFonts w:ascii="Times New Roman" w:hAnsi="Times New Roman" w:cs="Times New Roman"/>
+          <w:sz w:val="20"/>
+          <w:szCs w:val="20"/>
+        </w:rPr>
+        <w:t>Waylen Watts [</w:t>
+      </w:r>
+      <w:proofErr w:type="spellStart"/>
+      <w:r>
+        <w:rPr>
+          <w:rFonts w:ascii="Times New Roman" w:hAnsi="Times New Roman" w:cs="Times New Roman"/>
+          <w:sz w:val="20"/>
+          <w:szCs w:val="20"/>
+        </w:rPr>
+        <w:t>ncw</w:t>
+      </w:r>
+      <w:proofErr w:type="spellEnd"/>
+      <w:r>
+        <w:rPr>
+          <w:rFonts w:ascii="Times New Roman" w:hAnsi="Times New Roman" w:cs="Times New Roman"/>
+          <w:sz w:val="20"/>
+          <w:szCs w:val="20"/>
+        </w:rPr>
+        <w:t>]</w:t>
       </w:r>
     </w:p>
     <w:p>
@@ -245,16 +412,7 @@
           <w:sz w:val="20"/>
           <w:szCs w:val="20"/>
         </w:rPr>
-        <w:t>1</w:t>
-      </w:r>
-      <w:r>
-        <w:rPr>
-          <w:rFonts w:ascii="Times New Roman" w:hAnsi="Times New Roman" w:cs="Times New Roman"/>
-          <w:sz w:val="20"/>
-          <w:szCs w:val="20"/>
-          <w:vertAlign w:val="superscript"/>
-        </w:rPr>
-        <w:t>st</w:t>
+        <w:t>29th</w:t>
       </w:r>
       <w:r>
         <w:rPr>
@@ -337,15 +495,7 @@
           <w:sz w:val="20"/>
           <w:szCs w:val="20"/>
         </w:rPr>
-        <w:t>0.</w:t>
-      </w:r>
-      <w:r>
-        <w:rPr>
-          <w:rFonts w:ascii="Times New Roman" w:hAnsi="Times New Roman" w:cs="Times New Roman"/>
-          <w:sz w:val="20"/>
-          <w:szCs w:val="20"/>
-        </w:rPr>
-        <w:t>8</w:t>
+        <w:t>1.0</w:t>
       </w:r>
     </w:p>
     <w:p>
@@ -630,6 +780,7 @@
           <w:sz w:val="20"/>
           <w:szCs w:val="20"/>
         </w:rPr>
+        <w:lastRenderedPageBreak/>
         <w:tab/>
       </w:r>
       <w:r>
@@ -906,7 +1057,7 @@
                 <w:sz w:val="20"/>
                 <w:szCs w:val="20"/>
               </w:rPr>
-              <w:t>2</w:t>
+              <w:t>3</w:t>
             </w:r>
             <w:r>
               <w:rPr>
@@ -1001,7 +1152,7 @@
                 <w:sz w:val="20"/>
                 <w:szCs w:val="20"/>
               </w:rPr>
-              <w:t>3</w:t>
+              <w:t>4</w:t>
             </w:r>
             <w:r>
               <w:rPr>
@@ -1098,7 +1249,7 @@
                 <w:sz w:val="20"/>
                 <w:szCs w:val="20"/>
               </w:rPr>
-              <w:t>3</w:t>
+              <w:t>4</w:t>
             </w:r>
             <w:r>
               <w:rPr>
@@ -1195,7 +1346,7 @@
                 <w:sz w:val="20"/>
                 <w:szCs w:val="20"/>
               </w:rPr>
-              <w:t>3</w:t>
+              <w:t>4</w:t>
             </w:r>
             <w:r>
               <w:rPr>
@@ -1292,7 +1443,7 @@
                 <w:sz w:val="20"/>
                 <w:szCs w:val="20"/>
               </w:rPr>
-              <w:t>3</w:t>
+              <w:t>4</w:t>
             </w:r>
             <w:r>
               <w:rPr>
@@ -1387,7 +1538,7 @@
                 <w:sz w:val="20"/>
                 <w:szCs w:val="20"/>
               </w:rPr>
-              <w:t>3</w:t>
+              <w:t>4</w:t>
             </w:r>
             <w:r>
               <w:rPr>
@@ -1482,7 +1633,7 @@
                 <w:sz w:val="20"/>
                 <w:szCs w:val="20"/>
               </w:rPr>
-              <w:t>3</w:t>
+              <w:t>4</w:t>
             </w:r>
             <w:r>
               <w:rPr>
@@ -1577,7 +1728,7 @@
                 <w:sz w:val="20"/>
                 <w:szCs w:val="20"/>
               </w:rPr>
-              <w:t>4</w:t>
+              <w:t>5</w:t>
             </w:r>
             <w:r>
               <w:rPr>
@@ -1672,7 +1823,7 @@
                 <w:sz w:val="20"/>
                 <w:szCs w:val="20"/>
               </w:rPr>
-              <w:t>4</w:t>
+              <w:t>5</w:t>
             </w:r>
             <w:r>
               <w:rPr>
@@ -1767,7 +1918,7 @@
                 <w:sz w:val="20"/>
                 <w:szCs w:val="20"/>
               </w:rPr>
-              <w:t>7</w:t>
+              <w:t>8</w:t>
             </w:r>
             <w:r>
               <w:rPr>
@@ -1862,7 +2013,7 @@
                 <w:sz w:val="20"/>
                 <w:szCs w:val="20"/>
               </w:rPr>
-              <w:t>8</w:t>
+              <w:t>9</w:t>
             </w:r>
             <w:r>
               <w:rPr>
@@ -1957,7 +2108,7 @@
                 <w:sz w:val="20"/>
                 <w:szCs w:val="20"/>
               </w:rPr>
-              <w:t>8</w:t>
+              <w:t>9</w:t>
             </w:r>
             <w:r>
               <w:rPr>
@@ -3007,9 +3158,14 @@
         <w:t xml:space="preserve"> </w:t>
       </w:r>
       <w:r>
-        <w:t>TEST PLAN</w:t>
+        <w:t xml:space="preserve">TEST </w:t>
+      </w:r>
+      <w:proofErr w:type="gramStart"/>
+      <w:r>
+        <w:t>PLAN</w:t>
       </w:r>
       <w:bookmarkEnd w:id="7"/>
+      <w:proofErr w:type="gramEnd"/>
     </w:p>
     <w:p>
       <w:pPr>
@@ -3162,7 +3318,25 @@
           <w:sz w:val="20"/>
           <w:szCs w:val="20"/>
         </w:rPr>
-        <w:t xml:space="preserve"> the tests along with their information on weather or not they have passed.</w:t>
+        <w:t xml:space="preserve"> the tests along with their information on </w:t>
+      </w:r>
+      <w:proofErr w:type="spellStart"/>
+      <w:r>
+        <w:rPr>
+          <w:rFonts w:ascii="Times New Roman" w:hAnsi="Times New Roman" w:cs="Times New Roman"/>
+          <w:sz w:val="20"/>
+          <w:szCs w:val="20"/>
+        </w:rPr>
+        <w:t>weather</w:t>
+      </w:r>
+      <w:proofErr w:type="spellEnd"/>
+      <w:r>
+        <w:rPr>
+          <w:rFonts w:ascii="Times New Roman" w:hAnsi="Times New Roman" w:cs="Times New Roman"/>
+          <w:sz w:val="20"/>
+          <w:szCs w:val="20"/>
+        </w:rPr>
+        <w:t xml:space="preserve"> or not they have passed.</w:t>
       </w:r>
     </w:p>
     <w:p>
@@ -4015,7 +4189,25 @@
                 <w:sz w:val="20"/>
                 <w:szCs w:val="20"/>
               </w:rPr>
-              <w:t>Typing “af”</w:t>
+              <w:t>Typing “</w:t>
+            </w:r>
+            <w:proofErr w:type="spellStart"/>
+            <w:r>
+              <w:rPr>
+                <w:rFonts w:ascii="Times New Roman" w:hAnsi="Times New Roman" w:cs="Times New Roman"/>
+                <w:sz w:val="20"/>
+                <w:szCs w:val="20"/>
+              </w:rPr>
+              <w:t>af</w:t>
+            </w:r>
+            <w:proofErr w:type="spellEnd"/>
+            <w:r>
+              <w:rPr>
+                <w:rFonts w:ascii="Times New Roman" w:hAnsi="Times New Roman" w:cs="Times New Roman"/>
+                <w:sz w:val="20"/>
+                <w:szCs w:val="20"/>
+              </w:rPr>
+              <w:t>”</w:t>
             </w:r>
           </w:p>
         </w:tc>
@@ -4037,7 +4229,16 @@
                 <w:sz w:val="20"/>
                 <w:szCs w:val="20"/>
               </w:rPr>
-              <w:t>Words displayed should be words starting with the written input. E.g. “A</w:t>
+              <w:t>Words displayed should be words starting with the written input. E.g. “</w:t>
+            </w:r>
+            <w:proofErr w:type="spellStart"/>
+            <w:r>
+              <w:rPr>
+                <w:rFonts w:ascii="Times New Roman" w:hAnsi="Times New Roman" w:cs="Times New Roman"/>
+                <w:sz w:val="20"/>
+                <w:szCs w:val="20"/>
+              </w:rPr>
+              <w:t>A</w:t>
             </w:r>
             <w:r>
               <w:rPr>
@@ -4047,6 +4248,7 @@
               </w:rPr>
               <w:t>fal</w:t>
             </w:r>
+            <w:proofErr w:type="spellEnd"/>
             <w:r>
               <w:rPr>
                 <w:rFonts w:ascii="Times New Roman" w:hAnsi="Times New Roman" w:cs="Times New Roman"/>
@@ -4830,7 +5032,25 @@
                 <w:sz w:val="20"/>
                 <w:szCs w:val="20"/>
               </w:rPr>
-              <w:t>[Afal]</w:t>
+              <w:t>[</w:t>
+            </w:r>
+            <w:proofErr w:type="spellStart"/>
+            <w:r>
+              <w:rPr>
+                <w:rFonts w:ascii="Times New Roman" w:hAnsi="Times New Roman" w:cs="Times New Roman"/>
+                <w:sz w:val="20"/>
+                <w:szCs w:val="20"/>
+              </w:rPr>
+              <w:t>Afal</w:t>
+            </w:r>
+            <w:proofErr w:type="spellEnd"/>
+            <w:r>
+              <w:rPr>
+                <w:rFonts w:ascii="Times New Roman" w:hAnsi="Times New Roman" w:cs="Times New Roman"/>
+                <w:sz w:val="20"/>
+                <w:szCs w:val="20"/>
+              </w:rPr>
+              <w:t>]</w:t>
             </w:r>
           </w:p>
         </w:tc>
@@ -4969,7 +5189,25 @@
                 <w:sz w:val="20"/>
                 <w:szCs w:val="20"/>
               </w:rPr>
-              <w:t>Welsh words should show weather they are masculine or feminine nouns.</w:t>
+              <w:t xml:space="preserve">Welsh words should show </w:t>
+            </w:r>
+            <w:proofErr w:type="spellStart"/>
+            <w:r>
+              <w:rPr>
+                <w:rFonts w:ascii="Times New Roman" w:hAnsi="Times New Roman" w:cs="Times New Roman"/>
+                <w:sz w:val="20"/>
+                <w:szCs w:val="20"/>
+              </w:rPr>
+              <w:t>weather</w:t>
+            </w:r>
+            <w:proofErr w:type="spellEnd"/>
+            <w:r>
+              <w:rPr>
+                <w:rFonts w:ascii="Times New Roman" w:hAnsi="Times New Roman" w:cs="Times New Roman"/>
+                <w:sz w:val="20"/>
+                <w:szCs w:val="20"/>
+              </w:rPr>
+              <w:t xml:space="preserve"> they are masculine or feminine nouns.</w:t>
             </w:r>
           </w:p>
         </w:tc>
@@ -6048,7 +6286,25 @@
                 <w:sz w:val="20"/>
                 <w:szCs w:val="20"/>
               </w:rPr>
-              <w:t xml:space="preserve"> The Meaning</w:t>
+              <w:t xml:space="preserve"> </w:t>
+            </w:r>
+            <w:proofErr w:type="gramStart"/>
+            <w:r>
+              <w:rPr>
+                <w:rFonts w:ascii="Times New Roman" w:hAnsi="Times New Roman" w:cs="Times New Roman"/>
+                <w:sz w:val="20"/>
+                <w:szCs w:val="20"/>
+              </w:rPr>
+              <w:t>The</w:t>
+            </w:r>
+            <w:proofErr w:type="gramEnd"/>
+            <w:r>
+              <w:rPr>
+                <w:rFonts w:ascii="Times New Roman" w:hAnsi="Times New Roman" w:cs="Times New Roman"/>
+                <w:sz w:val="20"/>
+                <w:szCs w:val="20"/>
+              </w:rPr>
+              <w:t xml:space="preserve"> Meaning</w:t>
             </w:r>
             <w:r>
               <w:rPr>
@@ -6102,7 +6358,25 @@
                 <w:sz w:val="20"/>
                 <w:szCs w:val="20"/>
               </w:rPr>
-              <w:t xml:space="preserve"> The Meaning</w:t>
+              <w:t xml:space="preserve"> </w:t>
+            </w:r>
+            <w:proofErr w:type="gramStart"/>
+            <w:r>
+              <w:rPr>
+                <w:rFonts w:ascii="Times New Roman" w:hAnsi="Times New Roman" w:cs="Times New Roman"/>
+                <w:sz w:val="20"/>
+                <w:szCs w:val="20"/>
+              </w:rPr>
+              <w:t>The</w:t>
+            </w:r>
+            <w:proofErr w:type="gramEnd"/>
+            <w:r>
+              <w:rPr>
+                <w:rFonts w:ascii="Times New Roman" w:hAnsi="Times New Roman" w:cs="Times New Roman"/>
+                <w:sz w:val="20"/>
+                <w:szCs w:val="20"/>
+              </w:rPr>
+              <w:t xml:space="preserve"> Meaning</w:t>
             </w:r>
             <w:r>
               <w:rPr>
@@ -6321,7 +6595,25 @@
                 <w:sz w:val="20"/>
                 <w:szCs w:val="20"/>
               </w:rPr>
-              <w:t xml:space="preserve"> The Meaning</w:t>
+              <w:t xml:space="preserve"> </w:t>
+            </w:r>
+            <w:proofErr w:type="gramStart"/>
+            <w:r>
+              <w:rPr>
+                <w:rFonts w:ascii="Times New Roman" w:hAnsi="Times New Roman" w:cs="Times New Roman"/>
+                <w:sz w:val="20"/>
+                <w:szCs w:val="20"/>
+              </w:rPr>
+              <w:t>The</w:t>
+            </w:r>
+            <w:proofErr w:type="gramEnd"/>
+            <w:r>
+              <w:rPr>
+                <w:rFonts w:ascii="Times New Roman" w:hAnsi="Times New Roman" w:cs="Times New Roman"/>
+                <w:sz w:val="20"/>
+                <w:szCs w:val="20"/>
+              </w:rPr>
+              <w:t xml:space="preserve"> Meaning</w:t>
             </w:r>
             <w:r>
               <w:rPr>
@@ -6399,10 +6691,36 @@
                 <w:sz w:val="20"/>
                 <w:szCs w:val="20"/>
               </w:rPr>
-              <w:t xml:space="preserve"> The Menaing</w:t>
-            </w:r>
-            <w:bookmarkStart w:id="9" w:name="_GoBack"/>
-            <w:bookmarkEnd w:id="9"/>
+              <w:t xml:space="preserve"> </w:t>
+            </w:r>
+            <w:proofErr w:type="gramStart"/>
+            <w:r>
+              <w:rPr>
+                <w:rFonts w:ascii="Times New Roman" w:hAnsi="Times New Roman" w:cs="Times New Roman"/>
+                <w:sz w:val="20"/>
+                <w:szCs w:val="20"/>
+              </w:rPr>
+              <w:t>The</w:t>
+            </w:r>
+            <w:proofErr w:type="gramEnd"/>
+            <w:r>
+              <w:rPr>
+                <w:rFonts w:ascii="Times New Roman" w:hAnsi="Times New Roman" w:cs="Times New Roman"/>
+                <w:sz w:val="20"/>
+                <w:szCs w:val="20"/>
+              </w:rPr>
+              <w:t xml:space="preserve"> </w:t>
+            </w:r>
+            <w:proofErr w:type="spellStart"/>
+            <w:r>
+              <w:rPr>
+                <w:rFonts w:ascii="Times New Roman" w:hAnsi="Times New Roman" w:cs="Times New Roman"/>
+                <w:sz w:val="20"/>
+                <w:szCs w:val="20"/>
+              </w:rPr>
+              <w:t>Menaing</w:t>
+            </w:r>
+            <w:proofErr w:type="spellEnd"/>
             <w:r>
               <w:rPr>
                 <w:rFonts w:ascii="Times New Roman" w:hAnsi="Times New Roman" w:cs="Times New Roman"/>
@@ -7609,7 +7927,7 @@
       <w:pPr>
         <w:pStyle w:val="Heading1"/>
       </w:pPr>
-      <w:bookmarkStart w:id="10" w:name="_Toc34043132"/>
+      <w:bookmarkStart w:id="9" w:name="_Toc34043132"/>
       <w:r>
         <w:t>6</w:t>
       </w:r>
@@ -7619,7 +7937,7 @@
       <w:r>
         <w:t>TEST RESULT REPORTING</w:t>
       </w:r>
-      <w:bookmarkEnd w:id="10"/>
+      <w:bookmarkEnd w:id="9"/>
     </w:p>
     <w:p>
       <w:pPr>
@@ -7889,7 +8207,7 @@
       <w:pPr>
         <w:pStyle w:val="Heading1"/>
       </w:pPr>
-      <w:bookmarkStart w:id="11" w:name="_Toc34043133"/>
+      <w:bookmarkStart w:id="10" w:name="_Toc34043133"/>
       <w:r>
         <w:lastRenderedPageBreak/>
         <w:t>R</w:t>
@@ -7897,7 +8215,7 @@
       <w:r>
         <w:t>EFERENCES</w:t>
       </w:r>
-      <w:bookmarkEnd w:id="11"/>
+      <w:bookmarkEnd w:id="10"/>
     </w:p>
     <w:p>
       <w:pPr>
@@ -8124,60 +8442,8 @@
           <w:bCs/>
         </w:rPr>
       </w:pPr>
-    </w:p>
-    <w:p>
-      <w:pPr>
-        <w:rPr>
-          <w:rFonts w:ascii="Times New Roman" w:hAnsi="Times New Roman" w:cs="Times New Roman"/>
-          <w:b/>
-          <w:bCs/>
-        </w:rPr>
-      </w:pPr>
-    </w:p>
-    <w:p>
-      <w:pPr>
-        <w:rPr>
-          <w:rFonts w:ascii="Times New Roman" w:hAnsi="Times New Roman" w:cs="Times New Roman"/>
-          <w:b/>
-          <w:bCs/>
-        </w:rPr>
-      </w:pPr>
-    </w:p>
-    <w:p>
-      <w:pPr>
-        <w:rPr>
-          <w:rFonts w:ascii="Times New Roman" w:hAnsi="Times New Roman" w:cs="Times New Roman"/>
-          <w:b/>
-          <w:bCs/>
-        </w:rPr>
-      </w:pPr>
-    </w:p>
-    <w:p>
-      <w:pPr>
-        <w:rPr>
-          <w:rFonts w:ascii="Times New Roman" w:hAnsi="Times New Roman" w:cs="Times New Roman"/>
-          <w:b/>
-          <w:bCs/>
-        </w:rPr>
-      </w:pPr>
-    </w:p>
-    <w:p>
-      <w:pPr>
-        <w:rPr>
-          <w:rFonts w:ascii="Times New Roman" w:hAnsi="Times New Roman" w:cs="Times New Roman"/>
-          <w:b/>
-          <w:bCs/>
-        </w:rPr>
-      </w:pPr>
-    </w:p>
-    <w:p>
-      <w:pPr>
-        <w:rPr>
-          <w:rFonts w:ascii="Times New Roman" w:hAnsi="Times New Roman" w:cs="Times New Roman"/>
-          <w:b/>
-          <w:bCs/>
-        </w:rPr>
-      </w:pPr>
+      <w:bookmarkStart w:id="11" w:name="_GoBack"/>
+      <w:bookmarkEnd w:id="11"/>
     </w:p>
     <w:p>
       <w:pPr>
@@ -9303,6 +9569,423 @@
                 <w:szCs w:val="20"/>
               </w:rPr>
               <w:t>Test names updated.</w:t>
+            </w:r>
+          </w:p>
+        </w:tc>
+        <w:tc>
+          <w:tcPr>
+            <w:tcW w:w="1865" w:type="dxa"/>
+          </w:tcPr>
+          <w:p>
+            <w:pPr>
+              <w:rPr>
+                <w:rFonts w:ascii="Times New Roman" w:hAnsi="Times New Roman" w:cs="Times New Roman"/>
+                <w:sz w:val="20"/>
+                <w:szCs w:val="20"/>
+              </w:rPr>
+            </w:pPr>
+            <w:r>
+              <w:rPr>
+                <w:rFonts w:ascii="Times New Roman" w:hAnsi="Times New Roman" w:cs="Times New Roman"/>
+                <w:sz w:val="20"/>
+                <w:szCs w:val="20"/>
+              </w:rPr>
+              <w:t>NCW</w:t>
+            </w:r>
+          </w:p>
+        </w:tc>
+      </w:tr>
+      <w:tr>
+        <w:trPr>
+          <w:trHeight w:val="154"/>
+        </w:trPr>
+        <w:tc>
+          <w:tcPr>
+            <w:tcW w:w="1864" w:type="dxa"/>
+          </w:tcPr>
+          <w:p>
+            <w:pPr>
+              <w:rPr>
+                <w:rFonts w:ascii="Times New Roman" w:hAnsi="Times New Roman" w:cs="Times New Roman"/>
+                <w:sz w:val="20"/>
+                <w:szCs w:val="20"/>
+              </w:rPr>
+            </w:pPr>
+            <w:r>
+              <w:rPr>
+                <w:rFonts w:ascii="Times New Roman" w:hAnsi="Times New Roman" w:cs="Times New Roman"/>
+                <w:sz w:val="20"/>
+                <w:szCs w:val="20"/>
+              </w:rPr>
+              <w:t>0.9</w:t>
+            </w:r>
+          </w:p>
+        </w:tc>
+        <w:tc>
+          <w:tcPr>
+            <w:tcW w:w="1108" w:type="dxa"/>
+          </w:tcPr>
+          <w:p>
+            <w:pPr>
+              <w:rPr>
+                <w:rFonts w:ascii="Times New Roman" w:hAnsi="Times New Roman" w:cs="Times New Roman"/>
+                <w:sz w:val="20"/>
+                <w:szCs w:val="20"/>
+              </w:rPr>
+            </w:pPr>
+            <w:r>
+              <w:rPr>
+                <w:rFonts w:ascii="Times New Roman" w:hAnsi="Times New Roman" w:cs="Times New Roman"/>
+                <w:sz w:val="20"/>
+                <w:szCs w:val="20"/>
+              </w:rPr>
+              <w:t>#</w:t>
+            </w:r>
+            <w:r>
+              <w:rPr>
+                <w:rFonts w:ascii="Times New Roman" w:hAnsi="Times New Roman" w:cs="Times New Roman"/>
+                <w:sz w:val="20"/>
+                <w:szCs w:val="20"/>
+              </w:rPr>
+              <w:t>8</w:t>
+            </w:r>
+          </w:p>
+        </w:tc>
+        <w:tc>
+          <w:tcPr>
+            <w:tcW w:w="2621" w:type="dxa"/>
+          </w:tcPr>
+          <w:p>
+            <w:pPr>
+              <w:rPr>
+                <w:rFonts w:ascii="Times New Roman" w:hAnsi="Times New Roman" w:cs="Times New Roman"/>
+                <w:sz w:val="20"/>
+                <w:szCs w:val="20"/>
+              </w:rPr>
+            </w:pPr>
+            <w:r>
+              <w:rPr>
+                <w:rFonts w:ascii="Times New Roman" w:hAnsi="Times New Roman" w:cs="Times New Roman"/>
+                <w:sz w:val="20"/>
+                <w:szCs w:val="20"/>
+              </w:rPr>
+              <w:t>2020-0</w:t>
+            </w:r>
+            <w:r>
+              <w:rPr>
+                <w:rFonts w:ascii="Times New Roman" w:hAnsi="Times New Roman" w:cs="Times New Roman"/>
+                <w:sz w:val="20"/>
+                <w:szCs w:val="20"/>
+              </w:rPr>
+              <w:t>4-29</w:t>
+            </w:r>
+          </w:p>
+        </w:tc>
+        <w:tc>
+          <w:tcPr>
+            <w:tcW w:w="1865" w:type="dxa"/>
+          </w:tcPr>
+          <w:p>
+            <w:pPr>
+              <w:rPr>
+                <w:rFonts w:ascii="Times New Roman" w:hAnsi="Times New Roman" w:cs="Times New Roman"/>
+                <w:sz w:val="20"/>
+                <w:szCs w:val="20"/>
+              </w:rPr>
+            </w:pPr>
+            <w:r>
+              <w:rPr>
+                <w:rFonts w:ascii="Times New Roman" w:hAnsi="Times New Roman" w:cs="Times New Roman"/>
+                <w:sz w:val="20"/>
+                <w:szCs w:val="20"/>
+              </w:rPr>
+              <w:t>Terminology changed</w:t>
+            </w:r>
+            <w:r>
+              <w:rPr>
+                <w:rFonts w:ascii="Times New Roman" w:hAnsi="Times New Roman" w:cs="Times New Roman"/>
+                <w:sz w:val="20"/>
+                <w:szCs w:val="20"/>
+              </w:rPr>
+              <w:t xml:space="preserve"> to match with the information contained within UI Specification.</w:t>
+            </w:r>
+          </w:p>
+        </w:tc>
+        <w:tc>
+          <w:tcPr>
+            <w:tcW w:w="1865" w:type="dxa"/>
+          </w:tcPr>
+          <w:p>
+            <w:pPr>
+              <w:rPr>
+                <w:rFonts w:ascii="Times New Roman" w:hAnsi="Times New Roman" w:cs="Times New Roman"/>
+                <w:sz w:val="20"/>
+                <w:szCs w:val="20"/>
+              </w:rPr>
+            </w:pPr>
+            <w:r>
+              <w:rPr>
+                <w:rFonts w:ascii="Times New Roman" w:hAnsi="Times New Roman" w:cs="Times New Roman"/>
+                <w:sz w:val="20"/>
+                <w:szCs w:val="20"/>
+              </w:rPr>
+              <w:t>NCW</w:t>
+            </w:r>
+          </w:p>
+        </w:tc>
+      </w:tr>
+      <w:tr>
+        <w:trPr>
+          <w:trHeight w:val="154"/>
+        </w:trPr>
+        <w:tc>
+          <w:tcPr>
+            <w:tcW w:w="1864" w:type="dxa"/>
+          </w:tcPr>
+          <w:p>
+            <w:pPr>
+              <w:rPr>
+                <w:rFonts w:ascii="Times New Roman" w:hAnsi="Times New Roman" w:cs="Times New Roman"/>
+                <w:sz w:val="20"/>
+                <w:szCs w:val="20"/>
+              </w:rPr>
+            </w:pPr>
+            <w:r>
+              <w:rPr>
+                <w:rFonts w:ascii="Times New Roman" w:hAnsi="Times New Roman" w:cs="Times New Roman"/>
+                <w:sz w:val="20"/>
+                <w:szCs w:val="20"/>
+              </w:rPr>
+              <w:t>0.9.1</w:t>
+            </w:r>
+          </w:p>
+        </w:tc>
+        <w:tc>
+          <w:tcPr>
+            <w:tcW w:w="1108" w:type="dxa"/>
+          </w:tcPr>
+          <w:p>
+            <w:pPr>
+              <w:rPr>
+                <w:rFonts w:ascii="Times New Roman" w:hAnsi="Times New Roman" w:cs="Times New Roman"/>
+                <w:sz w:val="20"/>
+                <w:szCs w:val="20"/>
+              </w:rPr>
+            </w:pPr>
+            <w:r>
+              <w:rPr>
+                <w:rFonts w:ascii="Times New Roman" w:hAnsi="Times New Roman" w:cs="Times New Roman"/>
+                <w:sz w:val="20"/>
+                <w:szCs w:val="20"/>
+              </w:rPr>
+              <w:t>#</w:t>
+            </w:r>
+            <w:r>
+              <w:rPr>
+                <w:rFonts w:ascii="Times New Roman" w:hAnsi="Times New Roman" w:cs="Times New Roman"/>
+                <w:sz w:val="20"/>
+                <w:szCs w:val="20"/>
+              </w:rPr>
+              <w:t>9</w:t>
+            </w:r>
+          </w:p>
+        </w:tc>
+        <w:tc>
+          <w:tcPr>
+            <w:tcW w:w="2621" w:type="dxa"/>
+          </w:tcPr>
+          <w:p>
+            <w:pPr>
+              <w:rPr>
+                <w:rFonts w:ascii="Times New Roman" w:hAnsi="Times New Roman" w:cs="Times New Roman"/>
+                <w:sz w:val="20"/>
+                <w:szCs w:val="20"/>
+              </w:rPr>
+            </w:pPr>
+            <w:r>
+              <w:rPr>
+                <w:rFonts w:ascii="Times New Roman" w:hAnsi="Times New Roman" w:cs="Times New Roman"/>
+                <w:sz w:val="20"/>
+                <w:szCs w:val="20"/>
+              </w:rPr>
+              <w:t>2020-04-29</w:t>
+            </w:r>
+          </w:p>
+        </w:tc>
+        <w:tc>
+          <w:tcPr>
+            <w:tcW w:w="1865" w:type="dxa"/>
+          </w:tcPr>
+          <w:p>
+            <w:pPr>
+              <w:rPr>
+                <w:rFonts w:ascii="Times New Roman" w:hAnsi="Times New Roman" w:cs="Times New Roman"/>
+                <w:sz w:val="20"/>
+                <w:szCs w:val="20"/>
+              </w:rPr>
+            </w:pPr>
+            <w:r>
+              <w:rPr>
+                <w:rFonts w:ascii="Times New Roman" w:hAnsi="Times New Roman" w:cs="Times New Roman"/>
+                <w:sz w:val="20"/>
+                <w:szCs w:val="20"/>
+              </w:rPr>
+              <w:t xml:space="preserve">Addition of all </w:t>
+            </w:r>
+            <w:r>
+              <w:rPr>
+                <w:rFonts w:ascii="Times New Roman" w:hAnsi="Times New Roman" w:cs="Times New Roman"/>
+                <w:sz w:val="20"/>
+                <w:szCs w:val="20"/>
+              </w:rPr>
+              <w:t>names as well as usernames.</w:t>
+            </w:r>
+          </w:p>
+        </w:tc>
+        <w:tc>
+          <w:tcPr>
+            <w:tcW w:w="1865" w:type="dxa"/>
+          </w:tcPr>
+          <w:p>
+            <w:pPr>
+              <w:rPr>
+                <w:rFonts w:ascii="Times New Roman" w:hAnsi="Times New Roman" w:cs="Times New Roman"/>
+                <w:sz w:val="20"/>
+                <w:szCs w:val="20"/>
+              </w:rPr>
+            </w:pPr>
+            <w:r>
+              <w:rPr>
+                <w:rFonts w:ascii="Times New Roman" w:hAnsi="Times New Roman" w:cs="Times New Roman"/>
+                <w:sz w:val="20"/>
+                <w:szCs w:val="20"/>
+              </w:rPr>
+              <w:t>NCW</w:t>
+            </w:r>
+          </w:p>
+        </w:tc>
+      </w:tr>
+      <w:tr>
+        <w:trPr>
+          <w:trHeight w:val="154"/>
+        </w:trPr>
+        <w:tc>
+          <w:tcPr>
+            <w:tcW w:w="1864" w:type="dxa"/>
+          </w:tcPr>
+          <w:p>
+            <w:pPr>
+              <w:rPr>
+                <w:rFonts w:ascii="Times New Roman" w:hAnsi="Times New Roman" w:cs="Times New Roman"/>
+                <w:sz w:val="20"/>
+                <w:szCs w:val="20"/>
+              </w:rPr>
+            </w:pPr>
+            <w:r>
+              <w:rPr>
+                <w:rFonts w:ascii="Times New Roman" w:hAnsi="Times New Roman" w:cs="Times New Roman"/>
+                <w:sz w:val="20"/>
+                <w:szCs w:val="20"/>
+              </w:rPr>
+              <w:t>1.0</w:t>
+            </w:r>
+          </w:p>
+        </w:tc>
+        <w:tc>
+          <w:tcPr>
+            <w:tcW w:w="1108" w:type="dxa"/>
+          </w:tcPr>
+          <w:p>
+            <w:pPr>
+              <w:rPr>
+                <w:rFonts w:ascii="Times New Roman" w:hAnsi="Times New Roman" w:cs="Times New Roman"/>
+                <w:sz w:val="20"/>
+                <w:szCs w:val="20"/>
+              </w:rPr>
+            </w:pPr>
+            <w:r>
+              <w:rPr>
+                <w:rFonts w:ascii="Times New Roman" w:hAnsi="Times New Roman" w:cs="Times New Roman"/>
+                <w:sz w:val="20"/>
+                <w:szCs w:val="20"/>
+              </w:rPr>
+              <w:t>#11</w:t>
+            </w:r>
+          </w:p>
+        </w:tc>
+        <w:tc>
+          <w:tcPr>
+            <w:tcW w:w="2621" w:type="dxa"/>
+          </w:tcPr>
+          <w:p>
+            <w:pPr>
+              <w:rPr>
+                <w:rFonts w:ascii="Times New Roman" w:hAnsi="Times New Roman" w:cs="Times New Roman"/>
+                <w:sz w:val="20"/>
+                <w:szCs w:val="20"/>
+              </w:rPr>
+            </w:pPr>
+            <w:r>
+              <w:rPr>
+                <w:rFonts w:ascii="Times New Roman" w:hAnsi="Times New Roman" w:cs="Times New Roman"/>
+                <w:sz w:val="20"/>
+                <w:szCs w:val="20"/>
+              </w:rPr>
+              <w:t>2020-04-29</w:t>
+            </w:r>
+          </w:p>
+        </w:tc>
+        <w:tc>
+          <w:tcPr>
+            <w:tcW w:w="1865" w:type="dxa"/>
+          </w:tcPr>
+          <w:p>
+            <w:pPr>
+              <w:rPr>
+                <w:rFonts w:ascii="Times New Roman" w:hAnsi="Times New Roman" w:cs="Times New Roman"/>
+                <w:sz w:val="20"/>
+                <w:szCs w:val="20"/>
+              </w:rPr>
+            </w:pPr>
+            <w:r>
+              <w:rPr>
+                <w:rFonts w:ascii="Times New Roman" w:hAnsi="Times New Roman" w:cs="Times New Roman"/>
+                <w:sz w:val="20"/>
+                <w:szCs w:val="20"/>
+              </w:rPr>
+              <w:t>Amended</w:t>
+            </w:r>
+            <w:r>
+              <w:rPr>
+                <w:rFonts w:ascii="Times New Roman" w:hAnsi="Times New Roman" w:cs="Times New Roman"/>
+                <w:sz w:val="20"/>
+                <w:szCs w:val="20"/>
+              </w:rPr>
+              <w:t xml:space="preserve"> </w:t>
+            </w:r>
+            <w:r>
+              <w:rPr>
+                <w:rFonts w:ascii="Times New Roman" w:hAnsi="Times New Roman" w:cs="Times New Roman"/>
+                <w:sz w:val="20"/>
+                <w:szCs w:val="20"/>
+              </w:rPr>
+              <w:t>Version number to be belo</w:t>
+            </w:r>
+            <w:r>
+              <w:rPr>
+                <w:rFonts w:ascii="Times New Roman" w:hAnsi="Times New Roman" w:cs="Times New Roman"/>
+                <w:sz w:val="20"/>
+                <w:szCs w:val="20"/>
+              </w:rPr>
+              <w:t>w</w:t>
+            </w:r>
+            <w:r>
+              <w:rPr>
+                <w:rFonts w:ascii="Times New Roman" w:hAnsi="Times New Roman" w:cs="Times New Roman"/>
+                <w:sz w:val="20"/>
+                <w:szCs w:val="20"/>
+              </w:rPr>
+              <w:t xml:space="preserve"> 1.0</w:t>
             </w:r>
           </w:p>
         </w:tc>
@@ -9637,7 +10320,7 @@
         <w:sz w:val="20"/>
         <w:szCs w:val="20"/>
       </w:rPr>
-      <w:t>/0.</w:t>
+      <w:t>/</w:t>
     </w:r>
     <w:r>
       <w:rPr>
@@ -9647,7 +10330,17 @@
         <w:sz w:val="20"/>
         <w:szCs w:val="20"/>
       </w:rPr>
-      <w:t>8</w:t>
+      <w:t>1</w:t>
+    </w:r>
+    <w:r>
+      <w:rPr>
+        <w:rFonts w:ascii="Times New Roman" w:hAnsi="Times New Roman" w:cs="Times New Roman"/>
+        <w:i/>
+        <w:iCs/>
+        <w:sz w:val="20"/>
+        <w:szCs w:val="20"/>
+      </w:rPr>
+      <w:t>.0</w:t>
     </w:r>
     <w:r>
       <w:rPr>
@@ -10252,7 +10945,6 @@
   <w:style w:type="character" w:default="1" w:styleId="DefaultParagraphFont">
     <w:name w:val="Default Paragraph Font"/>
     <w:uiPriority w:val="1"/>
-    <w:semiHidden/>
     <w:unhideWhenUsed/>
   </w:style>
   <w:style w:type="table" w:default="1" w:styleId="TableNormal">
@@ -10792,21 +11484,6 @@
 </file>
 
 <file path=customXml/item1.xml><?xml version="1.0" encoding="utf-8"?>
-<p:properties xmlns:p="http://schemas.microsoft.com/office/2006/metadata/properties" xmlns:xsi="http://www.w3.org/2001/XMLSchema-instance" xmlns:pc="http://schemas.microsoft.com/office/infopath/2007/PartnerControls">
-  <documentManagement/>
-</p:properties>
-</file>
-
-<file path=customXml/item2.xml><?xml version="1.0" encoding="utf-8"?>
-<?mso-contentType ?>
-<FormTemplates xmlns="http://schemas.microsoft.com/sharepoint/v3/contenttype/forms">
-  <Display>DocumentLibraryForm</Display>
-  <Edit>DocumentLibraryForm</Edit>
-  <New>DocumentLibraryForm</New>
-</FormTemplates>
-</file>
-
-<file path=customXml/item3.xml><?xml version="1.0" encoding="utf-8"?>
 <ct:contentTypeSchema xmlns:ct="http://schemas.microsoft.com/office/2006/metadata/contentType" xmlns:ma="http://schemas.microsoft.com/office/2006/metadata/properties/metaAttributes" ct:_="" ma:_="" ma:contentTypeName="Document" ma:contentTypeID="0x01010075BCEA40D580D84AA0642230019DE808" ma:contentTypeVersion="7" ma:contentTypeDescription="Create a new document." ma:contentTypeScope="" ma:versionID="2b4da18a28b8c9a48a56d06ca31d8dc9">
   <xsd:schema xmlns:xsd="http://www.w3.org/2001/XMLSchema" xmlns:xs="http://www.w3.org/2001/XMLSchema" xmlns:p="http://schemas.microsoft.com/office/2006/metadata/properties" xmlns:ns3="4c4ab678-25b9-478a-abc3-ff792265b977" xmlns:ns4="f2e75bad-49d2-4fb7-a771-f4873e563e0c" targetNamespace="http://schemas.microsoft.com/office/2006/metadata/properties" ma:root="true" ma:fieldsID="2e019d3ff39bf84f3094f259194d2c28" ns3:_="" ns4:_="">
     <xsd:import namespace="4c4ab678-25b9-478a-abc3-ff792265b977"/>
@@ -10991,28 +11668,26 @@
 </ct:contentTypeSchema>
 </file>
 
+<file path=customXml/item2.xml><?xml version="1.0" encoding="utf-8"?>
+<?mso-contentType ?>
+<FormTemplates xmlns="http://schemas.microsoft.com/sharepoint/v3/contenttype/forms">
+  <Display>DocumentLibraryForm</Display>
+  <Edit>DocumentLibraryForm</Edit>
+  <New>DocumentLibraryForm</New>
+</FormTemplates>
+</file>
+
+<file path=customXml/item3.xml><?xml version="1.0" encoding="utf-8"?>
+<p:properties xmlns:p="http://schemas.microsoft.com/office/2006/metadata/properties" xmlns:xsi="http://www.w3.org/2001/XMLSchema-instance" xmlns:pc="http://schemas.microsoft.com/office/infopath/2007/PartnerControls">
+  <documentManagement/>
+</p:properties>
+</file>
+
 <file path=customXml/item4.xml><?xml version="1.0" encoding="utf-8"?>
 <b:Sources xmlns:b="http://schemas.openxmlformats.org/officeDocument/2006/bibliography" xmlns="http://schemas.openxmlformats.org/officeDocument/2006/bibliography" SelectedStyle="\APASixthEditionOfficeOnline.xsl" StyleName="APA" Version="6"/>
 </file>
 
 <file path=customXml/itemProps1.xml><?xml version="1.0" encoding="utf-8"?>
-<ds:datastoreItem xmlns:ds="http://schemas.openxmlformats.org/officeDocument/2006/customXml" ds:itemID="{60318CB5-EE26-46EB-8C50-58D55AD246BA}">
-  <ds:schemaRefs>
-    <ds:schemaRef ds:uri="http://schemas.microsoft.com/office/2006/metadata/properties"/>
-    <ds:schemaRef ds:uri="http://schemas.microsoft.com/office/infopath/2007/PartnerControls"/>
-  </ds:schemaRefs>
-</ds:datastoreItem>
-</file>
-
-<file path=customXml/itemProps2.xml><?xml version="1.0" encoding="utf-8"?>
-<ds:datastoreItem xmlns:ds="http://schemas.openxmlformats.org/officeDocument/2006/customXml" ds:itemID="{801058A8-832F-453E-8105-A559C0150A3C}">
-  <ds:schemaRefs>
-    <ds:schemaRef ds:uri="http://schemas.microsoft.com/sharepoint/v3/contenttype/forms"/>
-  </ds:schemaRefs>
-</ds:datastoreItem>
-</file>
-
-<file path=customXml/itemProps3.xml><?xml version="1.0" encoding="utf-8"?>
 <ds:datastoreItem xmlns:ds="http://schemas.openxmlformats.org/officeDocument/2006/customXml" ds:itemID="{FA3F3554-BD39-430D-87DA-E47053ED30C5}">
   <ds:schemaRefs>
     <ds:schemaRef ds:uri="http://schemas.microsoft.com/office/2006/metadata/contentType"/>
@@ -11031,8 +11706,33 @@
 </ds:datastoreItem>
 </file>
 
+<file path=customXml/itemProps2.xml><?xml version="1.0" encoding="utf-8"?>
+<ds:datastoreItem xmlns:ds="http://schemas.openxmlformats.org/officeDocument/2006/customXml" ds:itemID="{801058A8-832F-453E-8105-A559C0150A3C}">
+  <ds:schemaRefs>
+    <ds:schemaRef ds:uri="http://schemas.microsoft.com/sharepoint/v3/contenttype/forms"/>
+  </ds:schemaRefs>
+</ds:datastoreItem>
+</file>
+
+<file path=customXml/itemProps3.xml><?xml version="1.0" encoding="utf-8"?>
+<ds:datastoreItem xmlns:ds="http://schemas.openxmlformats.org/officeDocument/2006/customXml" ds:itemID="{60318CB5-EE26-46EB-8C50-58D55AD246BA}">
+  <ds:schemaRefs>
+    <ds:schemaRef ds:uri="http://schemas.microsoft.com/office/infopath/2007/PartnerControls"/>
+    <ds:schemaRef ds:uri="http://schemas.microsoft.com/office/2006/documentManagement/types"/>
+    <ds:schemaRef ds:uri="http://purl.org/dc/elements/1.1/"/>
+    <ds:schemaRef ds:uri="f2e75bad-49d2-4fb7-a771-f4873e563e0c"/>
+    <ds:schemaRef ds:uri="http://schemas.openxmlformats.org/package/2006/metadata/core-properties"/>
+    <ds:schemaRef ds:uri="4c4ab678-25b9-478a-abc3-ff792265b977"/>
+    <ds:schemaRef ds:uri="http://purl.org/dc/dcmitype/"/>
+    <ds:schemaRef ds:uri="http://schemas.microsoft.com/office/2006/metadata/properties"/>
+    <ds:schemaRef ds:uri="http://www.w3.org/XML/1998/namespace"/>
+    <ds:schemaRef ds:uri="http://purl.org/dc/terms/"/>
+  </ds:schemaRefs>
+</ds:datastoreItem>
+</file>
+
 <file path=customXml/itemProps4.xml><?xml version="1.0" encoding="utf-8"?>
-<ds:datastoreItem xmlns:ds="http://schemas.openxmlformats.org/officeDocument/2006/customXml" ds:itemID="{449424EA-7BC5-48D0-A674-7C9430DAE252}">
+<ds:datastoreItem xmlns:ds="http://schemas.openxmlformats.org/officeDocument/2006/customXml" ds:itemID="{8859DE2E-4F94-4B7A-87B2-F6AADBA8DB8E}">
   <ds:schemaRefs>
     <ds:schemaRef ds:uri="http://schemas.openxmlformats.org/officeDocument/2006/bibliography"/>
   </ds:schemaRefs>

</xml_diff>

<commit_message>
Fixed Issues #59 #60 #61 #62 #63 #64 #65 and #66
Fixed all issues raised in test spec review
</commit_message>
<xml_diff>
--- a/docs/test_spec/src/Test_Specification.docx
+++ b/docs/test_spec/src/Test_Specification.docx
@@ -134,25 +134,7 @@
           <w:sz w:val="20"/>
           <w:szCs w:val="20"/>
         </w:rPr>
-        <w:t xml:space="preserve">Henry </w:t>
-      </w:r>
-      <w:proofErr w:type="spellStart"/>
-      <w:r>
-        <w:rPr>
-          <w:rFonts w:ascii="Times New Roman" w:hAnsi="Times New Roman" w:cs="Times New Roman"/>
-          <w:sz w:val="20"/>
-          <w:szCs w:val="20"/>
-        </w:rPr>
-        <w:t>Dugmore</w:t>
-      </w:r>
-      <w:proofErr w:type="spellEnd"/>
-      <w:r>
-        <w:rPr>
-          <w:rFonts w:ascii="Times New Roman" w:hAnsi="Times New Roman" w:cs="Times New Roman"/>
-          <w:sz w:val="20"/>
-          <w:szCs w:val="20"/>
-        </w:rPr>
-        <w:t xml:space="preserve"> [hjd3], </w:t>
+        <w:t xml:space="preserve">Henry Dugmore [hjd3], </w:t>
       </w:r>
     </w:p>
     <w:p>
@@ -190,25 +172,7 @@
           <w:sz w:val="20"/>
           <w:szCs w:val="20"/>
         </w:rPr>
-        <w:t xml:space="preserve">Luke </w:t>
-      </w:r>
-      <w:proofErr w:type="spellStart"/>
-      <w:r>
-        <w:rPr>
-          <w:rFonts w:ascii="Times New Roman" w:hAnsi="Times New Roman" w:cs="Times New Roman"/>
-          <w:sz w:val="20"/>
-          <w:szCs w:val="20"/>
-        </w:rPr>
-        <w:t>Wybar</w:t>
-      </w:r>
-      <w:proofErr w:type="spellEnd"/>
-      <w:r>
-        <w:rPr>
-          <w:rFonts w:ascii="Times New Roman" w:hAnsi="Times New Roman" w:cs="Times New Roman"/>
-          <w:sz w:val="20"/>
-          <w:szCs w:val="20"/>
-        </w:rPr>
-        <w:t xml:space="preserve"> [law39],</w:t>
+        <w:t>Luke Wybar [law39],</w:t>
       </w:r>
     </w:p>
     <w:p>
@@ -284,25 +248,7 @@
           <w:sz w:val="20"/>
           <w:szCs w:val="20"/>
         </w:rPr>
-        <w:t>Waylen Watts [</w:t>
-      </w:r>
-      <w:proofErr w:type="spellStart"/>
-      <w:r>
-        <w:rPr>
-          <w:rFonts w:ascii="Times New Roman" w:hAnsi="Times New Roman" w:cs="Times New Roman"/>
-          <w:sz w:val="20"/>
-          <w:szCs w:val="20"/>
-        </w:rPr>
-        <w:t>ncw</w:t>
-      </w:r>
-      <w:proofErr w:type="spellEnd"/>
-      <w:r>
-        <w:rPr>
-          <w:rFonts w:ascii="Times New Roman" w:hAnsi="Times New Roman" w:cs="Times New Roman"/>
-          <w:sz w:val="20"/>
-          <w:szCs w:val="20"/>
-        </w:rPr>
-        <w:t>]</w:t>
+        <w:t>Waylen Watts [ncw]</w:t>
       </w:r>
     </w:p>
     <w:p>
@@ -412,15 +358,23 @@
           <w:sz w:val="20"/>
           <w:szCs w:val="20"/>
         </w:rPr>
-        <w:t>29th</w:t>
-      </w:r>
-      <w:r>
-        <w:rPr>
-          <w:rFonts w:ascii="Times New Roman" w:hAnsi="Times New Roman" w:cs="Times New Roman"/>
-          <w:sz w:val="20"/>
-          <w:szCs w:val="20"/>
-        </w:rPr>
-        <w:t xml:space="preserve"> March</w:t>
+        <w:t>4th</w:t>
+      </w:r>
+      <w:r>
+        <w:rPr>
+          <w:rFonts w:ascii="Times New Roman" w:hAnsi="Times New Roman" w:cs="Times New Roman"/>
+          <w:sz w:val="20"/>
+          <w:szCs w:val="20"/>
+        </w:rPr>
+        <w:t xml:space="preserve"> </w:t>
+      </w:r>
+      <w:r>
+        <w:rPr>
+          <w:rFonts w:ascii="Times New Roman" w:hAnsi="Times New Roman" w:cs="Times New Roman"/>
+          <w:sz w:val="20"/>
+          <w:szCs w:val="20"/>
+        </w:rPr>
+        <w:t>May</w:t>
       </w:r>
       <w:r>
         <w:rPr>
@@ -495,7 +449,15 @@
           <w:sz w:val="20"/>
           <w:szCs w:val="20"/>
         </w:rPr>
-        <w:t>1.0</w:t>
+        <w:t>1.</w:t>
+      </w:r>
+      <w:r>
+        <w:rPr>
+          <w:rFonts w:ascii="Times New Roman" w:hAnsi="Times New Roman" w:cs="Times New Roman"/>
+          <w:sz w:val="20"/>
+          <w:szCs w:val="20"/>
+        </w:rPr>
+        <w:t>3</w:t>
       </w:r>
     </w:p>
     <w:p>
@@ -587,31 +549,19 @@
     </w:p>
     <w:p>
       <w:pPr>
-        <w:rPr>
-          <w:rFonts w:ascii="Times New Roman" w:hAnsi="Times New Roman" w:cs="Times New Roman"/>
-        </w:rPr>
-      </w:pPr>
-    </w:p>
-    <w:p>
-      <w:pPr>
-        <w:rPr>
-          <w:rFonts w:ascii="Times New Roman" w:hAnsi="Times New Roman" w:cs="Times New Roman"/>
-        </w:rPr>
-      </w:pPr>
-    </w:p>
-    <w:p>
-      <w:pPr>
-        <w:rPr>
-          <w:rFonts w:ascii="Times New Roman" w:hAnsi="Times New Roman" w:cs="Times New Roman"/>
-        </w:rPr>
-      </w:pPr>
-    </w:p>
-    <w:p>
-      <w:pPr>
-        <w:rPr>
-          <w:rFonts w:ascii="Times New Roman" w:hAnsi="Times New Roman" w:cs="Times New Roman"/>
-        </w:rPr>
-      </w:pPr>
+        <w:tabs>
+          <w:tab w:val="left" w:pos="6229"/>
+        </w:tabs>
+        <w:rPr>
+          <w:rFonts w:ascii="Times New Roman" w:hAnsi="Times New Roman" w:cs="Times New Roman"/>
+        </w:rPr>
+      </w:pPr>
+      <w:r>
+        <w:rPr>
+          <w:rFonts w:ascii="Times New Roman" w:hAnsi="Times New Roman" w:cs="Times New Roman"/>
+        </w:rPr>
+        <w:tab/>
+      </w:r>
     </w:p>
     <w:p>
       <w:pPr>
@@ -780,7 +730,6 @@
           <w:sz w:val="20"/>
           <w:szCs w:val="20"/>
         </w:rPr>
-        <w:lastRenderedPageBreak/>
         <w:tab/>
       </w:r>
       <w:r>
@@ -905,9 +854,6 @@
       <w:pPr>
         <w:pStyle w:val="Heading1"/>
       </w:pPr>
-      <w:r>
-        <w:br w:type="page"/>
-      </w:r>
     </w:p>
     <w:bookmarkStart w:id="0" w:name="_Toc34043123" w:displacedByCustomXml="next"/>
     <w:sdt>
@@ -1057,7 +1003,7 @@
                 <w:sz w:val="20"/>
                 <w:szCs w:val="20"/>
               </w:rPr>
-              <w:t>3</w:t>
+              <w:t>2</w:t>
             </w:r>
             <w:r>
               <w:rPr>
@@ -1152,7 +1098,7 @@
                 <w:sz w:val="20"/>
                 <w:szCs w:val="20"/>
               </w:rPr>
-              <w:t>4</w:t>
+              <w:t>3</w:t>
             </w:r>
             <w:r>
               <w:rPr>
@@ -1249,7 +1195,7 @@
                 <w:sz w:val="20"/>
                 <w:szCs w:val="20"/>
               </w:rPr>
-              <w:t>4</w:t>
+              <w:t>3</w:t>
             </w:r>
             <w:r>
               <w:rPr>
@@ -1346,7 +1292,7 @@
                 <w:sz w:val="20"/>
                 <w:szCs w:val="20"/>
               </w:rPr>
-              <w:t>4</w:t>
+              <w:t>3</w:t>
             </w:r>
             <w:r>
               <w:rPr>
@@ -1443,7 +1389,7 @@
                 <w:sz w:val="20"/>
                 <w:szCs w:val="20"/>
               </w:rPr>
-              <w:t>4</w:t>
+              <w:t>3</w:t>
             </w:r>
             <w:r>
               <w:rPr>
@@ -1538,7 +1484,7 @@
                 <w:sz w:val="20"/>
                 <w:szCs w:val="20"/>
               </w:rPr>
-              <w:t>4</w:t>
+              <w:t>3</w:t>
             </w:r>
             <w:r>
               <w:rPr>
@@ -1633,7 +1579,7 @@
                 <w:sz w:val="20"/>
                 <w:szCs w:val="20"/>
               </w:rPr>
-              <w:t>4</w:t>
+              <w:t>3</w:t>
             </w:r>
             <w:r>
               <w:rPr>
@@ -1728,7 +1674,7 @@
                 <w:sz w:val="20"/>
                 <w:szCs w:val="20"/>
               </w:rPr>
-              <w:t>5</w:t>
+              <w:t>4</w:t>
             </w:r>
             <w:r>
               <w:rPr>
@@ -1823,7 +1769,7 @@
                 <w:sz w:val="20"/>
                 <w:szCs w:val="20"/>
               </w:rPr>
-              <w:t>5</w:t>
+              <w:t>4</w:t>
             </w:r>
             <w:r>
               <w:rPr>
@@ -1918,7 +1864,7 @@
                 <w:sz w:val="20"/>
                 <w:szCs w:val="20"/>
               </w:rPr>
-              <w:t>8</w:t>
+              <w:t>7</w:t>
             </w:r>
             <w:r>
               <w:rPr>
@@ -2013,7 +1959,7 @@
                 <w:sz w:val="20"/>
                 <w:szCs w:val="20"/>
               </w:rPr>
-              <w:t>9</w:t>
+              <w:t>8</w:t>
             </w:r>
             <w:r>
               <w:rPr>
@@ -2108,7 +2054,7 @@
                 <w:sz w:val="20"/>
                 <w:szCs w:val="20"/>
               </w:rPr>
-              <w:t>9</w:t>
+              <w:t>8</w:t>
             </w:r>
             <w:r>
               <w:rPr>
@@ -2311,7 +2257,6 @@
       </w:pPr>
       <w:bookmarkStart w:id="1" w:name="_Toc34043124"/>
       <w:r>
-        <w:lastRenderedPageBreak/>
         <w:t>1. INTRODUCTION</w:t>
       </w:r>
       <w:bookmarkEnd w:id="1"/>
@@ -3151,21 +3096,15 @@
       </w:pPr>
       <w:bookmarkStart w:id="7" w:name="_Toc34043130"/>
       <w:r>
-        <w:lastRenderedPageBreak/>
         <w:t>4</w:t>
       </w:r>
       <w:r>
         <w:t xml:space="preserve"> </w:t>
       </w:r>
       <w:r>
-        <w:t xml:space="preserve">TEST </w:t>
-      </w:r>
-      <w:proofErr w:type="gramStart"/>
-      <w:r>
-        <w:t>PLAN</w:t>
+        <w:t>TEST PLAN</w:t>
       </w:r>
       <w:bookmarkEnd w:id="7"/>
-      <w:proofErr w:type="gramEnd"/>
     </w:p>
     <w:p>
       <w:pPr>
@@ -3320,16 +3259,14 @@
         </w:rPr>
         <w:t xml:space="preserve"> the tests along with their information on </w:t>
       </w:r>
-      <w:proofErr w:type="spellStart"/>
-      <w:r>
-        <w:rPr>
-          <w:rFonts w:ascii="Times New Roman" w:hAnsi="Times New Roman" w:cs="Times New Roman"/>
-          <w:sz w:val="20"/>
-          <w:szCs w:val="20"/>
-        </w:rPr>
-        <w:t>weather</w:t>
-      </w:r>
-      <w:proofErr w:type="spellEnd"/>
+      <w:r>
+        <w:rPr>
+          <w:rFonts w:ascii="Times New Roman" w:hAnsi="Times New Roman" w:cs="Times New Roman"/>
+          <w:sz w:val="20"/>
+          <w:szCs w:val="20"/>
+        </w:rPr>
+        <w:t>whether</w:t>
+      </w:r>
       <w:r>
         <w:rPr>
           <w:rFonts w:ascii="Times New Roman" w:hAnsi="Times New Roman" w:cs="Times New Roman"/>
@@ -3337,6 +3274,14 @@
           <w:szCs w:val="20"/>
         </w:rPr>
         <w:t xml:space="preserve"> or not they have passed.</w:t>
+      </w:r>
+      <w:r>
+        <w:rPr>
+          <w:rFonts w:ascii="Times New Roman" w:hAnsi="Times New Roman" w:cs="Times New Roman"/>
+          <w:sz w:val="20"/>
+          <w:szCs w:val="20"/>
+        </w:rPr>
+        <w:t>**</w:t>
       </w:r>
     </w:p>
     <w:p>
@@ -3370,12 +3315,12 @@
         <w:tblLook w:val="04A0" w:firstRow="1" w:lastRow="0" w:firstColumn="1" w:lastColumn="0" w:noHBand="0" w:noVBand="1"/>
       </w:tblPr>
       <w:tblGrid>
-        <w:gridCol w:w="1414"/>
+        <w:gridCol w:w="1408"/>
         <w:gridCol w:w="1672"/>
-        <w:gridCol w:w="1460"/>
-        <w:gridCol w:w="1431"/>
-        <w:gridCol w:w="1467"/>
-        <w:gridCol w:w="1440"/>
+        <w:gridCol w:w="1458"/>
+        <w:gridCol w:w="1444"/>
+        <w:gridCol w:w="1466"/>
+        <w:gridCol w:w="1436"/>
       </w:tblGrid>
       <w:tr>
         <w:trPr>
@@ -3383,7 +3328,7 @@
         </w:trPr>
         <w:tc>
           <w:tcPr>
-            <w:tcW w:w="1480" w:type="dxa"/>
+            <w:tcW w:w="1408" w:type="dxa"/>
           </w:tcPr>
           <w:p>
             <w:pPr>
@@ -3405,7 +3350,7 @@
         </w:tc>
         <w:tc>
           <w:tcPr>
-            <w:tcW w:w="1480" w:type="dxa"/>
+            <w:tcW w:w="1672" w:type="dxa"/>
           </w:tcPr>
           <w:p>
             <w:pPr>
@@ -3427,7 +3372,7 @@
         </w:tc>
         <w:tc>
           <w:tcPr>
-            <w:tcW w:w="1481" w:type="dxa"/>
+            <w:tcW w:w="1458" w:type="dxa"/>
           </w:tcPr>
           <w:p>
             <w:pPr>
@@ -3449,7 +3394,7 @@
         </w:tc>
         <w:tc>
           <w:tcPr>
-            <w:tcW w:w="1481" w:type="dxa"/>
+            <w:tcW w:w="1444" w:type="dxa"/>
           </w:tcPr>
           <w:p>
             <w:pPr>
@@ -3471,7 +3416,7 @@
         </w:tc>
         <w:tc>
           <w:tcPr>
-            <w:tcW w:w="1481" w:type="dxa"/>
+            <w:tcW w:w="1466" w:type="dxa"/>
           </w:tcPr>
           <w:p>
             <w:pPr>
@@ -3493,7 +3438,7 @@
         </w:tc>
         <w:tc>
           <w:tcPr>
-            <w:tcW w:w="1481" w:type="dxa"/>
+            <w:tcW w:w="1436" w:type="dxa"/>
           </w:tcPr>
           <w:p>
             <w:pPr>
@@ -3520,7 +3465,7 @@
         </w:trPr>
         <w:tc>
           <w:tcPr>
-            <w:tcW w:w="1480" w:type="dxa"/>
+            <w:tcW w:w="1408" w:type="dxa"/>
           </w:tcPr>
           <w:p>
             <w:pPr>
@@ -3550,7 +3495,7 @@
         </w:tc>
         <w:tc>
           <w:tcPr>
-            <w:tcW w:w="1480" w:type="dxa"/>
+            <w:tcW w:w="1672" w:type="dxa"/>
           </w:tcPr>
           <w:p>
             <w:pPr>
@@ -3572,7 +3517,7 @@
         </w:tc>
         <w:tc>
           <w:tcPr>
-            <w:tcW w:w="1481" w:type="dxa"/>
+            <w:tcW w:w="1458" w:type="dxa"/>
           </w:tcPr>
           <w:p>
             <w:pPr>
@@ -3642,7 +3587,7 @@
         </w:tc>
         <w:tc>
           <w:tcPr>
-            <w:tcW w:w="1481" w:type="dxa"/>
+            <w:tcW w:w="1444" w:type="dxa"/>
           </w:tcPr>
           <w:p>
             <w:pPr>
@@ -3672,7 +3617,7 @@
         </w:tc>
         <w:tc>
           <w:tcPr>
-            <w:tcW w:w="1481" w:type="dxa"/>
+            <w:tcW w:w="1466" w:type="dxa"/>
           </w:tcPr>
           <w:p>
             <w:pPr>
@@ -3702,7 +3647,7 @@
         </w:tc>
         <w:tc>
           <w:tcPr>
-            <w:tcW w:w="1481" w:type="dxa"/>
+            <w:tcW w:w="1436" w:type="dxa"/>
           </w:tcPr>
           <w:p>
             <w:pPr>
@@ -3729,7 +3674,7 @@
         </w:trPr>
         <w:tc>
           <w:tcPr>
-            <w:tcW w:w="1480" w:type="dxa"/>
+            <w:tcW w:w="1408" w:type="dxa"/>
           </w:tcPr>
           <w:p>
             <w:pPr>
@@ -3767,7 +3712,7 @@
         </w:tc>
         <w:tc>
           <w:tcPr>
-            <w:tcW w:w="1480" w:type="dxa"/>
+            <w:tcW w:w="1672" w:type="dxa"/>
           </w:tcPr>
           <w:p>
             <w:pPr>
@@ -3789,7 +3734,7 @@
         </w:tc>
         <w:tc>
           <w:tcPr>
-            <w:tcW w:w="1481" w:type="dxa"/>
+            <w:tcW w:w="1458" w:type="dxa"/>
           </w:tcPr>
           <w:p>
             <w:pPr>
@@ -3827,7 +3772,7 @@
         </w:tc>
         <w:tc>
           <w:tcPr>
-            <w:tcW w:w="1481" w:type="dxa"/>
+            <w:tcW w:w="1444" w:type="dxa"/>
           </w:tcPr>
           <w:p>
             <w:pPr>
@@ -3849,7 +3794,7 @@
         </w:tc>
         <w:tc>
           <w:tcPr>
-            <w:tcW w:w="1481" w:type="dxa"/>
+            <w:tcW w:w="1466" w:type="dxa"/>
           </w:tcPr>
           <w:p>
             <w:pPr>
@@ -3871,7 +3816,7 @@
         </w:tc>
         <w:tc>
           <w:tcPr>
-            <w:tcW w:w="1481" w:type="dxa"/>
+            <w:tcW w:w="1436" w:type="dxa"/>
           </w:tcPr>
           <w:p>
             <w:pPr>
@@ -3898,7 +3843,7 @@
         </w:trPr>
         <w:tc>
           <w:tcPr>
-            <w:tcW w:w="1480" w:type="dxa"/>
+            <w:tcW w:w="1408" w:type="dxa"/>
           </w:tcPr>
           <w:p>
             <w:pPr>
@@ -3936,7 +3881,7 @@
         </w:tc>
         <w:tc>
           <w:tcPr>
-            <w:tcW w:w="1480" w:type="dxa"/>
+            <w:tcW w:w="1672" w:type="dxa"/>
           </w:tcPr>
           <w:p>
             <w:pPr>
@@ -3958,7 +3903,7 @@
         </w:tc>
         <w:tc>
           <w:tcPr>
-            <w:tcW w:w="1481" w:type="dxa"/>
+            <w:tcW w:w="1458" w:type="dxa"/>
           </w:tcPr>
           <w:p>
             <w:pPr>
@@ -3988,7 +3933,7 @@
         </w:tc>
         <w:tc>
           <w:tcPr>
-            <w:tcW w:w="1481" w:type="dxa"/>
+            <w:tcW w:w="1444" w:type="dxa"/>
           </w:tcPr>
           <w:p>
             <w:pPr>
@@ -4018,7 +3963,7 @@
         </w:tc>
         <w:tc>
           <w:tcPr>
-            <w:tcW w:w="1481" w:type="dxa"/>
+            <w:tcW w:w="1466" w:type="dxa"/>
           </w:tcPr>
           <w:p>
             <w:pPr>
@@ -4064,7 +4009,7 @@
         </w:tc>
         <w:tc>
           <w:tcPr>
-            <w:tcW w:w="1481" w:type="dxa"/>
+            <w:tcW w:w="1436" w:type="dxa"/>
           </w:tcPr>
           <w:p>
             <w:pPr>
@@ -4091,7 +4036,7 @@
         </w:trPr>
         <w:tc>
           <w:tcPr>
-            <w:tcW w:w="1480" w:type="dxa"/>
+            <w:tcW w:w="1408" w:type="dxa"/>
           </w:tcPr>
           <w:p>
             <w:pPr>
@@ -4129,7 +4074,7 @@
         </w:tc>
         <w:tc>
           <w:tcPr>
-            <w:tcW w:w="1480" w:type="dxa"/>
+            <w:tcW w:w="1672" w:type="dxa"/>
           </w:tcPr>
           <w:p>
             <w:pPr>
@@ -4151,7 +4096,7 @@
         </w:tc>
         <w:tc>
           <w:tcPr>
-            <w:tcW w:w="1481" w:type="dxa"/>
+            <w:tcW w:w="1458" w:type="dxa"/>
           </w:tcPr>
           <w:p>
             <w:pPr>
@@ -4173,34 +4118,54 @@
         </w:tc>
         <w:tc>
           <w:tcPr>
-            <w:tcW w:w="1481" w:type="dxa"/>
-          </w:tcPr>
-          <w:p>
-            <w:pPr>
-              <w:rPr>
-                <w:rFonts w:ascii="Times New Roman" w:hAnsi="Times New Roman" w:cs="Times New Roman"/>
-                <w:sz w:val="20"/>
-                <w:szCs w:val="20"/>
-              </w:rPr>
-            </w:pPr>
-            <w:r>
-              <w:rPr>
-                <w:rFonts w:ascii="Times New Roman" w:hAnsi="Times New Roman" w:cs="Times New Roman"/>
-                <w:sz w:val="20"/>
-                <w:szCs w:val="20"/>
-              </w:rPr>
-              <w:t>Typing “</w:t>
-            </w:r>
-            <w:proofErr w:type="spellStart"/>
-            <w:r>
-              <w:rPr>
-                <w:rFonts w:ascii="Times New Roman" w:hAnsi="Times New Roman" w:cs="Times New Roman"/>
-                <w:sz w:val="20"/>
-                <w:szCs w:val="20"/>
-              </w:rPr>
-              <w:t>af</w:t>
-            </w:r>
-            <w:proofErr w:type="spellEnd"/>
+            <w:tcW w:w="1444" w:type="dxa"/>
+          </w:tcPr>
+          <w:p>
+            <w:pPr>
+              <w:rPr>
+                <w:rFonts w:ascii="Times New Roman" w:hAnsi="Times New Roman" w:cs="Times New Roman"/>
+                <w:sz w:val="20"/>
+                <w:szCs w:val="20"/>
+              </w:rPr>
+            </w:pPr>
+            <w:r>
+              <w:rPr>
+                <w:rFonts w:ascii="Times New Roman" w:hAnsi="Times New Roman" w:cs="Times New Roman"/>
+                <w:sz w:val="20"/>
+                <w:szCs w:val="20"/>
+              </w:rPr>
+              <w:t>Typing “af”</w:t>
+            </w:r>
+          </w:p>
+        </w:tc>
+        <w:tc>
+          <w:tcPr>
+            <w:tcW w:w="1466" w:type="dxa"/>
+          </w:tcPr>
+          <w:p>
+            <w:pPr>
+              <w:rPr>
+                <w:rFonts w:ascii="Times New Roman" w:hAnsi="Times New Roman" w:cs="Times New Roman"/>
+                <w:sz w:val="20"/>
+                <w:szCs w:val="20"/>
+              </w:rPr>
+            </w:pPr>
+            <w:r>
+              <w:rPr>
+                <w:rFonts w:ascii="Times New Roman" w:hAnsi="Times New Roman" w:cs="Times New Roman"/>
+                <w:sz w:val="20"/>
+                <w:szCs w:val="20"/>
+              </w:rPr>
+              <w:t>Words displayed should be words starting with the written input. E.g. “A</w:t>
+            </w:r>
+            <w:r>
+              <w:rPr>
+                <w:rFonts w:ascii="Times New Roman" w:hAnsi="Times New Roman" w:cs="Times New Roman"/>
+                <w:sz w:val="20"/>
+                <w:szCs w:val="20"/>
+              </w:rPr>
+              <w:t>fal</w:t>
+            </w:r>
             <w:r>
               <w:rPr>
                 <w:rFonts w:ascii="Times New Roman" w:hAnsi="Times New Roman" w:cs="Times New Roman"/>
@@ -4213,55 +4178,7 @@
         </w:tc>
         <w:tc>
           <w:tcPr>
-            <w:tcW w:w="1481" w:type="dxa"/>
-          </w:tcPr>
-          <w:p>
-            <w:pPr>
-              <w:rPr>
-                <w:rFonts w:ascii="Times New Roman" w:hAnsi="Times New Roman" w:cs="Times New Roman"/>
-                <w:sz w:val="20"/>
-                <w:szCs w:val="20"/>
-              </w:rPr>
-            </w:pPr>
-            <w:r>
-              <w:rPr>
-                <w:rFonts w:ascii="Times New Roman" w:hAnsi="Times New Roman" w:cs="Times New Roman"/>
-                <w:sz w:val="20"/>
-                <w:szCs w:val="20"/>
-              </w:rPr>
-              <w:t>Words displayed should be words starting with the written input. E.g. “</w:t>
-            </w:r>
-            <w:proofErr w:type="spellStart"/>
-            <w:r>
-              <w:rPr>
-                <w:rFonts w:ascii="Times New Roman" w:hAnsi="Times New Roman" w:cs="Times New Roman"/>
-                <w:sz w:val="20"/>
-                <w:szCs w:val="20"/>
-              </w:rPr>
-              <w:t>A</w:t>
-            </w:r>
-            <w:r>
-              <w:rPr>
-                <w:rFonts w:ascii="Times New Roman" w:hAnsi="Times New Roman" w:cs="Times New Roman"/>
-                <w:sz w:val="20"/>
-                <w:szCs w:val="20"/>
-              </w:rPr>
-              <w:t>fal</w:t>
-            </w:r>
-            <w:proofErr w:type="spellEnd"/>
-            <w:r>
-              <w:rPr>
-                <w:rFonts w:ascii="Times New Roman" w:hAnsi="Times New Roman" w:cs="Times New Roman"/>
-                <w:sz w:val="20"/>
-                <w:szCs w:val="20"/>
-              </w:rPr>
-              <w:t>”</w:t>
-            </w:r>
-          </w:p>
-        </w:tc>
-        <w:tc>
-          <w:tcPr>
-            <w:tcW w:w="1481" w:type="dxa"/>
+            <w:tcW w:w="1436" w:type="dxa"/>
           </w:tcPr>
           <w:p>
             <w:pPr>
@@ -4288,7 +4205,7 @@
         </w:trPr>
         <w:tc>
           <w:tcPr>
-            <w:tcW w:w="1480" w:type="dxa"/>
+            <w:tcW w:w="1408" w:type="dxa"/>
           </w:tcPr>
           <w:p>
             <w:pPr>
@@ -4326,7 +4243,7 @@
         </w:tc>
         <w:tc>
           <w:tcPr>
-            <w:tcW w:w="1480" w:type="dxa"/>
+            <w:tcW w:w="1672" w:type="dxa"/>
           </w:tcPr>
           <w:p>
             <w:pPr>
@@ -4348,7 +4265,7 @@
         </w:tc>
         <w:tc>
           <w:tcPr>
-            <w:tcW w:w="1481" w:type="dxa"/>
+            <w:tcW w:w="1458" w:type="dxa"/>
           </w:tcPr>
           <w:p>
             <w:pPr>
@@ -4375,18 +4292,18 @@
                 <w:szCs w:val="20"/>
                 <w:lang w:val="en"/>
               </w:rPr>
-              <w:t xml:space="preserve"> words should all be placed in a practice list.</w:t>
-            </w:r>
-          </w:p>
-          <w:p>
-            <w:pPr>
+              <w:t xml:space="preserve"> words should </w:t>
+            </w:r>
+            <w:r>
               <w:rPr>
                 <w:rFonts w:ascii="Times New Roman" w:hAnsi="Times New Roman" w:cs="Times New Roman"/>
                 <w:sz w:val="20"/>
                 <w:szCs w:val="20"/>
                 <w:lang w:val="en"/>
               </w:rPr>
-            </w:pPr>
+              <w:lastRenderedPageBreak/>
+              <w:t>all be placed in a practice list.</w:t>
+            </w:r>
           </w:p>
           <w:p>
             <w:pPr>
@@ -4404,35 +4321,46 @@
                 <w:rFonts w:ascii="Times New Roman" w:hAnsi="Times New Roman" w:cs="Times New Roman"/>
                 <w:sz w:val="20"/>
                 <w:szCs w:val="20"/>
-              </w:rPr>
-            </w:pPr>
-          </w:p>
-        </w:tc>
-        <w:tc>
-          <w:tcPr>
-            <w:tcW w:w="1481" w:type="dxa"/>
-          </w:tcPr>
-          <w:p>
-            <w:pPr>
-              <w:rPr>
-                <w:rFonts w:ascii="Times New Roman" w:hAnsi="Times New Roman" w:cs="Times New Roman"/>
-                <w:sz w:val="20"/>
-                <w:szCs w:val="20"/>
-              </w:rPr>
-            </w:pPr>
-            <w:r>
-              <w:rPr>
-                <w:rFonts w:ascii="Times New Roman" w:hAnsi="Times New Roman" w:cs="Times New Roman"/>
-                <w:sz w:val="20"/>
-                <w:szCs w:val="20"/>
-              </w:rPr>
+                <w:lang w:val="en"/>
+              </w:rPr>
+            </w:pPr>
+          </w:p>
+          <w:p>
+            <w:pPr>
+              <w:rPr>
+                <w:rFonts w:ascii="Times New Roman" w:hAnsi="Times New Roman" w:cs="Times New Roman"/>
+                <w:sz w:val="20"/>
+                <w:szCs w:val="20"/>
+              </w:rPr>
+            </w:pPr>
+          </w:p>
+        </w:tc>
+        <w:tc>
+          <w:tcPr>
+            <w:tcW w:w="1444" w:type="dxa"/>
+          </w:tcPr>
+          <w:p>
+            <w:pPr>
+              <w:rPr>
+                <w:rFonts w:ascii="Times New Roman" w:hAnsi="Times New Roman" w:cs="Times New Roman"/>
+                <w:sz w:val="20"/>
+                <w:szCs w:val="20"/>
+              </w:rPr>
+            </w:pPr>
+            <w:r>
+              <w:rPr>
+                <w:rFonts w:ascii="Times New Roman" w:hAnsi="Times New Roman" w:cs="Times New Roman"/>
+                <w:sz w:val="20"/>
+                <w:szCs w:val="20"/>
+              </w:rPr>
+              <w:lastRenderedPageBreak/>
               <w:t>Select word with left click to highlight.</w:t>
             </w:r>
           </w:p>
         </w:tc>
         <w:tc>
           <w:tcPr>
-            <w:tcW w:w="1481" w:type="dxa"/>
+            <w:tcW w:w="1466" w:type="dxa"/>
           </w:tcPr>
           <w:p>
             <w:pPr>
@@ -4464,28 +4392,38 @@
                 <w:sz w:val="20"/>
                 <w:szCs w:val="20"/>
               </w:rPr>
-              <w:t xml:space="preserve"> into the practice list.</w:t>
-            </w:r>
-          </w:p>
-        </w:tc>
-        <w:tc>
-          <w:tcPr>
-            <w:tcW w:w="1481" w:type="dxa"/>
-          </w:tcPr>
-          <w:p>
-            <w:pPr>
-              <w:rPr>
-                <w:rFonts w:ascii="Times New Roman" w:hAnsi="Times New Roman" w:cs="Times New Roman"/>
-                <w:sz w:val="20"/>
-                <w:szCs w:val="20"/>
-              </w:rPr>
-            </w:pPr>
-            <w:r>
-              <w:rPr>
-                <w:rFonts w:ascii="Times New Roman" w:hAnsi="Times New Roman" w:cs="Times New Roman"/>
-                <w:sz w:val="20"/>
-                <w:szCs w:val="20"/>
-              </w:rPr>
+              <w:t xml:space="preserve"> into </w:t>
+            </w:r>
+            <w:r>
+              <w:rPr>
+                <w:rFonts w:ascii="Times New Roman" w:hAnsi="Times New Roman" w:cs="Times New Roman"/>
+                <w:sz w:val="20"/>
+                <w:szCs w:val="20"/>
+              </w:rPr>
+              <w:lastRenderedPageBreak/>
+              <w:t>the practice list.</w:t>
+            </w:r>
+          </w:p>
+        </w:tc>
+        <w:tc>
+          <w:tcPr>
+            <w:tcW w:w="1436" w:type="dxa"/>
+          </w:tcPr>
+          <w:p>
+            <w:pPr>
+              <w:rPr>
+                <w:rFonts w:ascii="Times New Roman" w:hAnsi="Times New Roman" w:cs="Times New Roman"/>
+                <w:sz w:val="20"/>
+                <w:szCs w:val="20"/>
+              </w:rPr>
+            </w:pPr>
+            <w:r>
+              <w:rPr>
+                <w:rFonts w:ascii="Times New Roman" w:hAnsi="Times New Roman" w:cs="Times New Roman"/>
+                <w:sz w:val="20"/>
+                <w:szCs w:val="20"/>
+              </w:rPr>
+              <w:lastRenderedPageBreak/>
               <w:t>Word correctly added to practice list.</w:t>
             </w:r>
           </w:p>
@@ -4497,23 +4435,22 @@
         </w:trPr>
         <w:tc>
           <w:tcPr>
-            <w:tcW w:w="1480" w:type="dxa"/>
-          </w:tcPr>
-          <w:p>
-            <w:pPr>
-              <w:rPr>
-                <w:rFonts w:ascii="Times New Roman" w:hAnsi="Times New Roman" w:cs="Times New Roman"/>
-                <w:sz w:val="20"/>
-                <w:szCs w:val="20"/>
-              </w:rPr>
-            </w:pPr>
-            <w:r>
-              <w:rPr>
-                <w:rFonts w:ascii="Times New Roman" w:hAnsi="Times New Roman" w:cs="Times New Roman"/>
-                <w:sz w:val="20"/>
-                <w:szCs w:val="20"/>
-              </w:rPr>
-              <w:lastRenderedPageBreak/>
+            <w:tcW w:w="1408" w:type="dxa"/>
+          </w:tcPr>
+          <w:p>
+            <w:pPr>
+              <w:rPr>
+                <w:rFonts w:ascii="Times New Roman" w:hAnsi="Times New Roman" w:cs="Times New Roman"/>
+                <w:sz w:val="20"/>
+                <w:szCs w:val="20"/>
+              </w:rPr>
+            </w:pPr>
+            <w:r>
+              <w:rPr>
+                <w:rFonts w:ascii="Times New Roman" w:hAnsi="Times New Roman" w:cs="Times New Roman"/>
+                <w:sz w:val="20"/>
+                <w:szCs w:val="20"/>
+              </w:rPr>
               <w:t>GR20</w:t>
             </w:r>
             <w:r>
@@ -4536,7 +4473,7 @@
         </w:tc>
         <w:tc>
           <w:tcPr>
-            <w:tcW w:w="1480" w:type="dxa"/>
+            <w:tcW w:w="1672" w:type="dxa"/>
           </w:tcPr>
           <w:p>
             <w:pPr>
@@ -4558,7 +4495,7 @@
         </w:tc>
         <w:tc>
           <w:tcPr>
-            <w:tcW w:w="1481" w:type="dxa"/>
+            <w:tcW w:w="1458" w:type="dxa"/>
           </w:tcPr>
           <w:p>
             <w:pPr>
@@ -4582,7 +4519,7 @@
         </w:tc>
         <w:tc>
           <w:tcPr>
-            <w:tcW w:w="1481" w:type="dxa"/>
+            <w:tcW w:w="1444" w:type="dxa"/>
           </w:tcPr>
           <w:p>
             <w:pPr>
@@ -4620,7 +4557,7 @@
         </w:tc>
         <w:tc>
           <w:tcPr>
-            <w:tcW w:w="1481" w:type="dxa"/>
+            <w:tcW w:w="1466" w:type="dxa"/>
           </w:tcPr>
           <w:p>
             <w:pPr>
@@ -4642,7 +4579,7 @@
         </w:tc>
         <w:tc>
           <w:tcPr>
-            <w:tcW w:w="1481" w:type="dxa"/>
+            <w:tcW w:w="1436" w:type="dxa"/>
           </w:tcPr>
           <w:p>
             <w:pPr>
@@ -4669,7 +4606,7 @@
         </w:trPr>
         <w:tc>
           <w:tcPr>
-            <w:tcW w:w="1480" w:type="dxa"/>
+            <w:tcW w:w="1408" w:type="dxa"/>
           </w:tcPr>
           <w:p>
             <w:pPr>
@@ -4707,7 +4644,7 @@
         </w:tc>
         <w:tc>
           <w:tcPr>
-            <w:tcW w:w="1480" w:type="dxa"/>
+            <w:tcW w:w="1672" w:type="dxa"/>
           </w:tcPr>
           <w:p>
             <w:pPr>
@@ -4729,7 +4666,7 @@
         </w:tc>
         <w:tc>
           <w:tcPr>
-            <w:tcW w:w="1481" w:type="dxa"/>
+            <w:tcW w:w="1458" w:type="dxa"/>
           </w:tcPr>
           <w:p>
             <w:pPr>
@@ -4752,7 +4689,7 @@
         </w:tc>
         <w:tc>
           <w:tcPr>
-            <w:tcW w:w="1481" w:type="dxa"/>
+            <w:tcW w:w="1444" w:type="dxa"/>
           </w:tcPr>
           <w:p>
             <w:pPr>
@@ -4824,7 +4761,7 @@
         </w:tc>
         <w:tc>
           <w:tcPr>
-            <w:tcW w:w="1481" w:type="dxa"/>
+            <w:tcW w:w="1466" w:type="dxa"/>
           </w:tcPr>
           <w:p>
             <w:pPr>
@@ -4846,7 +4783,7 @@
         </w:tc>
         <w:tc>
           <w:tcPr>
-            <w:tcW w:w="1481" w:type="dxa"/>
+            <w:tcW w:w="1436" w:type="dxa"/>
           </w:tcPr>
           <w:p>
             <w:pPr>
@@ -4873,7 +4810,7 @@
         </w:trPr>
         <w:tc>
           <w:tcPr>
-            <w:tcW w:w="1480" w:type="dxa"/>
+            <w:tcW w:w="1408" w:type="dxa"/>
           </w:tcPr>
           <w:p>
             <w:pPr>
@@ -4911,7 +4848,7 @@
         </w:tc>
         <w:tc>
           <w:tcPr>
-            <w:tcW w:w="1480" w:type="dxa"/>
+            <w:tcW w:w="1672" w:type="dxa"/>
           </w:tcPr>
           <w:p>
             <w:pPr>
@@ -4933,7 +4870,7 @@
         </w:tc>
         <w:tc>
           <w:tcPr>
-            <w:tcW w:w="1481" w:type="dxa"/>
+            <w:tcW w:w="1458" w:type="dxa"/>
           </w:tcPr>
           <w:p>
             <w:pPr>
@@ -4966,7 +4903,7 @@
         </w:tc>
         <w:tc>
           <w:tcPr>
-            <w:tcW w:w="1481" w:type="dxa"/>
+            <w:tcW w:w="1444" w:type="dxa"/>
           </w:tcPr>
           <w:p>
             <w:pPr>
@@ -5032,31 +4969,13 @@
                 <w:sz w:val="20"/>
                 <w:szCs w:val="20"/>
               </w:rPr>
-              <w:t>[</w:t>
-            </w:r>
-            <w:proofErr w:type="spellStart"/>
-            <w:r>
-              <w:rPr>
-                <w:rFonts w:ascii="Times New Roman" w:hAnsi="Times New Roman" w:cs="Times New Roman"/>
-                <w:sz w:val="20"/>
-                <w:szCs w:val="20"/>
-              </w:rPr>
-              <w:t>Afal</w:t>
-            </w:r>
-            <w:proofErr w:type="spellEnd"/>
-            <w:r>
-              <w:rPr>
-                <w:rFonts w:ascii="Times New Roman" w:hAnsi="Times New Roman" w:cs="Times New Roman"/>
-                <w:sz w:val="20"/>
-                <w:szCs w:val="20"/>
-              </w:rPr>
-              <w:t>]</w:t>
-            </w:r>
-          </w:p>
-        </w:tc>
-        <w:tc>
-          <w:tcPr>
-            <w:tcW w:w="1481" w:type="dxa"/>
+              <w:t>[Afal]</w:t>
+            </w:r>
+          </w:p>
+        </w:tc>
+        <w:tc>
+          <w:tcPr>
+            <w:tcW w:w="1466" w:type="dxa"/>
           </w:tcPr>
           <w:p>
             <w:pPr>
@@ -5086,7 +5005,7 @@
         </w:tc>
         <w:tc>
           <w:tcPr>
-            <w:tcW w:w="1481" w:type="dxa"/>
+            <w:tcW w:w="1436" w:type="dxa"/>
           </w:tcPr>
           <w:p>
             <w:pPr>
@@ -5113,7 +5032,7 @@
         </w:trPr>
         <w:tc>
           <w:tcPr>
-            <w:tcW w:w="1480" w:type="dxa"/>
+            <w:tcW w:w="1408" w:type="dxa"/>
           </w:tcPr>
           <w:p>
             <w:pPr>
@@ -5151,7 +5070,7 @@
         </w:tc>
         <w:tc>
           <w:tcPr>
-            <w:tcW w:w="1480" w:type="dxa"/>
+            <w:tcW w:w="1672" w:type="dxa"/>
           </w:tcPr>
           <w:p>
             <w:pPr>
@@ -5173,7 +5092,7 @@
         </w:tc>
         <w:tc>
           <w:tcPr>
-            <w:tcW w:w="1481" w:type="dxa"/>
+            <w:tcW w:w="1458" w:type="dxa"/>
           </w:tcPr>
           <w:p>
             <w:pPr>
@@ -5191,16 +5110,14 @@
               </w:rPr>
               <w:t xml:space="preserve">Welsh words should show </w:t>
             </w:r>
-            <w:proofErr w:type="spellStart"/>
-            <w:r>
-              <w:rPr>
-                <w:rFonts w:ascii="Times New Roman" w:hAnsi="Times New Roman" w:cs="Times New Roman"/>
-                <w:sz w:val="20"/>
-                <w:szCs w:val="20"/>
-              </w:rPr>
-              <w:t>weather</w:t>
-            </w:r>
-            <w:proofErr w:type="spellEnd"/>
+            <w:r>
+              <w:rPr>
+                <w:rFonts w:ascii="Times New Roman" w:hAnsi="Times New Roman" w:cs="Times New Roman"/>
+                <w:sz w:val="20"/>
+                <w:szCs w:val="20"/>
+              </w:rPr>
+              <w:t>whether</w:t>
+            </w:r>
             <w:r>
               <w:rPr>
                 <w:rFonts w:ascii="Times New Roman" w:hAnsi="Times New Roman" w:cs="Times New Roman"/>
@@ -5213,29 +5130,45 @@
         </w:tc>
         <w:tc>
           <w:tcPr>
-            <w:tcW w:w="1481" w:type="dxa"/>
-          </w:tcPr>
-          <w:p>
-            <w:pPr>
-              <w:rPr>
-                <w:rFonts w:ascii="Times New Roman" w:hAnsi="Times New Roman" w:cs="Times New Roman"/>
-                <w:sz w:val="20"/>
-                <w:szCs w:val="20"/>
-              </w:rPr>
-            </w:pPr>
-            <w:r>
-              <w:rPr>
-                <w:rFonts w:ascii="Times New Roman" w:hAnsi="Times New Roman" w:cs="Times New Roman"/>
-                <w:sz w:val="20"/>
-                <w:szCs w:val="20"/>
-              </w:rPr>
-              <w:t>Select a word from the list.</w:t>
-            </w:r>
-          </w:p>
-        </w:tc>
-        <w:tc>
-          <w:tcPr>
-            <w:tcW w:w="1481" w:type="dxa"/>
+            <w:tcW w:w="1444" w:type="dxa"/>
+          </w:tcPr>
+          <w:p>
+            <w:pPr>
+              <w:rPr>
+                <w:rFonts w:ascii="Times New Roman" w:hAnsi="Times New Roman" w:cs="Times New Roman"/>
+                <w:sz w:val="20"/>
+                <w:szCs w:val="20"/>
+              </w:rPr>
+            </w:pPr>
+            <w:r>
+              <w:rPr>
+                <w:rFonts w:ascii="Times New Roman" w:hAnsi="Times New Roman" w:cs="Times New Roman"/>
+                <w:sz w:val="20"/>
+                <w:szCs w:val="20"/>
+              </w:rPr>
+              <w:t>Navigate to “</w:t>
+            </w:r>
+            <w:r>
+              <w:rPr>
+                <w:rFonts w:ascii="Times New Roman" w:hAnsi="Times New Roman" w:cs="Times New Roman"/>
+                <w:sz w:val="20"/>
+                <w:szCs w:val="20"/>
+              </w:rPr>
+              <w:t>Practice List</w:t>
+            </w:r>
+            <w:r>
+              <w:rPr>
+                <w:rFonts w:ascii="Times New Roman" w:hAnsi="Times New Roman" w:cs="Times New Roman"/>
+                <w:sz w:val="20"/>
+                <w:szCs w:val="20"/>
+              </w:rPr>
+              <w:t>” menu option.</w:t>
+            </w:r>
+          </w:p>
+        </w:tc>
+        <w:tc>
+          <w:tcPr>
+            <w:tcW w:w="1466" w:type="dxa"/>
           </w:tcPr>
           <w:p>
             <w:pPr>
@@ -5257,7 +5190,7 @@
         </w:tc>
         <w:tc>
           <w:tcPr>
-            <w:tcW w:w="1481" w:type="dxa"/>
+            <w:tcW w:w="1436" w:type="dxa"/>
           </w:tcPr>
           <w:p>
             <w:pPr>
@@ -5292,7 +5225,7 @@
         </w:trPr>
         <w:tc>
           <w:tcPr>
-            <w:tcW w:w="1480" w:type="dxa"/>
+            <w:tcW w:w="1408" w:type="dxa"/>
           </w:tcPr>
           <w:p>
             <w:pPr>
@@ -5330,7 +5263,7 @@
         </w:tc>
         <w:tc>
           <w:tcPr>
-            <w:tcW w:w="1480" w:type="dxa"/>
+            <w:tcW w:w="1672" w:type="dxa"/>
           </w:tcPr>
           <w:p>
             <w:pPr>
@@ -5352,7 +5285,7 @@
         </w:tc>
         <w:tc>
           <w:tcPr>
-            <w:tcW w:w="1481" w:type="dxa"/>
+            <w:tcW w:w="1458" w:type="dxa"/>
           </w:tcPr>
           <w:p>
             <w:pPr>
@@ -5398,23 +5331,39 @@
         </w:tc>
         <w:tc>
           <w:tcPr>
-            <w:tcW w:w="1481" w:type="dxa"/>
-          </w:tcPr>
-          <w:p>
-            <w:pPr>
-              <w:rPr>
-                <w:rFonts w:ascii="Times New Roman" w:hAnsi="Times New Roman" w:cs="Times New Roman"/>
-                <w:sz w:val="20"/>
-                <w:szCs w:val="20"/>
-              </w:rPr>
-            </w:pPr>
-            <w:r>
-              <w:rPr>
-                <w:rFonts w:ascii="Times New Roman" w:hAnsi="Times New Roman" w:cs="Times New Roman"/>
-                <w:sz w:val="20"/>
-                <w:szCs w:val="20"/>
-              </w:rPr>
-              <w:t xml:space="preserve">Navigate to “Practice List” </w:t>
+            <w:tcW w:w="1444" w:type="dxa"/>
+          </w:tcPr>
+          <w:p>
+            <w:pPr>
+              <w:rPr>
+                <w:rFonts w:ascii="Times New Roman" w:hAnsi="Times New Roman" w:cs="Times New Roman"/>
+                <w:sz w:val="20"/>
+                <w:szCs w:val="20"/>
+              </w:rPr>
+            </w:pPr>
+            <w:r>
+              <w:rPr>
+                <w:rFonts w:ascii="Times New Roman" w:hAnsi="Times New Roman" w:cs="Times New Roman"/>
+                <w:sz w:val="20"/>
+                <w:szCs w:val="20"/>
+              </w:rPr>
+              <w:t>Navigate to “</w:t>
+            </w:r>
+            <w:r>
+              <w:rPr>
+                <w:rFonts w:ascii="Times New Roman" w:hAnsi="Times New Roman" w:cs="Times New Roman"/>
+                <w:sz w:val="20"/>
+                <w:szCs w:val="20"/>
+              </w:rPr>
+              <w:t>Practice List</w:t>
+            </w:r>
+            <w:r>
+              <w:rPr>
+                <w:rFonts w:ascii="Times New Roman" w:hAnsi="Times New Roman" w:cs="Times New Roman"/>
+                <w:sz w:val="20"/>
+                <w:szCs w:val="20"/>
+              </w:rPr>
+              <w:t xml:space="preserve">” </w:t>
             </w:r>
             <w:r>
               <w:rPr>
@@ -5436,7 +5385,7 @@
         </w:tc>
         <w:tc>
           <w:tcPr>
-            <w:tcW w:w="1481" w:type="dxa"/>
+            <w:tcW w:w="1466" w:type="dxa"/>
           </w:tcPr>
           <w:p>
             <w:pPr>
@@ -5458,7 +5407,7 @@
         </w:tc>
         <w:tc>
           <w:tcPr>
-            <w:tcW w:w="1481" w:type="dxa"/>
+            <w:tcW w:w="1436" w:type="dxa"/>
           </w:tcPr>
           <w:p>
             <w:pPr>
@@ -5493,7 +5442,7 @@
         </w:trPr>
         <w:tc>
           <w:tcPr>
-            <w:tcW w:w="1480" w:type="dxa"/>
+            <w:tcW w:w="1408" w:type="dxa"/>
           </w:tcPr>
           <w:p>
             <w:pPr>
@@ -5531,7 +5480,7 @@
         </w:tc>
         <w:tc>
           <w:tcPr>
-            <w:tcW w:w="1480" w:type="dxa"/>
+            <w:tcW w:w="1672" w:type="dxa"/>
           </w:tcPr>
           <w:p>
             <w:pPr>
@@ -5553,91 +5502,83 @@
         </w:tc>
         <w:tc>
           <w:tcPr>
-            <w:tcW w:w="1481" w:type="dxa"/>
-          </w:tcPr>
-          <w:p>
-            <w:pPr>
-              <w:rPr>
-                <w:rFonts w:ascii="Times New Roman" w:hAnsi="Times New Roman" w:cs="Times New Roman"/>
-                <w:sz w:val="20"/>
-                <w:szCs w:val="20"/>
-              </w:rPr>
-            </w:pPr>
-            <w:r>
-              <w:rPr>
-                <w:rFonts w:ascii="Times New Roman" w:hAnsi="Times New Roman" w:cs="Times New Roman"/>
-                <w:sz w:val="20"/>
-                <w:szCs w:val="20"/>
-              </w:rPr>
-              <w:t xml:space="preserve">Flash cards should randomly show either </w:t>
-            </w:r>
-            <w:r>
-              <w:rPr>
-                <w:rFonts w:ascii="Times New Roman" w:hAnsi="Times New Roman" w:cs="Times New Roman"/>
-                <w:sz w:val="20"/>
-                <w:szCs w:val="20"/>
-              </w:rPr>
-              <w:t>W</w:t>
-            </w:r>
-            <w:r>
-              <w:rPr>
-                <w:rFonts w:ascii="Times New Roman" w:hAnsi="Times New Roman" w:cs="Times New Roman"/>
-                <w:sz w:val="20"/>
-                <w:szCs w:val="20"/>
-              </w:rPr>
-              <w:t>elsh or English for the user to answer.</w:t>
-            </w:r>
-          </w:p>
-        </w:tc>
-        <w:tc>
-          <w:tcPr>
-            <w:tcW w:w="1481" w:type="dxa"/>
-          </w:tcPr>
-          <w:p>
-            <w:pPr>
-              <w:rPr>
-                <w:rFonts w:ascii="Times New Roman" w:hAnsi="Times New Roman" w:cs="Times New Roman"/>
-                <w:sz w:val="20"/>
-                <w:szCs w:val="20"/>
-              </w:rPr>
-            </w:pPr>
-            <w:r>
-              <w:rPr>
-                <w:rFonts w:ascii="Times New Roman" w:hAnsi="Times New Roman" w:cs="Times New Roman"/>
-                <w:sz w:val="20"/>
-                <w:szCs w:val="20"/>
-              </w:rPr>
-              <w:t>Navigate to “Flash Cards</w:t>
-            </w:r>
-            <w:r>
-              <w:rPr>
-                <w:rFonts w:ascii="Times New Roman" w:hAnsi="Times New Roman" w:cs="Times New Roman"/>
-                <w:sz w:val="20"/>
-                <w:szCs w:val="20"/>
-              </w:rPr>
-              <w:t xml:space="preserve">” </w:t>
-            </w:r>
-            <w:r>
-              <w:rPr>
-                <w:rFonts w:ascii="Times New Roman" w:hAnsi="Times New Roman" w:cs="Times New Roman"/>
-                <w:sz w:val="20"/>
-                <w:szCs w:val="20"/>
-              </w:rPr>
-              <w:t>menu option</w:t>
-            </w:r>
-            <w:r>
-              <w:rPr>
-                <w:rFonts w:ascii="Times New Roman" w:hAnsi="Times New Roman" w:cs="Times New Roman"/>
-                <w:sz w:val="20"/>
-                <w:szCs w:val="20"/>
-              </w:rPr>
-              <w:t>.</w:t>
-            </w:r>
-          </w:p>
-        </w:tc>
-        <w:tc>
-          <w:tcPr>
-            <w:tcW w:w="1481" w:type="dxa"/>
+            <w:tcW w:w="1458" w:type="dxa"/>
+          </w:tcPr>
+          <w:p>
+            <w:pPr>
+              <w:rPr>
+                <w:rFonts w:ascii="Times New Roman" w:hAnsi="Times New Roman" w:cs="Times New Roman"/>
+                <w:sz w:val="20"/>
+                <w:szCs w:val="20"/>
+              </w:rPr>
+            </w:pPr>
+            <w:r>
+              <w:rPr>
+                <w:rFonts w:ascii="Times New Roman" w:hAnsi="Times New Roman" w:cs="Times New Roman"/>
+                <w:sz w:val="20"/>
+                <w:szCs w:val="20"/>
+              </w:rPr>
+              <w:t xml:space="preserve">Flash cards should </w:t>
+            </w:r>
+            <w:r>
+              <w:rPr>
+                <w:rFonts w:ascii="Times New Roman" w:hAnsi="Times New Roman" w:cs="Times New Roman"/>
+                <w:sz w:val="20"/>
+                <w:szCs w:val="20"/>
+              </w:rPr>
+              <w:t>show</w:t>
+            </w:r>
+            <w:r>
+              <w:rPr>
+                <w:rFonts w:ascii="Times New Roman" w:hAnsi="Times New Roman" w:cs="Times New Roman"/>
+                <w:sz w:val="20"/>
+                <w:szCs w:val="20"/>
+              </w:rPr>
+              <w:t xml:space="preserve"> a card based on </w:t>
+            </w:r>
+            <w:r>
+              <w:rPr>
+                <w:rFonts w:ascii="Times New Roman" w:hAnsi="Times New Roman" w:cs="Times New Roman"/>
+                <w:sz w:val="20"/>
+                <w:szCs w:val="20"/>
+              </w:rPr>
+              <w:t xml:space="preserve">the sorting of the dictionary. i.e. English if set to </w:t>
+            </w:r>
+            <w:r>
+              <w:rPr>
+                <w:rFonts w:ascii="Times New Roman" w:hAnsi="Times New Roman" w:cs="Times New Roman"/>
+                <w:sz w:val="20"/>
+                <w:szCs w:val="20"/>
+              </w:rPr>
+              <w:t>English, Welsh if set to Welsh.</w:t>
+            </w:r>
+          </w:p>
+        </w:tc>
+        <w:tc>
+          <w:tcPr>
+            <w:tcW w:w="1444" w:type="dxa"/>
+          </w:tcPr>
+          <w:p>
+            <w:pPr>
+              <w:rPr>
+                <w:rFonts w:ascii="Times New Roman" w:hAnsi="Times New Roman" w:cs="Times New Roman"/>
+                <w:sz w:val="20"/>
+                <w:szCs w:val="20"/>
+              </w:rPr>
+            </w:pPr>
+            <w:r>
+              <w:rPr>
+                <w:rFonts w:ascii="Times New Roman" w:hAnsi="Times New Roman" w:cs="Times New Roman"/>
+                <w:sz w:val="20"/>
+                <w:szCs w:val="20"/>
+              </w:rPr>
+              <w:t>Navigate to “Flashcard” menu option.</w:t>
+            </w:r>
+          </w:p>
+        </w:tc>
+        <w:tc>
+          <w:tcPr>
+            <w:tcW w:w="1466" w:type="dxa"/>
           </w:tcPr>
           <w:p>
             <w:pPr>
@@ -5683,7 +5624,7 @@
         </w:tc>
         <w:tc>
           <w:tcPr>
-            <w:tcW w:w="1481" w:type="dxa"/>
+            <w:tcW w:w="1436" w:type="dxa"/>
           </w:tcPr>
           <w:p>
             <w:pPr>
@@ -5710,7 +5651,7 @@
         </w:trPr>
         <w:tc>
           <w:tcPr>
-            <w:tcW w:w="1480" w:type="dxa"/>
+            <w:tcW w:w="1408" w:type="dxa"/>
           </w:tcPr>
           <w:p>
             <w:pPr>
@@ -5748,7 +5689,7 @@
         </w:tc>
         <w:tc>
           <w:tcPr>
-            <w:tcW w:w="1480" w:type="dxa"/>
+            <w:tcW w:w="1672" w:type="dxa"/>
           </w:tcPr>
           <w:p>
             <w:pPr>
@@ -5770,7 +5711,7 @@
         </w:tc>
         <w:tc>
           <w:tcPr>
-            <w:tcW w:w="1481" w:type="dxa"/>
+            <w:tcW w:w="1458" w:type="dxa"/>
           </w:tcPr>
           <w:p>
             <w:pPr>
@@ -5824,77 +5765,61 @@
         </w:tc>
         <w:tc>
           <w:tcPr>
-            <w:tcW w:w="1481" w:type="dxa"/>
-          </w:tcPr>
-          <w:p>
-            <w:pPr>
-              <w:rPr>
-                <w:rFonts w:ascii="Times New Roman" w:hAnsi="Times New Roman" w:cs="Times New Roman"/>
-                <w:sz w:val="20"/>
-                <w:szCs w:val="20"/>
-              </w:rPr>
-            </w:pPr>
-            <w:r>
-              <w:rPr>
-                <w:rFonts w:ascii="Times New Roman" w:hAnsi="Times New Roman" w:cs="Times New Roman"/>
-                <w:sz w:val="20"/>
-                <w:szCs w:val="20"/>
-              </w:rPr>
-              <w:t xml:space="preserve">Navigate to </w:t>
-            </w:r>
-            <w:r>
-              <w:rPr>
-                <w:rFonts w:ascii="Times New Roman" w:hAnsi="Times New Roman" w:cs="Times New Roman"/>
-                <w:sz w:val="20"/>
-                <w:szCs w:val="20"/>
-              </w:rPr>
-              <w:t>T</w:t>
-            </w:r>
-            <w:r>
-              <w:rPr>
-                <w:rFonts w:ascii="Times New Roman" w:hAnsi="Times New Roman" w:cs="Times New Roman"/>
-                <w:sz w:val="20"/>
-                <w:szCs w:val="20"/>
-              </w:rPr>
-              <w:t>ests.</w:t>
-            </w:r>
-            <w:r>
-              <w:rPr>
-                <w:rFonts w:ascii="Times New Roman" w:hAnsi="Times New Roman" w:cs="Times New Roman"/>
-                <w:sz w:val="20"/>
-                <w:szCs w:val="20"/>
-              </w:rPr>
-              <w:t xml:space="preserve"> Select “</w:t>
-            </w:r>
-            <w:r>
-              <w:rPr>
-                <w:rFonts w:ascii="Times New Roman" w:hAnsi="Times New Roman" w:cs="Times New Roman"/>
-                <w:sz w:val="20"/>
-                <w:szCs w:val="20"/>
-              </w:rPr>
-              <w:t>6 Meanings</w:t>
-            </w:r>
-            <w:r>
-              <w:rPr>
-                <w:rFonts w:ascii="Times New Roman" w:hAnsi="Times New Roman" w:cs="Times New Roman"/>
-                <w:sz w:val="20"/>
-                <w:szCs w:val="20"/>
-              </w:rPr>
-              <w:t>”</w:t>
-            </w:r>
-            <w:r>
-              <w:rPr>
-                <w:rFonts w:ascii="Times New Roman" w:hAnsi="Times New Roman" w:cs="Times New Roman"/>
-                <w:sz w:val="20"/>
-                <w:szCs w:val="20"/>
-              </w:rPr>
-              <w:t xml:space="preserve"> as a test type.</w:t>
-            </w:r>
-          </w:p>
-        </w:tc>
-        <w:tc>
-          <w:tcPr>
-            <w:tcW w:w="1481" w:type="dxa"/>
+            <w:tcW w:w="1444" w:type="dxa"/>
+          </w:tcPr>
+          <w:p>
+            <w:pPr>
+              <w:rPr>
+                <w:rFonts w:ascii="Times New Roman" w:hAnsi="Times New Roman" w:cs="Times New Roman"/>
+                <w:sz w:val="20"/>
+                <w:szCs w:val="20"/>
+              </w:rPr>
+            </w:pPr>
+            <w:r>
+              <w:rPr>
+                <w:rFonts w:ascii="Times New Roman" w:hAnsi="Times New Roman" w:cs="Times New Roman"/>
+                <w:sz w:val="20"/>
+                <w:szCs w:val="20"/>
+              </w:rPr>
+              <w:t>Navigate to “</w:t>
+            </w:r>
+            <w:r>
+              <w:rPr>
+                <w:rFonts w:ascii="Times New Roman" w:hAnsi="Times New Roman" w:cs="Times New Roman"/>
+                <w:sz w:val="20"/>
+                <w:szCs w:val="20"/>
+              </w:rPr>
+              <w:t>Study</w:t>
+            </w:r>
+            <w:r>
+              <w:rPr>
+                <w:rFonts w:ascii="Times New Roman" w:hAnsi="Times New Roman" w:cs="Times New Roman"/>
+                <w:sz w:val="20"/>
+                <w:szCs w:val="20"/>
+              </w:rPr>
+              <w:t>” menu option</w:t>
+            </w:r>
+            <w:r>
+              <w:rPr>
+                <w:rFonts w:ascii="Times New Roman" w:hAnsi="Times New Roman" w:cs="Times New Roman"/>
+                <w:sz w:val="20"/>
+                <w:szCs w:val="20"/>
+              </w:rPr>
+              <w:t xml:space="preserve"> until 6 meanings test is started</w:t>
+            </w:r>
+            <w:r>
+              <w:rPr>
+                <w:rFonts w:ascii="Times New Roman" w:hAnsi="Times New Roman" w:cs="Times New Roman"/>
+                <w:sz w:val="20"/>
+                <w:szCs w:val="20"/>
+              </w:rPr>
+              <w:t>.</w:t>
+            </w:r>
+          </w:p>
+        </w:tc>
+        <w:tc>
+          <w:tcPr>
+            <w:tcW w:w="1466" w:type="dxa"/>
           </w:tcPr>
           <w:p>
             <w:pPr>
@@ -5916,7 +5841,7 @@
         </w:tc>
         <w:tc>
           <w:tcPr>
-            <w:tcW w:w="1481" w:type="dxa"/>
+            <w:tcW w:w="1436" w:type="dxa"/>
           </w:tcPr>
           <w:p>
             <w:pPr>
@@ -5943,7 +5868,7 @@
         </w:trPr>
         <w:tc>
           <w:tcPr>
-            <w:tcW w:w="1480" w:type="dxa"/>
+            <w:tcW w:w="1408" w:type="dxa"/>
           </w:tcPr>
           <w:p>
             <w:pPr>
@@ -5981,7 +5906,7 @@
         </w:tc>
         <w:tc>
           <w:tcPr>
-            <w:tcW w:w="1480" w:type="dxa"/>
+            <w:tcW w:w="1672" w:type="dxa"/>
           </w:tcPr>
           <w:p>
             <w:pPr>
@@ -6003,7 +5928,7 @@
         </w:tc>
         <w:tc>
           <w:tcPr>
-            <w:tcW w:w="1481" w:type="dxa"/>
+            <w:tcW w:w="1458" w:type="dxa"/>
           </w:tcPr>
           <w:p>
             <w:pPr>
@@ -6043,29 +5968,71 @@
                 <w:sz w:val="20"/>
                 <w:szCs w:val="20"/>
               </w:rPr>
-              <w:t xml:space="preserve"> test should show a word followed by a text box where the translated word can be entered by the user.</w:t>
-            </w:r>
-          </w:p>
-        </w:tc>
-        <w:tc>
-          <w:tcPr>
-            <w:tcW w:w="1481" w:type="dxa"/>
-          </w:tcPr>
-          <w:p>
-            <w:pPr>
-              <w:rPr>
-                <w:rFonts w:ascii="Times New Roman" w:hAnsi="Times New Roman" w:cs="Times New Roman"/>
-                <w:sz w:val="20"/>
-                <w:szCs w:val="20"/>
-              </w:rPr>
-            </w:pPr>
-            <w:r>
-              <w:rPr>
-                <w:rFonts w:ascii="Times New Roman" w:hAnsi="Times New Roman" w:cs="Times New Roman"/>
-                <w:sz w:val="20"/>
-                <w:szCs w:val="20"/>
-              </w:rPr>
-              <w:t xml:space="preserve">Navigate to </w:t>
+              <w:t xml:space="preserve"> test should show a word followed by a text box where </w:t>
+            </w:r>
+            <w:r>
+              <w:rPr>
+                <w:rFonts w:ascii="Times New Roman" w:hAnsi="Times New Roman" w:cs="Times New Roman"/>
+                <w:sz w:val="20"/>
+                <w:szCs w:val="20"/>
+              </w:rPr>
+              <w:lastRenderedPageBreak/>
+              <w:t>the translated word can be entered by the user.</w:t>
+            </w:r>
+          </w:p>
+        </w:tc>
+        <w:tc>
+          <w:tcPr>
+            <w:tcW w:w="1444" w:type="dxa"/>
+          </w:tcPr>
+          <w:p>
+            <w:pPr>
+              <w:rPr>
+                <w:rFonts w:ascii="Times New Roman" w:hAnsi="Times New Roman" w:cs="Times New Roman"/>
+                <w:sz w:val="20"/>
+                <w:szCs w:val="20"/>
+              </w:rPr>
+            </w:pPr>
+            <w:r>
+              <w:rPr>
+                <w:rFonts w:ascii="Times New Roman" w:hAnsi="Times New Roman" w:cs="Times New Roman"/>
+                <w:sz w:val="20"/>
+                <w:szCs w:val="20"/>
+              </w:rPr>
+              <w:lastRenderedPageBreak/>
+              <w:t>Navigate to “</w:t>
+            </w:r>
+            <w:r>
+              <w:rPr>
+                <w:rFonts w:ascii="Times New Roman" w:hAnsi="Times New Roman" w:cs="Times New Roman"/>
+                <w:sz w:val="20"/>
+                <w:szCs w:val="20"/>
+              </w:rPr>
+              <w:t>Study</w:t>
+            </w:r>
+            <w:r>
+              <w:rPr>
+                <w:rFonts w:ascii="Times New Roman" w:hAnsi="Times New Roman" w:cs="Times New Roman"/>
+                <w:sz w:val="20"/>
+                <w:szCs w:val="20"/>
+              </w:rPr>
+              <w:t>” menu option</w:t>
+            </w:r>
+            <w:r>
+              <w:rPr>
+                <w:rFonts w:ascii="Times New Roman" w:hAnsi="Times New Roman" w:cs="Times New Roman"/>
+                <w:sz w:val="20"/>
+                <w:szCs w:val="20"/>
+              </w:rPr>
+              <w:t xml:space="preserve"> until </w:t>
+            </w:r>
+            <w:r>
+              <w:rPr>
+                <w:rFonts w:ascii="Times New Roman" w:hAnsi="Times New Roman" w:cs="Times New Roman"/>
+                <w:sz w:val="20"/>
+                <w:szCs w:val="20"/>
+              </w:rPr>
+              <w:t xml:space="preserve">the </w:t>
             </w:r>
             <w:r>
               <w:rPr>
@@ -6081,7 +6048,7 @@
                 <w:sz w:val="20"/>
                 <w:szCs w:val="20"/>
               </w:rPr>
-              <w:t>Tests.</w:t>
+              <w:t>Translate</w:t>
             </w:r>
             <w:r>
               <w:rPr>
@@ -6097,13 +6064,21 @@
                 <w:sz w:val="20"/>
                 <w:szCs w:val="20"/>
               </w:rPr>
-              <w:t xml:space="preserve"> Select “Translate” as a test type.</w:t>
-            </w:r>
-          </w:p>
-        </w:tc>
-        <w:tc>
-          <w:tcPr>
-            <w:tcW w:w="1481" w:type="dxa"/>
+              <w:t xml:space="preserve"> test is started</w:t>
+            </w:r>
+            <w:r>
+              <w:rPr>
+                <w:rFonts w:ascii="Times New Roman" w:hAnsi="Times New Roman" w:cs="Times New Roman"/>
+                <w:sz w:val="20"/>
+                <w:szCs w:val="20"/>
+              </w:rPr>
+              <w:t>.</w:t>
+            </w:r>
+          </w:p>
+        </w:tc>
+        <w:tc>
+          <w:tcPr>
+            <w:tcW w:w="1466" w:type="dxa"/>
           </w:tcPr>
           <w:p>
             <w:pPr>
@@ -6159,7 +6134,7 @@
                 <w:sz w:val="20"/>
                 <w:szCs w:val="20"/>
               </w:rPr>
-              <w:t xml:space="preserve"> inserting the correct translation must show as correct. Inserting an incorrect </w:t>
+              <w:t xml:space="preserve"> inserting the correct </w:t>
             </w:r>
             <w:r>
               <w:rPr>
@@ -6168,13 +6143,13 @@
                 <w:szCs w:val="20"/>
               </w:rPr>
               <w:lastRenderedPageBreak/>
-              <w:t>translation must show as incorrect.</w:t>
-            </w:r>
-          </w:p>
-        </w:tc>
-        <w:tc>
-          <w:tcPr>
-            <w:tcW w:w="1481" w:type="dxa"/>
+              <w:t>translation must show as correct. Inserting an incorrect translation must show as incorrect.</w:t>
+            </w:r>
+          </w:p>
+        </w:tc>
+        <w:tc>
+          <w:tcPr>
+            <w:tcW w:w="1436" w:type="dxa"/>
           </w:tcPr>
           <w:p>
             <w:pPr>
@@ -6191,7 +6166,16 @@
                 <w:szCs w:val="20"/>
               </w:rPr>
               <w:lastRenderedPageBreak/>
-              <w:t>Data shown correctly. Correct prompts shown on pass or failure of the translation.</w:t>
+              <w:t xml:space="preserve">Data shown correctly. Correct prompts shown on pass </w:t>
+            </w:r>
+            <w:r>
+              <w:rPr>
+                <w:rFonts w:ascii="Times New Roman" w:hAnsi="Times New Roman" w:cs="Times New Roman"/>
+                <w:sz w:val="20"/>
+                <w:szCs w:val="20"/>
+              </w:rPr>
+              <w:lastRenderedPageBreak/>
+              <w:t>or failure of the translation.</w:t>
             </w:r>
           </w:p>
         </w:tc>
@@ -6202,22 +6186,23 @@
         </w:trPr>
         <w:tc>
           <w:tcPr>
-            <w:tcW w:w="1480" w:type="dxa"/>
-          </w:tcPr>
-          <w:p>
-            <w:pPr>
-              <w:rPr>
-                <w:rFonts w:ascii="Times New Roman" w:hAnsi="Times New Roman" w:cs="Times New Roman"/>
-                <w:sz w:val="20"/>
-                <w:szCs w:val="20"/>
-              </w:rPr>
-            </w:pPr>
-            <w:r>
-              <w:rPr>
-                <w:rFonts w:ascii="Times New Roman" w:hAnsi="Times New Roman" w:cs="Times New Roman"/>
-                <w:sz w:val="20"/>
-                <w:szCs w:val="20"/>
-              </w:rPr>
+            <w:tcW w:w="1408" w:type="dxa"/>
+          </w:tcPr>
+          <w:p>
+            <w:pPr>
+              <w:rPr>
+                <w:rFonts w:ascii="Times New Roman" w:hAnsi="Times New Roman" w:cs="Times New Roman"/>
+                <w:sz w:val="20"/>
+                <w:szCs w:val="20"/>
+              </w:rPr>
+            </w:pPr>
+            <w:r>
+              <w:rPr>
+                <w:rFonts w:ascii="Times New Roman" w:hAnsi="Times New Roman" w:cs="Times New Roman"/>
+                <w:sz w:val="20"/>
+                <w:szCs w:val="20"/>
+              </w:rPr>
+              <w:lastRenderedPageBreak/>
               <w:t>GR20</w:t>
             </w:r>
             <w:r>
@@ -6240,7 +6225,7 @@
         </w:tc>
         <w:tc>
           <w:tcPr>
-            <w:tcW w:w="1480" w:type="dxa"/>
+            <w:tcW w:w="1672" w:type="dxa"/>
           </w:tcPr>
           <w:p>
             <w:pPr>
@@ -6262,7 +6247,7 @@
         </w:tc>
         <w:tc>
           <w:tcPr>
-            <w:tcW w:w="1481" w:type="dxa"/>
+            <w:tcW w:w="1458" w:type="dxa"/>
           </w:tcPr>
           <w:p>
             <w:pPr>
@@ -6286,25 +6271,7 @@
                 <w:sz w:val="20"/>
                 <w:szCs w:val="20"/>
               </w:rPr>
-              <w:t xml:space="preserve"> </w:t>
-            </w:r>
-            <w:proofErr w:type="gramStart"/>
-            <w:r>
-              <w:rPr>
-                <w:rFonts w:ascii="Times New Roman" w:hAnsi="Times New Roman" w:cs="Times New Roman"/>
-                <w:sz w:val="20"/>
-                <w:szCs w:val="20"/>
-              </w:rPr>
-              <w:t>The</w:t>
-            </w:r>
-            <w:proofErr w:type="gramEnd"/>
-            <w:r>
-              <w:rPr>
-                <w:rFonts w:ascii="Times New Roman" w:hAnsi="Times New Roman" w:cs="Times New Roman"/>
-                <w:sz w:val="20"/>
-                <w:szCs w:val="20"/>
-              </w:rPr>
-              <w:t xml:space="preserve"> Meaning</w:t>
+              <w:t xml:space="preserve"> The Meaning</w:t>
             </w:r>
             <w:r>
               <w:rPr>
@@ -6334,63 +6301,61 @@
         </w:tc>
         <w:tc>
           <w:tcPr>
-            <w:tcW w:w="1481" w:type="dxa"/>
-          </w:tcPr>
-          <w:p>
-            <w:pPr>
-              <w:rPr>
-                <w:rFonts w:ascii="Times New Roman" w:hAnsi="Times New Roman" w:cs="Times New Roman"/>
-                <w:sz w:val="20"/>
-                <w:szCs w:val="20"/>
-              </w:rPr>
-            </w:pPr>
-            <w:r>
-              <w:rPr>
-                <w:rFonts w:ascii="Times New Roman" w:hAnsi="Times New Roman" w:cs="Times New Roman"/>
-                <w:sz w:val="20"/>
-                <w:szCs w:val="20"/>
-              </w:rPr>
-              <w:t>Navigate to Tests. Select “Match</w:t>
-            </w:r>
-            <w:r>
-              <w:rPr>
-                <w:rFonts w:ascii="Times New Roman" w:hAnsi="Times New Roman" w:cs="Times New Roman"/>
-                <w:sz w:val="20"/>
-                <w:szCs w:val="20"/>
-              </w:rPr>
-              <w:t xml:space="preserve"> </w:t>
-            </w:r>
-            <w:proofErr w:type="gramStart"/>
-            <w:r>
-              <w:rPr>
-                <w:rFonts w:ascii="Times New Roman" w:hAnsi="Times New Roman" w:cs="Times New Roman"/>
-                <w:sz w:val="20"/>
-                <w:szCs w:val="20"/>
-              </w:rPr>
-              <w:t>The</w:t>
-            </w:r>
-            <w:proofErr w:type="gramEnd"/>
-            <w:r>
-              <w:rPr>
-                <w:rFonts w:ascii="Times New Roman" w:hAnsi="Times New Roman" w:cs="Times New Roman"/>
-                <w:sz w:val="20"/>
-                <w:szCs w:val="20"/>
-              </w:rPr>
-              <w:t xml:space="preserve"> Meaning</w:t>
-            </w:r>
-            <w:r>
-              <w:rPr>
-                <w:rFonts w:ascii="Times New Roman" w:hAnsi="Times New Roman" w:cs="Times New Roman"/>
-                <w:sz w:val="20"/>
-                <w:szCs w:val="20"/>
-              </w:rPr>
-              <w:t>” as a test type.</w:t>
-            </w:r>
-          </w:p>
-        </w:tc>
-        <w:tc>
-          <w:tcPr>
-            <w:tcW w:w="1481" w:type="dxa"/>
+            <w:tcW w:w="1444" w:type="dxa"/>
+          </w:tcPr>
+          <w:p>
+            <w:pPr>
+              <w:rPr>
+                <w:rFonts w:ascii="Times New Roman" w:hAnsi="Times New Roman" w:cs="Times New Roman"/>
+                <w:sz w:val="20"/>
+                <w:szCs w:val="20"/>
+              </w:rPr>
+            </w:pPr>
+            <w:r>
+              <w:rPr>
+                <w:rFonts w:ascii="Times New Roman" w:hAnsi="Times New Roman" w:cs="Times New Roman"/>
+                <w:sz w:val="20"/>
+                <w:szCs w:val="20"/>
+              </w:rPr>
+              <w:t>Navigate to “</w:t>
+            </w:r>
+            <w:r>
+              <w:rPr>
+                <w:rFonts w:ascii="Times New Roman" w:hAnsi="Times New Roman" w:cs="Times New Roman"/>
+                <w:sz w:val="20"/>
+                <w:szCs w:val="20"/>
+              </w:rPr>
+              <w:t>Study</w:t>
+            </w:r>
+            <w:r>
+              <w:rPr>
+                <w:rFonts w:ascii="Times New Roman" w:hAnsi="Times New Roman" w:cs="Times New Roman"/>
+                <w:sz w:val="20"/>
+                <w:szCs w:val="20"/>
+              </w:rPr>
+              <w:t>” menu option</w:t>
+            </w:r>
+            <w:r>
+              <w:rPr>
+                <w:rFonts w:ascii="Times New Roman" w:hAnsi="Times New Roman" w:cs="Times New Roman"/>
+                <w:sz w:val="20"/>
+                <w:szCs w:val="20"/>
+              </w:rPr>
+              <w:t xml:space="preserve"> until “Match The Meaning” test is started</w:t>
+            </w:r>
+            <w:r>
+              <w:rPr>
+                <w:rFonts w:ascii="Times New Roman" w:hAnsi="Times New Roman" w:cs="Times New Roman"/>
+                <w:sz w:val="20"/>
+                <w:szCs w:val="20"/>
+              </w:rPr>
+              <w:t>.</w:t>
+            </w:r>
+          </w:p>
+        </w:tc>
+        <w:tc>
+          <w:tcPr>
+            <w:tcW w:w="1466" w:type="dxa"/>
           </w:tcPr>
           <w:p>
             <w:pPr>
@@ -6460,7 +6425,7 @@
         </w:tc>
         <w:tc>
           <w:tcPr>
-            <w:tcW w:w="1481" w:type="dxa"/>
+            <w:tcW w:w="1436" w:type="dxa"/>
           </w:tcPr>
           <w:p>
             <w:pPr>
@@ -6495,7 +6460,7 @@
         </w:trPr>
         <w:tc>
           <w:tcPr>
-            <w:tcW w:w="1480" w:type="dxa"/>
+            <w:tcW w:w="1408" w:type="dxa"/>
           </w:tcPr>
           <w:p>
             <w:pPr>
@@ -6533,7 +6498,7 @@
         </w:tc>
         <w:tc>
           <w:tcPr>
-            <w:tcW w:w="1480" w:type="dxa"/>
+            <w:tcW w:w="1672" w:type="dxa"/>
           </w:tcPr>
           <w:p>
             <w:pPr>
@@ -6571,7 +6536,7 @@
         </w:tc>
         <w:tc>
           <w:tcPr>
-            <w:tcW w:w="1481" w:type="dxa"/>
+            <w:tcW w:w="1458" w:type="dxa"/>
           </w:tcPr>
           <w:p>
             <w:pPr>
@@ -6595,25 +6560,7 @@
                 <w:sz w:val="20"/>
                 <w:szCs w:val="20"/>
               </w:rPr>
-              <w:t xml:space="preserve"> </w:t>
-            </w:r>
-            <w:proofErr w:type="gramStart"/>
-            <w:r>
-              <w:rPr>
-                <w:rFonts w:ascii="Times New Roman" w:hAnsi="Times New Roman" w:cs="Times New Roman"/>
-                <w:sz w:val="20"/>
-                <w:szCs w:val="20"/>
-              </w:rPr>
-              <w:t>The</w:t>
-            </w:r>
-            <w:proofErr w:type="gramEnd"/>
-            <w:r>
-              <w:rPr>
-                <w:rFonts w:ascii="Times New Roman" w:hAnsi="Times New Roman" w:cs="Times New Roman"/>
-                <w:sz w:val="20"/>
-                <w:szCs w:val="20"/>
-              </w:rPr>
-              <w:t xml:space="preserve"> Meaning</w:t>
+              <w:t xml:space="preserve"> The Meaning</w:t>
             </w:r>
             <w:r>
               <w:rPr>
@@ -6635,105 +6582,45 @@
         </w:tc>
         <w:tc>
           <w:tcPr>
-            <w:tcW w:w="1481" w:type="dxa"/>
-          </w:tcPr>
-          <w:p>
-            <w:pPr>
-              <w:rPr>
-                <w:rFonts w:ascii="Times New Roman" w:hAnsi="Times New Roman" w:cs="Times New Roman"/>
-                <w:sz w:val="20"/>
-                <w:szCs w:val="20"/>
-              </w:rPr>
-            </w:pPr>
-            <w:r>
-              <w:rPr>
-                <w:rFonts w:ascii="Times New Roman" w:hAnsi="Times New Roman" w:cs="Times New Roman"/>
-                <w:sz w:val="20"/>
-                <w:szCs w:val="20"/>
-              </w:rPr>
-              <w:t xml:space="preserve">Navigate to </w:t>
-            </w:r>
-            <w:r>
-              <w:rPr>
-                <w:rFonts w:ascii="Times New Roman" w:hAnsi="Times New Roman" w:cs="Times New Roman"/>
-                <w:sz w:val="20"/>
-                <w:szCs w:val="20"/>
-              </w:rPr>
-              <w:t>“</w:t>
-            </w:r>
-            <w:r>
-              <w:rPr>
-                <w:rFonts w:ascii="Times New Roman" w:hAnsi="Times New Roman" w:cs="Times New Roman"/>
-                <w:sz w:val="20"/>
-                <w:szCs w:val="20"/>
-              </w:rPr>
-              <w:t>Tests.</w:t>
-            </w:r>
-            <w:r>
-              <w:rPr>
-                <w:rFonts w:ascii="Times New Roman" w:hAnsi="Times New Roman" w:cs="Times New Roman"/>
-                <w:sz w:val="20"/>
-                <w:szCs w:val="20"/>
-              </w:rPr>
-              <w:t>”</w:t>
-            </w:r>
-            <w:r>
-              <w:rPr>
-                <w:rFonts w:ascii="Times New Roman" w:hAnsi="Times New Roman" w:cs="Times New Roman"/>
-                <w:sz w:val="20"/>
-                <w:szCs w:val="20"/>
-              </w:rPr>
-              <w:t xml:space="preserve"> Select “Match</w:t>
-            </w:r>
-            <w:r>
-              <w:rPr>
-                <w:rFonts w:ascii="Times New Roman" w:hAnsi="Times New Roman" w:cs="Times New Roman"/>
-                <w:sz w:val="20"/>
-                <w:szCs w:val="20"/>
-              </w:rPr>
-              <w:t xml:space="preserve"> </w:t>
-            </w:r>
-            <w:proofErr w:type="gramStart"/>
-            <w:r>
-              <w:rPr>
-                <w:rFonts w:ascii="Times New Roman" w:hAnsi="Times New Roman" w:cs="Times New Roman"/>
-                <w:sz w:val="20"/>
-                <w:szCs w:val="20"/>
-              </w:rPr>
-              <w:t>The</w:t>
-            </w:r>
-            <w:proofErr w:type="gramEnd"/>
-            <w:r>
-              <w:rPr>
-                <w:rFonts w:ascii="Times New Roman" w:hAnsi="Times New Roman" w:cs="Times New Roman"/>
-                <w:sz w:val="20"/>
-                <w:szCs w:val="20"/>
-              </w:rPr>
-              <w:t xml:space="preserve"> </w:t>
-            </w:r>
-            <w:proofErr w:type="spellStart"/>
-            <w:r>
-              <w:rPr>
-                <w:rFonts w:ascii="Times New Roman" w:hAnsi="Times New Roman" w:cs="Times New Roman"/>
-                <w:sz w:val="20"/>
-                <w:szCs w:val="20"/>
-              </w:rPr>
-              <w:t>Menaing</w:t>
-            </w:r>
-            <w:proofErr w:type="spellEnd"/>
-            <w:r>
-              <w:rPr>
-                <w:rFonts w:ascii="Times New Roman" w:hAnsi="Times New Roman" w:cs="Times New Roman"/>
-                <w:sz w:val="20"/>
-                <w:szCs w:val="20"/>
-              </w:rPr>
-              <w:t>” as a test type.</w:t>
-            </w:r>
-          </w:p>
-        </w:tc>
-        <w:tc>
-          <w:tcPr>
-            <w:tcW w:w="1481" w:type="dxa"/>
+            <w:tcW w:w="1444" w:type="dxa"/>
+          </w:tcPr>
+          <w:p>
+            <w:pPr>
+              <w:rPr>
+                <w:rFonts w:ascii="Times New Roman" w:hAnsi="Times New Roman" w:cs="Times New Roman"/>
+                <w:sz w:val="20"/>
+                <w:szCs w:val="20"/>
+              </w:rPr>
+            </w:pPr>
+            <w:r>
+              <w:rPr>
+                <w:rFonts w:ascii="Times New Roman" w:hAnsi="Times New Roman" w:cs="Times New Roman"/>
+                <w:sz w:val="20"/>
+                <w:szCs w:val="20"/>
+              </w:rPr>
+              <w:t>Navigate to “</w:t>
+            </w:r>
+            <w:r>
+              <w:rPr>
+                <w:rFonts w:ascii="Times New Roman" w:hAnsi="Times New Roman" w:cs="Times New Roman"/>
+                <w:sz w:val="20"/>
+                <w:szCs w:val="20"/>
+              </w:rPr>
+              <w:t>Study</w:t>
+            </w:r>
+            <w:r>
+              <w:rPr>
+                <w:rFonts w:ascii="Times New Roman" w:hAnsi="Times New Roman" w:cs="Times New Roman"/>
+                <w:sz w:val="20"/>
+                <w:szCs w:val="20"/>
+              </w:rPr>
+              <w:t>” menu option.</w:t>
+            </w:r>
+          </w:p>
+        </w:tc>
+        <w:tc>
+          <w:tcPr>
+            <w:tcW w:w="1466" w:type="dxa"/>
           </w:tcPr>
           <w:p>
             <w:pPr>
@@ -6763,7 +6650,7 @@
         </w:tc>
         <w:tc>
           <w:tcPr>
-            <w:tcW w:w="1481" w:type="dxa"/>
+            <w:tcW w:w="1436" w:type="dxa"/>
           </w:tcPr>
           <w:p>
             <w:pPr>
@@ -6848,7 +6735,7 @@
         </w:trPr>
         <w:tc>
           <w:tcPr>
-            <w:tcW w:w="1480" w:type="dxa"/>
+            <w:tcW w:w="1408" w:type="dxa"/>
           </w:tcPr>
           <w:p>
             <w:pPr>
@@ -6886,7 +6773,7 @@
         </w:tc>
         <w:tc>
           <w:tcPr>
-            <w:tcW w:w="1480" w:type="dxa"/>
+            <w:tcW w:w="1672" w:type="dxa"/>
           </w:tcPr>
           <w:p>
             <w:pPr>
@@ -6908,7 +6795,7 @@
         </w:tc>
         <w:tc>
           <w:tcPr>
-            <w:tcW w:w="1481" w:type="dxa"/>
+            <w:tcW w:w="1458" w:type="dxa"/>
           </w:tcPr>
           <w:p>
             <w:pPr>
@@ -6930,59 +6817,67 @@
         </w:tc>
         <w:tc>
           <w:tcPr>
-            <w:tcW w:w="1481" w:type="dxa"/>
-          </w:tcPr>
-          <w:p>
-            <w:pPr>
-              <w:rPr>
-                <w:rFonts w:ascii="Times New Roman" w:hAnsi="Times New Roman" w:cs="Times New Roman"/>
-                <w:sz w:val="20"/>
-                <w:szCs w:val="20"/>
-              </w:rPr>
-            </w:pPr>
-            <w:r>
-              <w:rPr>
-                <w:rFonts w:ascii="Times New Roman" w:hAnsi="Times New Roman" w:cs="Times New Roman"/>
-                <w:sz w:val="20"/>
-                <w:szCs w:val="20"/>
-              </w:rPr>
-              <w:t xml:space="preserve">Navigate to </w:t>
-            </w:r>
-            <w:r>
-              <w:rPr>
-                <w:rFonts w:ascii="Times New Roman" w:hAnsi="Times New Roman" w:cs="Times New Roman"/>
-                <w:sz w:val="20"/>
-                <w:szCs w:val="20"/>
-              </w:rPr>
-              <w:t>Tests.</w:t>
-            </w:r>
-          </w:p>
-        </w:tc>
-        <w:tc>
-          <w:tcPr>
-            <w:tcW w:w="1481" w:type="dxa"/>
-          </w:tcPr>
-          <w:p>
-            <w:pPr>
-              <w:rPr>
-                <w:rFonts w:ascii="Times New Roman" w:hAnsi="Times New Roman" w:cs="Times New Roman"/>
-                <w:sz w:val="20"/>
-                <w:szCs w:val="20"/>
-              </w:rPr>
-            </w:pPr>
-            <w:r>
-              <w:rPr>
-                <w:rFonts w:ascii="Times New Roman" w:hAnsi="Times New Roman" w:cs="Times New Roman"/>
-                <w:sz w:val="20"/>
-                <w:szCs w:val="20"/>
-              </w:rPr>
-              <w:t>Words shown must only be those that were added to the practice list by the user.</w:t>
-            </w:r>
-          </w:p>
-        </w:tc>
-        <w:tc>
-          <w:tcPr>
-            <w:tcW w:w="1481" w:type="dxa"/>
+            <w:tcW w:w="1444" w:type="dxa"/>
+          </w:tcPr>
+          <w:p>
+            <w:pPr>
+              <w:rPr>
+                <w:rFonts w:ascii="Times New Roman" w:hAnsi="Times New Roman" w:cs="Times New Roman"/>
+                <w:sz w:val="20"/>
+                <w:szCs w:val="20"/>
+              </w:rPr>
+            </w:pPr>
+            <w:r>
+              <w:rPr>
+                <w:rFonts w:ascii="Times New Roman" w:hAnsi="Times New Roman" w:cs="Times New Roman"/>
+                <w:sz w:val="20"/>
+                <w:szCs w:val="20"/>
+              </w:rPr>
+              <w:t>Navigate to “</w:t>
+            </w:r>
+            <w:r>
+              <w:rPr>
+                <w:rFonts w:ascii="Times New Roman" w:hAnsi="Times New Roman" w:cs="Times New Roman"/>
+                <w:sz w:val="20"/>
+                <w:szCs w:val="20"/>
+              </w:rPr>
+              <w:t>Study</w:t>
+            </w:r>
+            <w:r>
+              <w:rPr>
+                <w:rFonts w:ascii="Times New Roman" w:hAnsi="Times New Roman" w:cs="Times New Roman"/>
+                <w:sz w:val="20"/>
+                <w:szCs w:val="20"/>
+              </w:rPr>
+              <w:t>” menu option.</w:t>
+            </w:r>
+          </w:p>
+        </w:tc>
+        <w:tc>
+          <w:tcPr>
+            <w:tcW w:w="1466" w:type="dxa"/>
+          </w:tcPr>
+          <w:p>
+            <w:pPr>
+              <w:rPr>
+                <w:rFonts w:ascii="Times New Roman" w:hAnsi="Times New Roman" w:cs="Times New Roman"/>
+                <w:sz w:val="20"/>
+                <w:szCs w:val="20"/>
+              </w:rPr>
+            </w:pPr>
+            <w:r>
+              <w:rPr>
+                <w:rFonts w:ascii="Times New Roman" w:hAnsi="Times New Roman" w:cs="Times New Roman"/>
+                <w:sz w:val="20"/>
+                <w:szCs w:val="20"/>
+              </w:rPr>
+              <w:t>Tests only use words that were added to the practice list by the user. And six meanings also pulls from the dictionary for the other 5.</w:t>
+            </w:r>
+          </w:p>
+        </w:tc>
+        <w:tc>
+          <w:tcPr>
+            <w:tcW w:w="1436" w:type="dxa"/>
           </w:tcPr>
           <w:p>
             <w:pPr>
@@ -7009,7 +6904,7 @@
         </w:trPr>
         <w:tc>
           <w:tcPr>
-            <w:tcW w:w="1480" w:type="dxa"/>
+            <w:tcW w:w="1408" w:type="dxa"/>
           </w:tcPr>
           <w:p>
             <w:pPr>
@@ -7047,7 +6942,7 @@
         </w:tc>
         <w:tc>
           <w:tcPr>
-            <w:tcW w:w="1480" w:type="dxa"/>
+            <w:tcW w:w="1672" w:type="dxa"/>
           </w:tcPr>
           <w:p>
             <w:pPr>
@@ -7069,7 +6964,7 @@
         </w:tc>
         <w:tc>
           <w:tcPr>
-            <w:tcW w:w="1481" w:type="dxa"/>
+            <w:tcW w:w="1458" w:type="dxa"/>
           </w:tcPr>
           <w:p>
             <w:pPr>
@@ -7093,7 +6988,16 @@
                 <w:sz w:val="20"/>
                 <w:szCs w:val="20"/>
               </w:rPr>
-              <w:t xml:space="preserve"> along with how many the user has answered correctly</w:t>
+              <w:t xml:space="preserve"> along with how many the </w:t>
+            </w:r>
+            <w:r>
+              <w:rPr>
+                <w:rFonts w:ascii="Times New Roman" w:hAnsi="Times New Roman" w:cs="Times New Roman"/>
+                <w:sz w:val="20"/>
+                <w:szCs w:val="20"/>
+              </w:rPr>
+              <w:lastRenderedPageBreak/>
+              <w:t>user has answered correctly</w:t>
             </w:r>
             <w:r>
               <w:rPr>
@@ -7107,29 +7011,46 @@
         </w:tc>
         <w:tc>
           <w:tcPr>
-            <w:tcW w:w="1481" w:type="dxa"/>
-          </w:tcPr>
-          <w:p>
-            <w:pPr>
-              <w:rPr>
-                <w:rFonts w:ascii="Times New Roman" w:hAnsi="Times New Roman" w:cs="Times New Roman"/>
-                <w:sz w:val="20"/>
-                <w:szCs w:val="20"/>
-              </w:rPr>
-            </w:pPr>
-            <w:r>
-              <w:rPr>
-                <w:rFonts w:ascii="Times New Roman" w:hAnsi="Times New Roman" w:cs="Times New Roman"/>
-                <w:sz w:val="20"/>
-                <w:szCs w:val="20"/>
-              </w:rPr>
-              <w:t>Start one of the tests within the “Test” menu.</w:t>
-            </w:r>
-          </w:p>
-        </w:tc>
-        <w:tc>
-          <w:tcPr>
-            <w:tcW w:w="1481" w:type="dxa"/>
+            <w:tcW w:w="1444" w:type="dxa"/>
+          </w:tcPr>
+          <w:p>
+            <w:pPr>
+              <w:rPr>
+                <w:rFonts w:ascii="Times New Roman" w:hAnsi="Times New Roman" w:cs="Times New Roman"/>
+                <w:sz w:val="20"/>
+                <w:szCs w:val="20"/>
+              </w:rPr>
+            </w:pPr>
+            <w:r>
+              <w:rPr>
+                <w:rFonts w:ascii="Times New Roman" w:hAnsi="Times New Roman" w:cs="Times New Roman"/>
+                <w:sz w:val="20"/>
+                <w:szCs w:val="20"/>
+              </w:rPr>
+              <w:lastRenderedPageBreak/>
+              <w:t>Start one of the tests within the “</w:t>
+            </w:r>
+            <w:r>
+              <w:rPr>
+                <w:rFonts w:ascii="Times New Roman" w:hAnsi="Times New Roman" w:cs="Times New Roman"/>
+                <w:sz w:val="20"/>
+                <w:szCs w:val="20"/>
+              </w:rPr>
+              <w:t>Study</w:t>
+            </w:r>
+            <w:r>
+              <w:rPr>
+                <w:rFonts w:ascii="Times New Roman" w:hAnsi="Times New Roman" w:cs="Times New Roman"/>
+                <w:sz w:val="20"/>
+                <w:szCs w:val="20"/>
+              </w:rPr>
+              <w:t>” menu.</w:t>
+            </w:r>
+          </w:p>
+        </w:tc>
+        <w:tc>
+          <w:tcPr>
+            <w:tcW w:w="1466" w:type="dxa"/>
           </w:tcPr>
           <w:p>
             <w:pPr>
@@ -7177,28 +7098,38 @@
                 <w:sz w:val="20"/>
                 <w:szCs w:val="20"/>
               </w:rPr>
-              <w:t xml:space="preserve"> the number of questions that have been answered along with the number that the user has entered correctly.</w:t>
-            </w:r>
-          </w:p>
-        </w:tc>
-        <w:tc>
-          <w:tcPr>
-            <w:tcW w:w="1481" w:type="dxa"/>
-          </w:tcPr>
-          <w:p>
-            <w:pPr>
-              <w:rPr>
-                <w:rFonts w:ascii="Times New Roman" w:hAnsi="Times New Roman" w:cs="Times New Roman"/>
-                <w:sz w:val="20"/>
-                <w:szCs w:val="20"/>
-              </w:rPr>
-            </w:pPr>
-            <w:r>
-              <w:rPr>
-                <w:rFonts w:ascii="Times New Roman" w:hAnsi="Times New Roman" w:cs="Times New Roman"/>
-                <w:sz w:val="20"/>
-                <w:szCs w:val="20"/>
-              </w:rPr>
+              <w:t xml:space="preserve"> the number of questions that have been answered along with the number that </w:t>
+            </w:r>
+            <w:r>
+              <w:rPr>
+                <w:rFonts w:ascii="Times New Roman" w:hAnsi="Times New Roman" w:cs="Times New Roman"/>
+                <w:sz w:val="20"/>
+                <w:szCs w:val="20"/>
+              </w:rPr>
+              <w:lastRenderedPageBreak/>
+              <w:t>the user has entered correctly.</w:t>
+            </w:r>
+          </w:p>
+        </w:tc>
+        <w:tc>
+          <w:tcPr>
+            <w:tcW w:w="1436" w:type="dxa"/>
+          </w:tcPr>
+          <w:p>
+            <w:pPr>
+              <w:rPr>
+                <w:rFonts w:ascii="Times New Roman" w:hAnsi="Times New Roman" w:cs="Times New Roman"/>
+                <w:sz w:val="20"/>
+                <w:szCs w:val="20"/>
+              </w:rPr>
+            </w:pPr>
+            <w:r>
+              <w:rPr>
+                <w:rFonts w:ascii="Times New Roman" w:hAnsi="Times New Roman" w:cs="Times New Roman"/>
+                <w:sz w:val="20"/>
+                <w:szCs w:val="20"/>
+              </w:rPr>
+              <w:lastRenderedPageBreak/>
               <w:t>Data</w:t>
             </w:r>
             <w:r>
@@ -7226,7 +7157,7 @@
         </w:trPr>
         <w:tc>
           <w:tcPr>
-            <w:tcW w:w="1480" w:type="dxa"/>
+            <w:tcW w:w="1408" w:type="dxa"/>
           </w:tcPr>
           <w:p>
             <w:pPr>
@@ -7256,7 +7187,7 @@
         </w:tc>
         <w:tc>
           <w:tcPr>
-            <w:tcW w:w="1480" w:type="dxa"/>
+            <w:tcW w:w="1672" w:type="dxa"/>
           </w:tcPr>
           <w:p>
             <w:pPr>
@@ -7278,7 +7209,7 @@
         </w:tc>
         <w:tc>
           <w:tcPr>
-            <w:tcW w:w="1481" w:type="dxa"/>
+            <w:tcW w:w="1458" w:type="dxa"/>
           </w:tcPr>
           <w:p>
             <w:pPr>
@@ -7302,80 +7233,67 @@
                 <w:sz w:val="20"/>
                 <w:szCs w:val="20"/>
               </w:rPr>
-              <w:t xml:space="preserve"> the user should be shown clear feedback of </w:t>
-            </w:r>
-            <w:r>
-              <w:rPr>
-                <w:rFonts w:ascii="Times New Roman" w:hAnsi="Times New Roman" w:cs="Times New Roman"/>
-                <w:sz w:val="20"/>
-                <w:szCs w:val="20"/>
-              </w:rPr>
-              <w:lastRenderedPageBreak/>
-              <w:t>praise if they are correct. Otherwise the feedback should be information on what the correct answer is.</w:t>
-            </w:r>
-          </w:p>
-        </w:tc>
-        <w:tc>
-          <w:tcPr>
-            <w:tcW w:w="1481" w:type="dxa"/>
-          </w:tcPr>
-          <w:p>
-            <w:pPr>
-              <w:rPr>
-                <w:rFonts w:ascii="Times New Roman" w:hAnsi="Times New Roman" w:cs="Times New Roman"/>
-                <w:sz w:val="20"/>
-                <w:szCs w:val="20"/>
-              </w:rPr>
-            </w:pPr>
-            <w:r>
-              <w:rPr>
-                <w:rFonts w:ascii="Times New Roman" w:hAnsi="Times New Roman" w:cs="Times New Roman"/>
-                <w:sz w:val="20"/>
-                <w:szCs w:val="20"/>
-              </w:rPr>
-              <w:lastRenderedPageBreak/>
-              <w:t xml:space="preserve">Navigate to “Tests” and complete one of them using both known correct and </w:t>
-            </w:r>
-            <w:r>
-              <w:rPr>
-                <w:rFonts w:ascii="Times New Roman" w:hAnsi="Times New Roman" w:cs="Times New Roman"/>
-                <w:sz w:val="20"/>
-                <w:szCs w:val="20"/>
-              </w:rPr>
-              <w:lastRenderedPageBreak/>
-              <w:t>incorrect answers.</w:t>
-            </w:r>
-          </w:p>
-        </w:tc>
-        <w:tc>
-          <w:tcPr>
-            <w:tcW w:w="1481" w:type="dxa"/>
-          </w:tcPr>
-          <w:p>
-            <w:pPr>
-              <w:rPr>
-                <w:rFonts w:ascii="Times New Roman" w:hAnsi="Times New Roman" w:cs="Times New Roman"/>
-                <w:sz w:val="20"/>
-                <w:szCs w:val="20"/>
-              </w:rPr>
-            </w:pPr>
-            <w:r>
-              <w:rPr>
-                <w:rFonts w:ascii="Times New Roman" w:hAnsi="Times New Roman" w:cs="Times New Roman"/>
-                <w:sz w:val="20"/>
-                <w:szCs w:val="20"/>
-              </w:rPr>
-              <w:lastRenderedPageBreak/>
-              <w:t xml:space="preserve">Feedback shown at the end of each test must be the correct outcome along </w:t>
-            </w:r>
-            <w:r>
-              <w:rPr>
-                <w:rFonts w:ascii="Times New Roman" w:hAnsi="Times New Roman" w:cs="Times New Roman"/>
-                <w:sz w:val="20"/>
-                <w:szCs w:val="20"/>
-              </w:rPr>
-              <w:lastRenderedPageBreak/>
-              <w:t>with showing the correct assistance feedback i</w:t>
+              <w:t xml:space="preserve"> the user should be shown clear feedback of praise if they are correct. Otherwise the feedback should be information on what the correct answer is.</w:t>
+            </w:r>
+          </w:p>
+        </w:tc>
+        <w:tc>
+          <w:tcPr>
+            <w:tcW w:w="1444" w:type="dxa"/>
+          </w:tcPr>
+          <w:p>
+            <w:pPr>
+              <w:rPr>
+                <w:rFonts w:ascii="Times New Roman" w:hAnsi="Times New Roman" w:cs="Times New Roman"/>
+                <w:sz w:val="20"/>
+                <w:szCs w:val="20"/>
+              </w:rPr>
+            </w:pPr>
+            <w:r>
+              <w:rPr>
+                <w:rFonts w:ascii="Times New Roman" w:hAnsi="Times New Roman" w:cs="Times New Roman"/>
+                <w:sz w:val="20"/>
+                <w:szCs w:val="20"/>
+              </w:rPr>
+              <w:t>Navigate to “</w:t>
+            </w:r>
+            <w:r>
+              <w:rPr>
+                <w:rFonts w:ascii="Times New Roman" w:hAnsi="Times New Roman" w:cs="Times New Roman"/>
+                <w:sz w:val="20"/>
+                <w:szCs w:val="20"/>
+              </w:rPr>
+              <w:t>Study</w:t>
+            </w:r>
+            <w:r>
+              <w:rPr>
+                <w:rFonts w:ascii="Times New Roman" w:hAnsi="Times New Roman" w:cs="Times New Roman"/>
+                <w:sz w:val="20"/>
+                <w:szCs w:val="20"/>
+              </w:rPr>
+              <w:t>” and complete one of them using both known correct and incorrect answers.</w:t>
+            </w:r>
+          </w:p>
+        </w:tc>
+        <w:tc>
+          <w:tcPr>
+            <w:tcW w:w="1466" w:type="dxa"/>
+          </w:tcPr>
+          <w:p>
+            <w:pPr>
+              <w:rPr>
+                <w:rFonts w:ascii="Times New Roman" w:hAnsi="Times New Roman" w:cs="Times New Roman"/>
+                <w:sz w:val="20"/>
+                <w:szCs w:val="20"/>
+              </w:rPr>
+            </w:pPr>
+            <w:r>
+              <w:rPr>
+                <w:rFonts w:ascii="Times New Roman" w:hAnsi="Times New Roman" w:cs="Times New Roman"/>
+                <w:sz w:val="20"/>
+                <w:szCs w:val="20"/>
+              </w:rPr>
+              <w:t>Feedback shown at the end of each test must be the correct outcome along with showing the correct assistance feedback i</w:t>
             </w:r>
             <w:r>
               <w:rPr>
@@ -7397,32 +7315,31 @@
         </w:tc>
         <w:tc>
           <w:tcPr>
-            <w:tcW w:w="1481" w:type="dxa"/>
-          </w:tcPr>
-          <w:p>
-            <w:pPr>
-              <w:rPr>
-                <w:rFonts w:ascii="Times New Roman" w:hAnsi="Times New Roman" w:cs="Times New Roman"/>
-                <w:sz w:val="20"/>
-                <w:szCs w:val="20"/>
-              </w:rPr>
-            </w:pPr>
-            <w:r>
-              <w:rPr>
-                <w:rFonts w:ascii="Times New Roman" w:hAnsi="Times New Roman" w:cs="Times New Roman"/>
-                <w:sz w:val="20"/>
-                <w:szCs w:val="20"/>
-              </w:rPr>
-              <w:lastRenderedPageBreak/>
-              <w:t xml:space="preserve">Data shown correctly in feedback </w:t>
-            </w:r>
-            <w:r>
-              <w:rPr>
-                <w:rFonts w:ascii="Times New Roman" w:hAnsi="Times New Roman" w:cs="Times New Roman"/>
-                <w:sz w:val="20"/>
-                <w:szCs w:val="20"/>
-              </w:rPr>
-              <w:t>text field.</w:t>
+            <w:tcW w:w="1436" w:type="dxa"/>
+          </w:tcPr>
+          <w:p>
+            <w:pPr>
+              <w:rPr>
+                <w:rFonts w:ascii="Times New Roman" w:hAnsi="Times New Roman" w:cs="Times New Roman"/>
+                <w:sz w:val="20"/>
+                <w:szCs w:val="20"/>
+              </w:rPr>
+            </w:pPr>
+            <w:r>
+              <w:rPr>
+                <w:rFonts w:ascii="Times New Roman" w:hAnsi="Times New Roman" w:cs="Times New Roman"/>
+                <w:sz w:val="20"/>
+                <w:szCs w:val="20"/>
+              </w:rPr>
+              <w:t xml:space="preserve">Data shown correctly in </w:t>
+            </w:r>
+            <w:r>
+              <w:rPr>
+                <w:rFonts w:ascii="Times New Roman" w:hAnsi="Times New Roman" w:cs="Times New Roman"/>
+                <w:sz w:val="20"/>
+                <w:szCs w:val="20"/>
+              </w:rPr>
+              <w:t>the feedback prompt.</w:t>
             </w:r>
           </w:p>
         </w:tc>
@@ -7433,7 +7350,7 @@
         </w:trPr>
         <w:tc>
           <w:tcPr>
-            <w:tcW w:w="1480" w:type="dxa"/>
+            <w:tcW w:w="1408" w:type="dxa"/>
           </w:tcPr>
           <w:p>
             <w:pPr>
@@ -7471,7 +7388,7 @@
         </w:tc>
         <w:tc>
           <w:tcPr>
-            <w:tcW w:w="1480" w:type="dxa"/>
+            <w:tcW w:w="1672" w:type="dxa"/>
           </w:tcPr>
           <w:p>
             <w:pPr>
@@ -7493,7 +7410,7 @@
         </w:tc>
         <w:tc>
           <w:tcPr>
-            <w:tcW w:w="1481" w:type="dxa"/>
+            <w:tcW w:w="1458" w:type="dxa"/>
           </w:tcPr>
           <w:p>
             <w:pPr>
@@ -7517,15 +7434,15 @@
                 <w:sz w:val="20"/>
                 <w:szCs w:val="20"/>
               </w:rPr>
-              <w:t>“R</w:t>
-            </w:r>
-            <w:r>
-              <w:rPr>
-                <w:rFonts w:ascii="Times New Roman" w:hAnsi="Times New Roman" w:cs="Times New Roman"/>
-                <w:sz w:val="20"/>
-                <w:szCs w:val="20"/>
-              </w:rPr>
-              <w:t>andom</w:t>
+              <w:t>“</w:t>
+            </w:r>
+            <w:r>
+              <w:rPr>
+                <w:rFonts w:ascii="Times New Roman" w:hAnsi="Times New Roman" w:cs="Times New Roman"/>
+                <w:sz w:val="20"/>
+                <w:szCs w:val="20"/>
+              </w:rPr>
+              <w:t>Study</w:t>
             </w:r>
             <w:r>
               <w:rPr>
@@ -7541,99 +7458,51 @@
                 <w:sz w:val="20"/>
                 <w:szCs w:val="20"/>
               </w:rPr>
-              <w:t xml:space="preserve"> </w:t>
-            </w:r>
-            <w:r>
-              <w:rPr>
-                <w:rFonts w:ascii="Times New Roman" w:hAnsi="Times New Roman" w:cs="Times New Roman"/>
-                <w:sz w:val="20"/>
-                <w:szCs w:val="20"/>
-              </w:rPr>
-              <w:t xml:space="preserve">game </w:t>
-            </w:r>
-            <w:r>
-              <w:rPr>
-                <w:rFonts w:ascii="Times New Roman" w:hAnsi="Times New Roman" w:cs="Times New Roman"/>
-                <w:sz w:val="20"/>
-                <w:szCs w:val="20"/>
-              </w:rPr>
-              <w:t xml:space="preserve">button should start </w:t>
-            </w:r>
-            <w:r>
-              <w:rPr>
-                <w:rFonts w:ascii="Times New Roman" w:hAnsi="Times New Roman" w:cs="Times New Roman"/>
-                <w:sz w:val="20"/>
-                <w:szCs w:val="20"/>
-              </w:rPr>
-              <w:t xml:space="preserve">one of the games </w:t>
-            </w:r>
-            <w:r>
-              <w:rPr>
-                <w:rFonts w:ascii="Times New Roman" w:hAnsi="Times New Roman" w:cs="Times New Roman"/>
-                <w:sz w:val="20"/>
-                <w:szCs w:val="20"/>
-              </w:rPr>
-              <w:t>at random.</w:t>
-            </w:r>
-          </w:p>
-        </w:tc>
-        <w:tc>
-          <w:tcPr>
-            <w:tcW w:w="1481" w:type="dxa"/>
-          </w:tcPr>
-          <w:p>
-            <w:pPr>
-              <w:rPr>
-                <w:rFonts w:ascii="Times New Roman" w:hAnsi="Times New Roman" w:cs="Times New Roman"/>
-                <w:sz w:val="20"/>
-                <w:szCs w:val="20"/>
-              </w:rPr>
-            </w:pPr>
-            <w:r>
-              <w:rPr>
-                <w:rFonts w:ascii="Times New Roman" w:hAnsi="Times New Roman" w:cs="Times New Roman"/>
-                <w:sz w:val="20"/>
-                <w:szCs w:val="20"/>
-              </w:rPr>
-              <w:t xml:space="preserve">Navigate to the “Random” option in the </w:t>
-            </w:r>
-            <w:r>
-              <w:rPr>
-                <w:rFonts w:ascii="Times New Roman" w:hAnsi="Times New Roman" w:cs="Times New Roman"/>
-                <w:sz w:val="20"/>
-                <w:szCs w:val="20"/>
-              </w:rPr>
-              <w:t>“G</w:t>
-            </w:r>
-            <w:r>
-              <w:rPr>
-                <w:rFonts w:ascii="Times New Roman" w:hAnsi="Times New Roman" w:cs="Times New Roman"/>
-                <w:sz w:val="20"/>
-                <w:szCs w:val="20"/>
-              </w:rPr>
-              <w:t>ame</w:t>
-            </w:r>
-            <w:r>
-              <w:rPr>
-                <w:rFonts w:ascii="Times New Roman" w:hAnsi="Times New Roman" w:cs="Times New Roman"/>
-                <w:sz w:val="20"/>
-                <w:szCs w:val="20"/>
-              </w:rPr>
-              <w:t>s”</w:t>
-            </w:r>
-            <w:r>
-              <w:rPr>
-                <w:rFonts w:ascii="Times New Roman" w:hAnsi="Times New Roman" w:cs="Times New Roman"/>
-                <w:sz w:val="20"/>
-                <w:szCs w:val="20"/>
-              </w:rPr>
-              <w:t xml:space="preserve"> menu.</w:t>
-            </w:r>
-          </w:p>
-        </w:tc>
-        <w:tc>
-          <w:tcPr>
-            <w:tcW w:w="1481" w:type="dxa"/>
+              <w:t xml:space="preserve"> tab will run 10 random tests with at least one of each type of test as long as there are enough words in the practice list.</w:t>
+            </w:r>
+          </w:p>
+        </w:tc>
+        <w:tc>
+          <w:tcPr>
+            <w:tcW w:w="1444" w:type="dxa"/>
+          </w:tcPr>
+          <w:p>
+            <w:pPr>
+              <w:rPr>
+                <w:rFonts w:ascii="Times New Roman" w:hAnsi="Times New Roman" w:cs="Times New Roman"/>
+                <w:sz w:val="20"/>
+                <w:szCs w:val="20"/>
+              </w:rPr>
+            </w:pPr>
+            <w:r>
+              <w:rPr>
+                <w:rFonts w:ascii="Times New Roman" w:hAnsi="Times New Roman" w:cs="Times New Roman"/>
+                <w:sz w:val="20"/>
+                <w:szCs w:val="20"/>
+              </w:rPr>
+              <w:t>Navigate to “</w:t>
+            </w:r>
+            <w:r>
+              <w:rPr>
+                <w:rFonts w:ascii="Times New Roman" w:hAnsi="Times New Roman" w:cs="Times New Roman"/>
+                <w:sz w:val="20"/>
+                <w:szCs w:val="20"/>
+              </w:rPr>
+              <w:t>Study</w:t>
+            </w:r>
+            <w:r>
+              <w:rPr>
+                <w:rFonts w:ascii="Times New Roman" w:hAnsi="Times New Roman" w:cs="Times New Roman"/>
+                <w:sz w:val="20"/>
+                <w:szCs w:val="20"/>
+              </w:rPr>
+              <w:t>” menu option.</w:t>
+            </w:r>
+          </w:p>
+        </w:tc>
+        <w:tc>
+          <w:tcPr>
+            <w:tcW w:w="1466" w:type="dxa"/>
           </w:tcPr>
           <w:p>
             <w:pPr>
@@ -7655,7 +7524,7 @@
         </w:tc>
         <w:tc>
           <w:tcPr>
-            <w:tcW w:w="1481" w:type="dxa"/>
+            <w:tcW w:w="1436" w:type="dxa"/>
           </w:tcPr>
           <w:p>
             <w:pPr>
@@ -7680,239 +7549,6 @@
                 <w:szCs w:val="20"/>
               </w:rPr>
               <w:t xml:space="preserve"> and a random game is selected each time.</w:t>
-            </w:r>
-          </w:p>
-        </w:tc>
-      </w:tr>
-      <w:tr>
-        <w:trPr>
-          <w:trHeight w:val="246"/>
-        </w:trPr>
-        <w:tc>
-          <w:tcPr>
-            <w:tcW w:w="1480" w:type="dxa"/>
-          </w:tcPr>
-          <w:p>
-            <w:pPr>
-              <w:rPr>
-                <w:rFonts w:ascii="Times New Roman" w:hAnsi="Times New Roman" w:cs="Times New Roman"/>
-                <w:sz w:val="20"/>
-                <w:szCs w:val="20"/>
-              </w:rPr>
-            </w:pPr>
-            <w:r>
-              <w:rPr>
-                <w:rFonts w:ascii="Times New Roman" w:hAnsi="Times New Roman" w:cs="Times New Roman"/>
-                <w:sz w:val="20"/>
-                <w:szCs w:val="20"/>
-              </w:rPr>
-              <w:t>GR20</w:t>
-            </w:r>
-            <w:r>
-              <w:rPr>
-                <w:rFonts w:ascii="Times New Roman" w:hAnsi="Times New Roman" w:cs="Times New Roman"/>
-                <w:sz w:val="20"/>
-                <w:szCs w:val="20"/>
-              </w:rPr>
-              <w:t>-0</w:t>
-            </w:r>
-            <w:r>
-              <w:rPr>
-                <w:rFonts w:ascii="Times New Roman" w:hAnsi="Times New Roman" w:cs="Times New Roman"/>
-                <w:sz w:val="20"/>
-                <w:szCs w:val="20"/>
-              </w:rPr>
-              <w:t>20</w:t>
-            </w:r>
-          </w:p>
-        </w:tc>
-        <w:tc>
-          <w:tcPr>
-            <w:tcW w:w="1480" w:type="dxa"/>
-          </w:tcPr>
-          <w:p>
-            <w:pPr>
-              <w:rPr>
-                <w:rFonts w:ascii="Times New Roman" w:hAnsi="Times New Roman" w:cs="Times New Roman"/>
-                <w:sz w:val="20"/>
-                <w:szCs w:val="20"/>
-              </w:rPr>
-            </w:pPr>
-            <w:r>
-              <w:rPr>
-                <w:rFonts w:ascii="Times New Roman" w:hAnsi="Times New Roman" w:cs="Times New Roman"/>
-                <w:sz w:val="20"/>
-                <w:szCs w:val="20"/>
-              </w:rPr>
-              <w:t>FR9 / FR10</w:t>
-            </w:r>
-          </w:p>
-        </w:tc>
-        <w:tc>
-          <w:tcPr>
-            <w:tcW w:w="1481" w:type="dxa"/>
-          </w:tcPr>
-          <w:p>
-            <w:pPr>
-              <w:rPr>
-                <w:rFonts w:ascii="Times New Roman" w:hAnsi="Times New Roman" w:cs="Times New Roman"/>
-                <w:sz w:val="20"/>
-                <w:szCs w:val="20"/>
-              </w:rPr>
-            </w:pPr>
-            <w:r>
-              <w:rPr>
-                <w:rFonts w:ascii="Times New Roman" w:hAnsi="Times New Roman" w:cs="Times New Roman"/>
-                <w:sz w:val="20"/>
-                <w:szCs w:val="20"/>
-              </w:rPr>
-              <w:t>Random game type should not select “Match” as a game type if there are less than four words i</w:t>
-            </w:r>
-            <w:r>
-              <w:rPr>
-                <w:rFonts w:ascii="Times New Roman" w:hAnsi="Times New Roman" w:cs="Times New Roman"/>
-                <w:sz w:val="20"/>
-                <w:szCs w:val="20"/>
-              </w:rPr>
-              <w:t>n the practice list.</w:t>
-            </w:r>
-          </w:p>
-        </w:tc>
-        <w:tc>
-          <w:tcPr>
-            <w:tcW w:w="1481" w:type="dxa"/>
-          </w:tcPr>
-          <w:p>
-            <w:pPr>
-              <w:rPr>
-                <w:rFonts w:ascii="Times New Roman" w:hAnsi="Times New Roman" w:cs="Times New Roman"/>
-                <w:sz w:val="20"/>
-                <w:szCs w:val="20"/>
-              </w:rPr>
-            </w:pPr>
-            <w:r>
-              <w:rPr>
-                <w:rFonts w:ascii="Times New Roman" w:hAnsi="Times New Roman" w:cs="Times New Roman"/>
-                <w:sz w:val="20"/>
-                <w:szCs w:val="20"/>
-              </w:rPr>
-              <w:t xml:space="preserve">Navigate to the “Random” option in the </w:t>
-            </w:r>
-            <w:r>
-              <w:rPr>
-                <w:rFonts w:ascii="Times New Roman" w:hAnsi="Times New Roman" w:cs="Times New Roman"/>
-                <w:sz w:val="20"/>
-                <w:szCs w:val="20"/>
-              </w:rPr>
-              <w:t>“G</w:t>
-            </w:r>
-            <w:r>
-              <w:rPr>
-                <w:rFonts w:ascii="Times New Roman" w:hAnsi="Times New Roman" w:cs="Times New Roman"/>
-                <w:sz w:val="20"/>
-                <w:szCs w:val="20"/>
-              </w:rPr>
-              <w:t>ames</w:t>
-            </w:r>
-            <w:r>
-              <w:rPr>
-                <w:rFonts w:ascii="Times New Roman" w:hAnsi="Times New Roman" w:cs="Times New Roman"/>
-                <w:sz w:val="20"/>
-                <w:szCs w:val="20"/>
-              </w:rPr>
-              <w:t>”</w:t>
-            </w:r>
-            <w:r>
-              <w:rPr>
-                <w:rFonts w:ascii="Times New Roman" w:hAnsi="Times New Roman" w:cs="Times New Roman"/>
-                <w:sz w:val="20"/>
-                <w:szCs w:val="20"/>
-              </w:rPr>
-              <w:t xml:space="preserve"> menu.</w:t>
-            </w:r>
-          </w:p>
-        </w:tc>
-        <w:tc>
-          <w:tcPr>
-            <w:tcW w:w="1481" w:type="dxa"/>
-          </w:tcPr>
-          <w:p>
-            <w:pPr>
-              <w:rPr>
-                <w:rFonts w:ascii="Times New Roman" w:hAnsi="Times New Roman" w:cs="Times New Roman"/>
-                <w:sz w:val="20"/>
-                <w:szCs w:val="20"/>
-              </w:rPr>
-            </w:pPr>
-            <w:r>
-              <w:rPr>
-                <w:rFonts w:ascii="Times New Roman" w:hAnsi="Times New Roman" w:cs="Times New Roman"/>
-                <w:sz w:val="20"/>
-                <w:szCs w:val="20"/>
-              </w:rPr>
-              <w:t xml:space="preserve">Any of the games </w:t>
-            </w:r>
-            <w:r>
-              <w:rPr>
-                <w:rFonts w:ascii="Times New Roman" w:hAnsi="Times New Roman" w:cs="Times New Roman"/>
-                <w:sz w:val="20"/>
-                <w:szCs w:val="20"/>
-              </w:rPr>
-              <w:t>(aside from</w:t>
-            </w:r>
-            <w:r>
-              <w:rPr>
-                <w:rFonts w:ascii="Times New Roman" w:hAnsi="Times New Roman" w:cs="Times New Roman"/>
-                <w:sz w:val="20"/>
-                <w:szCs w:val="20"/>
-              </w:rPr>
-              <w:t xml:space="preserve"> “Match”</w:t>
-            </w:r>
-            <w:r>
-              <w:rPr>
-                <w:rFonts w:ascii="Times New Roman" w:hAnsi="Times New Roman" w:cs="Times New Roman"/>
-                <w:sz w:val="20"/>
-                <w:szCs w:val="20"/>
-              </w:rPr>
-              <w:t>)</w:t>
-            </w:r>
-            <w:r>
-              <w:rPr>
-                <w:rFonts w:ascii="Times New Roman" w:hAnsi="Times New Roman" w:cs="Times New Roman"/>
-                <w:sz w:val="20"/>
-                <w:szCs w:val="20"/>
-              </w:rPr>
-              <w:t xml:space="preserve"> will start with less than four words in the practice list.</w:t>
-            </w:r>
-          </w:p>
-        </w:tc>
-        <w:tc>
-          <w:tcPr>
-            <w:tcW w:w="1481" w:type="dxa"/>
-          </w:tcPr>
-          <w:p>
-            <w:pPr>
-              <w:rPr>
-                <w:rFonts w:ascii="Times New Roman" w:hAnsi="Times New Roman" w:cs="Times New Roman"/>
-                <w:sz w:val="20"/>
-                <w:szCs w:val="20"/>
-              </w:rPr>
-            </w:pPr>
-            <w:r>
-              <w:rPr>
-                <w:rFonts w:ascii="Times New Roman" w:hAnsi="Times New Roman" w:cs="Times New Roman"/>
-                <w:sz w:val="20"/>
-                <w:szCs w:val="20"/>
-              </w:rPr>
-              <w:t>“Match”</w:t>
-            </w:r>
-            <w:r>
-              <w:rPr>
-                <w:rFonts w:ascii="Times New Roman" w:hAnsi="Times New Roman" w:cs="Times New Roman"/>
-                <w:sz w:val="20"/>
-                <w:szCs w:val="20"/>
-              </w:rPr>
-              <w:t xml:space="preserve"> game is not accessible with less than four words in the practice list.</w:t>
             </w:r>
           </w:p>
         </w:tc>
@@ -8209,7 +7845,6 @@
       </w:pPr>
       <w:bookmarkStart w:id="10" w:name="_Toc34043133"/>
       <w:r>
-        <w:lastRenderedPageBreak/>
         <w:t>R</w:t>
       </w:r>
       <w:r>
@@ -8400,63 +8035,16 @@
     </w:p>
     <w:p>
       <w:pPr>
-        <w:rPr>
-          <w:rFonts w:ascii="Times New Roman" w:hAnsi="Times New Roman" w:cs="Times New Roman"/>
-          <w:b/>
-          <w:bCs/>
-        </w:rPr>
-      </w:pPr>
-    </w:p>
-    <w:p>
-      <w:pPr>
-        <w:rPr>
-          <w:rFonts w:ascii="Times New Roman" w:hAnsi="Times New Roman" w:cs="Times New Roman"/>
-          <w:b/>
-          <w:bCs/>
-        </w:rPr>
-      </w:pPr>
-    </w:p>
-    <w:p>
-      <w:pPr>
-        <w:rPr>
-          <w:rFonts w:ascii="Times New Roman" w:hAnsi="Times New Roman" w:cs="Times New Roman"/>
-          <w:b/>
-          <w:bCs/>
-        </w:rPr>
-      </w:pPr>
-    </w:p>
-    <w:p>
-      <w:pPr>
-        <w:rPr>
-          <w:rFonts w:ascii="Times New Roman" w:hAnsi="Times New Roman" w:cs="Times New Roman"/>
-          <w:b/>
-          <w:bCs/>
-        </w:rPr>
-      </w:pPr>
-    </w:p>
-    <w:p>
-      <w:pPr>
-        <w:rPr>
-          <w:rFonts w:ascii="Times New Roman" w:hAnsi="Times New Roman" w:cs="Times New Roman"/>
-          <w:b/>
-          <w:bCs/>
-        </w:rPr>
-      </w:pPr>
-      <w:bookmarkStart w:id="11" w:name="_GoBack"/>
+        <w:pStyle w:val="Heading1"/>
+      </w:pPr>
+      <w:bookmarkStart w:id="11" w:name="_Toc34043134"/>
+      <w:r>
+        <w:t>D</w:t>
+      </w:r>
+      <w:r>
+        <w:t>OCUMENT HISTORY</w:t>
+      </w:r>
       <w:bookmarkEnd w:id="11"/>
-    </w:p>
-    <w:p>
-      <w:pPr>
-        <w:pStyle w:val="Heading1"/>
-      </w:pPr>
-      <w:bookmarkStart w:id="12" w:name="_Toc34043134"/>
-      <w:r>
-        <w:t>D</w:t>
-      </w:r>
-      <w:r>
-        <w:t>OCUMENT HISTORY</w:t>
-      </w:r>
-      <w:bookmarkEnd w:id="12"/>
     </w:p>
     <w:tbl>
       <w:tblPr>
@@ -9327,8 +8915,10 @@
                 <w:sz w:val="20"/>
                 <w:szCs w:val="20"/>
               </w:rPr>
-              <w:t>HJD3</w:t>
-            </w:r>
+              <w:t>HJD</w:t>
+            </w:r>
+            <w:bookmarkStart w:id="12" w:name="_GoBack"/>
+            <w:bookmarkEnd w:id="12"/>
           </w:p>
         </w:tc>
       </w:tr>
@@ -10008,6 +9598,482 @@
                 <w:szCs w:val="20"/>
               </w:rPr>
               <w:t>NCW</w:t>
+            </w:r>
+          </w:p>
+        </w:tc>
+      </w:tr>
+      <w:tr>
+        <w:trPr>
+          <w:trHeight w:val="154"/>
+        </w:trPr>
+        <w:tc>
+          <w:tcPr>
+            <w:tcW w:w="1864" w:type="dxa"/>
+          </w:tcPr>
+          <w:p>
+            <w:pPr>
+              <w:rPr>
+                <w:rFonts w:ascii="Times New Roman" w:hAnsi="Times New Roman" w:cs="Times New Roman"/>
+                <w:sz w:val="20"/>
+                <w:szCs w:val="20"/>
+              </w:rPr>
+            </w:pPr>
+            <w:r>
+              <w:rPr>
+                <w:rFonts w:ascii="Times New Roman" w:hAnsi="Times New Roman" w:cs="Times New Roman"/>
+                <w:sz w:val="20"/>
+                <w:szCs w:val="20"/>
+              </w:rPr>
+              <w:t>1</w:t>
+            </w:r>
+            <w:r>
+              <w:rPr>
+                <w:rFonts w:ascii="Times New Roman" w:hAnsi="Times New Roman" w:cs="Times New Roman"/>
+                <w:sz w:val="20"/>
+                <w:szCs w:val="20"/>
+              </w:rPr>
+              <w:t>.</w:t>
+            </w:r>
+            <w:r>
+              <w:rPr>
+                <w:rFonts w:ascii="Times New Roman" w:hAnsi="Times New Roman" w:cs="Times New Roman"/>
+                <w:sz w:val="20"/>
+                <w:szCs w:val="20"/>
+              </w:rPr>
+              <w:t>1</w:t>
+            </w:r>
+          </w:p>
+        </w:tc>
+        <w:tc>
+          <w:tcPr>
+            <w:tcW w:w="1108" w:type="dxa"/>
+          </w:tcPr>
+          <w:p>
+            <w:pPr>
+              <w:rPr>
+                <w:rFonts w:ascii="Times New Roman" w:hAnsi="Times New Roman" w:cs="Times New Roman"/>
+                <w:sz w:val="20"/>
+                <w:szCs w:val="20"/>
+              </w:rPr>
+            </w:pPr>
+            <w:r>
+              <w:rPr>
+                <w:rFonts w:ascii="Times New Roman" w:hAnsi="Times New Roman" w:cs="Times New Roman"/>
+                <w:sz w:val="20"/>
+                <w:szCs w:val="20"/>
+              </w:rPr>
+              <w:t xml:space="preserve">#20 #25 </w:t>
+            </w:r>
+            <w:r>
+              <w:rPr>
+                <w:rFonts w:ascii="Times New Roman" w:hAnsi="Times New Roman" w:cs="Times New Roman"/>
+                <w:sz w:val="20"/>
+                <w:szCs w:val="20"/>
+              </w:rPr>
+              <w:t>#</w:t>
+            </w:r>
+            <w:r>
+              <w:rPr>
+                <w:rFonts w:ascii="Times New Roman" w:hAnsi="Times New Roman" w:cs="Times New Roman"/>
+                <w:sz w:val="20"/>
+                <w:szCs w:val="20"/>
+              </w:rPr>
+              <w:t>27</w:t>
+            </w:r>
+          </w:p>
+        </w:tc>
+        <w:tc>
+          <w:tcPr>
+            <w:tcW w:w="2621" w:type="dxa"/>
+          </w:tcPr>
+          <w:p>
+            <w:pPr>
+              <w:rPr>
+                <w:rFonts w:ascii="Times New Roman" w:hAnsi="Times New Roman" w:cs="Times New Roman"/>
+                <w:sz w:val="20"/>
+                <w:szCs w:val="20"/>
+              </w:rPr>
+            </w:pPr>
+            <w:r>
+              <w:rPr>
+                <w:rFonts w:ascii="Times New Roman" w:hAnsi="Times New Roman" w:cs="Times New Roman"/>
+                <w:sz w:val="20"/>
+                <w:szCs w:val="20"/>
+              </w:rPr>
+              <w:t>2020-05-04</w:t>
+            </w:r>
+          </w:p>
+        </w:tc>
+        <w:tc>
+          <w:tcPr>
+            <w:tcW w:w="1865" w:type="dxa"/>
+          </w:tcPr>
+          <w:p>
+            <w:pPr>
+              <w:rPr>
+                <w:rFonts w:ascii="Times New Roman" w:hAnsi="Times New Roman" w:cs="Times New Roman"/>
+                <w:sz w:val="20"/>
+                <w:szCs w:val="20"/>
+              </w:rPr>
+            </w:pPr>
+            <w:r>
+              <w:rPr>
+                <w:rFonts w:ascii="Times New Roman" w:hAnsi="Times New Roman" w:cs="Times New Roman"/>
+                <w:sz w:val="20"/>
+                <w:szCs w:val="20"/>
+              </w:rPr>
+              <w:t xml:space="preserve">Fixed Issues </w:t>
+            </w:r>
+            <w:r>
+              <w:rPr>
+                <w:rFonts w:ascii="Times New Roman" w:hAnsi="Times New Roman" w:cs="Times New Roman"/>
+                <w:sz w:val="20"/>
+                <w:szCs w:val="20"/>
+              </w:rPr>
+              <w:t>#</w:t>
+            </w:r>
+            <w:r>
+              <w:rPr>
+                <w:rFonts w:ascii="Times New Roman" w:hAnsi="Times New Roman" w:cs="Times New Roman"/>
+                <w:sz w:val="20"/>
+                <w:szCs w:val="20"/>
+              </w:rPr>
+              <w:t xml:space="preserve">20, </w:t>
+            </w:r>
+            <w:r>
+              <w:rPr>
+                <w:rFonts w:ascii="Times New Roman" w:hAnsi="Times New Roman" w:cs="Times New Roman"/>
+                <w:sz w:val="20"/>
+                <w:szCs w:val="20"/>
+              </w:rPr>
+              <w:t>#</w:t>
+            </w:r>
+            <w:r>
+              <w:rPr>
+                <w:rFonts w:ascii="Times New Roman" w:hAnsi="Times New Roman" w:cs="Times New Roman"/>
+                <w:sz w:val="20"/>
+                <w:szCs w:val="20"/>
+              </w:rPr>
+              <w:t>25</w:t>
+            </w:r>
+            <w:r>
+              <w:rPr>
+                <w:rFonts w:ascii="Times New Roman" w:hAnsi="Times New Roman" w:cs="Times New Roman"/>
+                <w:sz w:val="20"/>
+                <w:szCs w:val="20"/>
+              </w:rPr>
+              <w:t xml:space="preserve"> and #27</w:t>
+            </w:r>
+          </w:p>
+        </w:tc>
+        <w:tc>
+          <w:tcPr>
+            <w:tcW w:w="1865" w:type="dxa"/>
+          </w:tcPr>
+          <w:p>
+            <w:pPr>
+              <w:rPr>
+                <w:rFonts w:ascii="Times New Roman" w:hAnsi="Times New Roman" w:cs="Times New Roman"/>
+                <w:sz w:val="20"/>
+                <w:szCs w:val="20"/>
+              </w:rPr>
+            </w:pPr>
+            <w:r>
+              <w:rPr>
+                <w:rFonts w:ascii="Times New Roman" w:hAnsi="Times New Roman" w:cs="Times New Roman"/>
+                <w:sz w:val="20"/>
+                <w:szCs w:val="20"/>
+              </w:rPr>
+              <w:t>NCW</w:t>
+            </w:r>
+          </w:p>
+        </w:tc>
+      </w:tr>
+      <w:tr>
+        <w:trPr>
+          <w:trHeight w:val="154"/>
+        </w:trPr>
+        <w:tc>
+          <w:tcPr>
+            <w:tcW w:w="1864" w:type="dxa"/>
+          </w:tcPr>
+          <w:p>
+            <w:pPr>
+              <w:rPr>
+                <w:rFonts w:ascii="Times New Roman" w:hAnsi="Times New Roman" w:cs="Times New Roman"/>
+                <w:sz w:val="20"/>
+                <w:szCs w:val="20"/>
+              </w:rPr>
+            </w:pPr>
+            <w:r>
+              <w:rPr>
+                <w:rFonts w:ascii="Times New Roman" w:hAnsi="Times New Roman" w:cs="Times New Roman"/>
+                <w:sz w:val="20"/>
+                <w:szCs w:val="20"/>
+              </w:rPr>
+              <w:t>1.2</w:t>
+            </w:r>
+          </w:p>
+        </w:tc>
+        <w:tc>
+          <w:tcPr>
+            <w:tcW w:w="1108" w:type="dxa"/>
+          </w:tcPr>
+          <w:p>
+            <w:pPr>
+              <w:rPr>
+                <w:rFonts w:ascii="Times New Roman" w:hAnsi="Times New Roman" w:cs="Times New Roman"/>
+                <w:sz w:val="20"/>
+                <w:szCs w:val="20"/>
+              </w:rPr>
+            </w:pPr>
+            <w:r>
+              <w:rPr>
+                <w:rFonts w:ascii="Times New Roman" w:hAnsi="Times New Roman" w:cs="Times New Roman"/>
+                <w:sz w:val="20"/>
+                <w:szCs w:val="20"/>
+              </w:rPr>
+              <w:t>#</w:t>
+            </w:r>
+            <w:r>
+              <w:rPr>
+                <w:rFonts w:ascii="Times New Roman" w:hAnsi="Times New Roman" w:cs="Times New Roman"/>
+                <w:sz w:val="20"/>
+                <w:szCs w:val="20"/>
+              </w:rPr>
+              <w:t>59</w:t>
+            </w:r>
+            <w:r>
+              <w:rPr>
+                <w:rFonts w:ascii="Times New Roman" w:hAnsi="Times New Roman" w:cs="Times New Roman"/>
+                <w:sz w:val="20"/>
+                <w:szCs w:val="20"/>
+              </w:rPr>
+              <w:t xml:space="preserve"> #60</w:t>
+            </w:r>
+          </w:p>
+        </w:tc>
+        <w:tc>
+          <w:tcPr>
+            <w:tcW w:w="2621" w:type="dxa"/>
+          </w:tcPr>
+          <w:p>
+            <w:pPr>
+              <w:rPr>
+                <w:rFonts w:ascii="Times New Roman" w:hAnsi="Times New Roman" w:cs="Times New Roman"/>
+                <w:sz w:val="20"/>
+                <w:szCs w:val="20"/>
+              </w:rPr>
+            </w:pPr>
+            <w:r>
+              <w:rPr>
+                <w:rFonts w:ascii="Times New Roman" w:hAnsi="Times New Roman" w:cs="Times New Roman"/>
+                <w:sz w:val="20"/>
+                <w:szCs w:val="20"/>
+              </w:rPr>
+              <w:t>2020-05-04</w:t>
+            </w:r>
+          </w:p>
+        </w:tc>
+        <w:tc>
+          <w:tcPr>
+            <w:tcW w:w="1865" w:type="dxa"/>
+          </w:tcPr>
+          <w:p>
+            <w:pPr>
+              <w:rPr>
+                <w:rFonts w:ascii="Times New Roman" w:hAnsi="Times New Roman" w:cs="Times New Roman"/>
+                <w:sz w:val="20"/>
+                <w:szCs w:val="20"/>
+              </w:rPr>
+            </w:pPr>
+            <w:r>
+              <w:rPr>
+                <w:rFonts w:ascii="Times New Roman" w:hAnsi="Times New Roman" w:cs="Times New Roman"/>
+                <w:sz w:val="20"/>
+                <w:szCs w:val="20"/>
+              </w:rPr>
+              <w:t>-GR20</w:t>
+            </w:r>
+            <w:r>
+              <w:rPr>
+                <w:rFonts w:ascii="Times New Roman" w:hAnsi="Times New Roman" w:cs="Times New Roman"/>
+                <w:sz w:val="20"/>
+                <w:szCs w:val="20"/>
+              </w:rPr>
+              <w:t>-020 removed.</w:t>
+            </w:r>
+          </w:p>
+          <w:p>
+            <w:pPr>
+              <w:rPr>
+                <w:rFonts w:ascii="Times New Roman" w:hAnsi="Times New Roman" w:cs="Times New Roman"/>
+                <w:sz w:val="20"/>
+                <w:szCs w:val="20"/>
+              </w:rPr>
+            </w:pPr>
+            <w:r>
+              <w:rPr>
+                <w:rFonts w:ascii="Times New Roman" w:hAnsi="Times New Roman" w:cs="Times New Roman"/>
+                <w:sz w:val="20"/>
+                <w:szCs w:val="20"/>
+              </w:rPr>
+              <w:lastRenderedPageBreak/>
+              <w:t xml:space="preserve">-Test tables updated to be </w:t>
+            </w:r>
+            <w:r>
+              <w:rPr>
+                <w:rFonts w:ascii="Times New Roman" w:hAnsi="Times New Roman" w:cs="Times New Roman"/>
+                <w:sz w:val="20"/>
+                <w:szCs w:val="20"/>
+              </w:rPr>
+              <w:t>clearer</w:t>
+            </w:r>
+            <w:r>
+              <w:rPr>
+                <w:rFonts w:ascii="Times New Roman" w:hAnsi="Times New Roman" w:cs="Times New Roman"/>
+                <w:sz w:val="20"/>
+                <w:szCs w:val="20"/>
+              </w:rPr>
+              <w:t>.</w:t>
+            </w:r>
+          </w:p>
+        </w:tc>
+        <w:tc>
+          <w:tcPr>
+            <w:tcW w:w="1865" w:type="dxa"/>
+          </w:tcPr>
+          <w:p>
+            <w:pPr>
+              <w:rPr>
+                <w:rFonts w:ascii="Times New Roman" w:hAnsi="Times New Roman" w:cs="Times New Roman"/>
+                <w:sz w:val="20"/>
+                <w:szCs w:val="20"/>
+              </w:rPr>
+            </w:pPr>
+            <w:r>
+              <w:rPr>
+                <w:rFonts w:ascii="Times New Roman" w:hAnsi="Times New Roman" w:cs="Times New Roman"/>
+                <w:sz w:val="20"/>
+                <w:szCs w:val="20"/>
+              </w:rPr>
+              <w:lastRenderedPageBreak/>
+              <w:t>NCW</w:t>
+            </w:r>
+          </w:p>
+        </w:tc>
+      </w:tr>
+      <w:tr>
+        <w:trPr>
+          <w:trHeight w:val="154"/>
+        </w:trPr>
+        <w:tc>
+          <w:tcPr>
+            <w:tcW w:w="1864" w:type="dxa"/>
+          </w:tcPr>
+          <w:p>
+            <w:pPr>
+              <w:rPr>
+                <w:rFonts w:ascii="Times New Roman" w:hAnsi="Times New Roman" w:cs="Times New Roman"/>
+                <w:sz w:val="20"/>
+                <w:szCs w:val="20"/>
+              </w:rPr>
+            </w:pPr>
+            <w:r>
+              <w:rPr>
+                <w:rFonts w:ascii="Times New Roman" w:hAnsi="Times New Roman" w:cs="Times New Roman"/>
+                <w:sz w:val="20"/>
+                <w:szCs w:val="20"/>
+              </w:rPr>
+              <w:t>1.3</w:t>
+            </w:r>
+          </w:p>
+        </w:tc>
+        <w:tc>
+          <w:tcPr>
+            <w:tcW w:w="1108" w:type="dxa"/>
+          </w:tcPr>
+          <w:p>
+            <w:pPr>
+              <w:rPr>
+                <w:rFonts w:ascii="Times New Roman" w:hAnsi="Times New Roman" w:cs="Times New Roman"/>
+                <w:sz w:val="20"/>
+                <w:szCs w:val="20"/>
+              </w:rPr>
+            </w:pPr>
+            <w:r>
+              <w:rPr>
+                <w:rFonts w:ascii="Times New Roman" w:hAnsi="Times New Roman" w:cs="Times New Roman"/>
+                <w:sz w:val="20"/>
+                <w:szCs w:val="20"/>
+              </w:rPr>
+              <w:t>N / A</w:t>
+            </w:r>
+          </w:p>
+        </w:tc>
+        <w:tc>
+          <w:tcPr>
+            <w:tcW w:w="2621" w:type="dxa"/>
+          </w:tcPr>
+          <w:p>
+            <w:pPr>
+              <w:rPr>
+                <w:rFonts w:ascii="Times New Roman" w:hAnsi="Times New Roman" w:cs="Times New Roman"/>
+                <w:sz w:val="20"/>
+                <w:szCs w:val="20"/>
+              </w:rPr>
+            </w:pPr>
+            <w:r>
+              <w:rPr>
+                <w:rFonts w:ascii="Times New Roman" w:hAnsi="Times New Roman" w:cs="Times New Roman"/>
+                <w:sz w:val="20"/>
+                <w:szCs w:val="20"/>
+              </w:rPr>
+              <w:t>2020-05-04</w:t>
+            </w:r>
+          </w:p>
+        </w:tc>
+        <w:tc>
+          <w:tcPr>
+            <w:tcW w:w="1865" w:type="dxa"/>
+          </w:tcPr>
+          <w:p>
+            <w:pPr>
+              <w:rPr>
+                <w:rFonts w:ascii="Times New Roman" w:hAnsi="Times New Roman" w:cs="Times New Roman"/>
+                <w:sz w:val="20"/>
+                <w:szCs w:val="20"/>
+              </w:rPr>
+            </w:pPr>
+            <w:r>
+              <w:rPr>
+                <w:rFonts w:ascii="Times New Roman" w:hAnsi="Times New Roman" w:cs="Times New Roman"/>
+                <w:sz w:val="20"/>
+                <w:szCs w:val="20"/>
+              </w:rPr>
+              <w:t>Updated document in line with issues raised in review.</w:t>
+            </w:r>
+          </w:p>
+        </w:tc>
+        <w:tc>
+          <w:tcPr>
+            <w:tcW w:w="1865" w:type="dxa"/>
+          </w:tcPr>
+          <w:p>
+            <w:pPr>
+              <w:rPr>
+                <w:rFonts w:ascii="Times New Roman" w:hAnsi="Times New Roman" w:cs="Times New Roman"/>
+                <w:sz w:val="20"/>
+                <w:szCs w:val="20"/>
+              </w:rPr>
+            </w:pPr>
+            <w:r>
+              <w:rPr>
+                <w:rFonts w:ascii="Times New Roman" w:hAnsi="Times New Roman" w:cs="Times New Roman"/>
+                <w:sz w:val="20"/>
+                <w:szCs w:val="20"/>
+              </w:rPr>
+              <w:t>HJD</w:t>
             </w:r>
           </w:p>
         </w:tc>
@@ -10340,7 +10406,7 @@
         <w:sz w:val="20"/>
         <w:szCs w:val="20"/>
       </w:rPr>
-      <w:t>.0</w:t>
+      <w:t>.</w:t>
     </w:r>
     <w:r>
       <w:rPr>
@@ -10350,7 +10416,37 @@
         <w:sz w:val="20"/>
         <w:szCs w:val="20"/>
       </w:rPr>
-      <w:t>(Draft)</w:t>
+      <w:t>3</w:t>
+    </w:r>
+    <w:r>
+      <w:rPr>
+        <w:rFonts w:ascii="Times New Roman" w:hAnsi="Times New Roman" w:cs="Times New Roman"/>
+        <w:i/>
+        <w:iCs/>
+        <w:sz w:val="20"/>
+        <w:szCs w:val="20"/>
+      </w:rPr>
+      <w:t>(</w:t>
+    </w:r>
+    <w:r>
+      <w:rPr>
+        <w:rFonts w:ascii="Times New Roman" w:hAnsi="Times New Roman" w:cs="Times New Roman"/>
+        <w:i/>
+        <w:iCs/>
+        <w:sz w:val="20"/>
+        <w:szCs w:val="20"/>
+      </w:rPr>
+      <w:t>Release</w:t>
+    </w:r>
+    <w:r>
+      <w:rPr>
+        <w:rFonts w:ascii="Times New Roman" w:hAnsi="Times New Roman" w:cs="Times New Roman"/>
+        <w:i/>
+        <w:iCs/>
+        <w:sz w:val="20"/>
+        <w:szCs w:val="20"/>
+      </w:rPr>
+      <w:t>)</w:t>
     </w:r>
   </w:p>
 </w:hdr>
@@ -10945,6 +11041,7 @@
   <w:style w:type="character" w:default="1" w:styleId="DefaultParagraphFont">
     <w:name w:val="Default Paragraph Font"/>
     <w:uiPriority w:val="1"/>
+    <w:semiHidden/>
     <w:unhideWhenUsed/>
   </w:style>
   <w:style w:type="table" w:default="1" w:styleId="TableNormal">
@@ -11484,6 +11581,21 @@
 </file>
 
 <file path=customXml/item1.xml><?xml version="1.0" encoding="utf-8"?>
+<p:properties xmlns:p="http://schemas.microsoft.com/office/2006/metadata/properties" xmlns:xsi="http://www.w3.org/2001/XMLSchema-instance" xmlns:pc="http://schemas.microsoft.com/office/infopath/2007/PartnerControls">
+  <documentManagement/>
+</p:properties>
+</file>
+
+<file path=customXml/item2.xml><?xml version="1.0" encoding="utf-8"?>
+<?mso-contentType ?>
+<FormTemplates xmlns="http://schemas.microsoft.com/sharepoint/v3/contenttype/forms">
+  <Display>DocumentLibraryForm</Display>
+  <Edit>DocumentLibraryForm</Edit>
+  <New>DocumentLibraryForm</New>
+</FormTemplates>
+</file>
+
+<file path=customXml/item3.xml><?xml version="1.0" encoding="utf-8"?>
 <ct:contentTypeSchema xmlns:ct="http://schemas.microsoft.com/office/2006/metadata/contentType" xmlns:ma="http://schemas.microsoft.com/office/2006/metadata/properties/metaAttributes" ct:_="" ma:_="" ma:contentTypeName="Document" ma:contentTypeID="0x01010075BCEA40D580D84AA0642230019DE808" ma:contentTypeVersion="7" ma:contentTypeDescription="Create a new document." ma:contentTypeScope="" ma:versionID="2b4da18a28b8c9a48a56d06ca31d8dc9">
   <xsd:schema xmlns:xsd="http://www.w3.org/2001/XMLSchema" xmlns:xs="http://www.w3.org/2001/XMLSchema" xmlns:p="http://schemas.microsoft.com/office/2006/metadata/properties" xmlns:ns3="4c4ab678-25b9-478a-abc3-ff792265b977" xmlns:ns4="f2e75bad-49d2-4fb7-a771-f4873e563e0c" targetNamespace="http://schemas.microsoft.com/office/2006/metadata/properties" ma:root="true" ma:fieldsID="2e019d3ff39bf84f3094f259194d2c28" ns3:_="" ns4:_="">
     <xsd:import namespace="4c4ab678-25b9-478a-abc3-ff792265b977"/>
@@ -11668,26 +11780,28 @@
 </ct:contentTypeSchema>
 </file>
 
-<file path=customXml/item2.xml><?xml version="1.0" encoding="utf-8"?>
-<?mso-contentType ?>
-<FormTemplates xmlns="http://schemas.microsoft.com/sharepoint/v3/contenttype/forms">
-  <Display>DocumentLibraryForm</Display>
-  <Edit>DocumentLibraryForm</Edit>
-  <New>DocumentLibraryForm</New>
-</FormTemplates>
-</file>
-
-<file path=customXml/item3.xml><?xml version="1.0" encoding="utf-8"?>
-<p:properties xmlns:p="http://schemas.microsoft.com/office/2006/metadata/properties" xmlns:xsi="http://www.w3.org/2001/XMLSchema-instance" xmlns:pc="http://schemas.microsoft.com/office/infopath/2007/PartnerControls">
-  <documentManagement/>
-</p:properties>
-</file>
-
 <file path=customXml/item4.xml><?xml version="1.0" encoding="utf-8"?>
 <b:Sources xmlns:b="http://schemas.openxmlformats.org/officeDocument/2006/bibliography" xmlns="http://schemas.openxmlformats.org/officeDocument/2006/bibliography" SelectedStyle="\APASixthEditionOfficeOnline.xsl" StyleName="APA" Version="6"/>
 </file>
 
 <file path=customXml/itemProps1.xml><?xml version="1.0" encoding="utf-8"?>
+<ds:datastoreItem xmlns:ds="http://schemas.openxmlformats.org/officeDocument/2006/customXml" ds:itemID="{60318CB5-EE26-46EB-8C50-58D55AD246BA}">
+  <ds:schemaRefs>
+    <ds:schemaRef ds:uri="http://schemas.microsoft.com/office/2006/metadata/properties"/>
+    <ds:schemaRef ds:uri="http://schemas.microsoft.com/office/infopath/2007/PartnerControls"/>
+  </ds:schemaRefs>
+</ds:datastoreItem>
+</file>
+
+<file path=customXml/itemProps2.xml><?xml version="1.0" encoding="utf-8"?>
+<ds:datastoreItem xmlns:ds="http://schemas.openxmlformats.org/officeDocument/2006/customXml" ds:itemID="{801058A8-832F-453E-8105-A559C0150A3C}">
+  <ds:schemaRefs>
+    <ds:schemaRef ds:uri="http://schemas.microsoft.com/sharepoint/v3/contenttype/forms"/>
+  </ds:schemaRefs>
+</ds:datastoreItem>
+</file>
+
+<file path=customXml/itemProps3.xml><?xml version="1.0" encoding="utf-8"?>
 <ds:datastoreItem xmlns:ds="http://schemas.openxmlformats.org/officeDocument/2006/customXml" ds:itemID="{FA3F3554-BD39-430D-87DA-E47053ED30C5}">
   <ds:schemaRefs>
     <ds:schemaRef ds:uri="http://schemas.microsoft.com/office/2006/metadata/contentType"/>
@@ -11706,33 +11820,8 @@
 </ds:datastoreItem>
 </file>
 
-<file path=customXml/itemProps2.xml><?xml version="1.0" encoding="utf-8"?>
-<ds:datastoreItem xmlns:ds="http://schemas.openxmlformats.org/officeDocument/2006/customXml" ds:itemID="{801058A8-832F-453E-8105-A559C0150A3C}">
-  <ds:schemaRefs>
-    <ds:schemaRef ds:uri="http://schemas.microsoft.com/sharepoint/v3/contenttype/forms"/>
-  </ds:schemaRefs>
-</ds:datastoreItem>
-</file>
-
-<file path=customXml/itemProps3.xml><?xml version="1.0" encoding="utf-8"?>
-<ds:datastoreItem xmlns:ds="http://schemas.openxmlformats.org/officeDocument/2006/customXml" ds:itemID="{60318CB5-EE26-46EB-8C50-58D55AD246BA}">
-  <ds:schemaRefs>
-    <ds:schemaRef ds:uri="http://schemas.microsoft.com/office/infopath/2007/PartnerControls"/>
-    <ds:schemaRef ds:uri="http://schemas.microsoft.com/office/2006/documentManagement/types"/>
-    <ds:schemaRef ds:uri="http://purl.org/dc/elements/1.1/"/>
-    <ds:schemaRef ds:uri="f2e75bad-49d2-4fb7-a771-f4873e563e0c"/>
-    <ds:schemaRef ds:uri="http://schemas.openxmlformats.org/package/2006/metadata/core-properties"/>
-    <ds:schemaRef ds:uri="4c4ab678-25b9-478a-abc3-ff792265b977"/>
-    <ds:schemaRef ds:uri="http://purl.org/dc/dcmitype/"/>
-    <ds:schemaRef ds:uri="http://schemas.microsoft.com/office/2006/metadata/properties"/>
-    <ds:schemaRef ds:uri="http://www.w3.org/XML/1998/namespace"/>
-    <ds:schemaRef ds:uri="http://purl.org/dc/terms/"/>
-  </ds:schemaRefs>
-</ds:datastoreItem>
-</file>
-
 <file path=customXml/itemProps4.xml><?xml version="1.0" encoding="utf-8"?>
-<ds:datastoreItem xmlns:ds="http://schemas.openxmlformats.org/officeDocument/2006/customXml" ds:itemID="{8859DE2E-4F94-4B7A-87B2-F6AADBA8DB8E}">
+<ds:datastoreItem xmlns:ds="http://schemas.openxmlformats.org/officeDocument/2006/customXml" ds:itemID="{66820AAB-AB6E-497D-ACE0-51200021AFB4}">
   <ds:schemaRefs>
     <ds:schemaRef ds:uri="http://schemas.openxmlformats.org/officeDocument/2006/bibliography"/>
   </ds:schemaRefs>

</xml_diff>

<commit_message>
Changed test spec from review to release
:)
</commit_message>
<xml_diff>
--- a/docs/test_spec/src/Test_Specification.docx
+++ b/docs/test_spec/src/Test_Specification.docx
@@ -70,534 +70,534 @@
           <w:szCs w:val="28"/>
         </w:rPr>
       </w:pPr>
+    </w:p>
+    <w:p>
+      <w:pPr>
+        <w:spacing w:after="0"/>
+        <w:rPr>
+          <w:rFonts w:ascii="Times New Roman" w:hAnsi="Times New Roman" w:cs="Times New Roman"/>
+          <w:sz w:val="20"/>
+          <w:szCs w:val="20"/>
+        </w:rPr>
+      </w:pPr>
+      <w:r>
+        <w:rPr>
+          <w:rFonts w:ascii="Times New Roman" w:hAnsi="Times New Roman" w:cs="Times New Roman"/>
+          <w:b/>
+          <w:bCs/>
+        </w:rPr>
+        <w:tab/>
+      </w:r>
+      <w:r>
+        <w:rPr>
+          <w:rFonts w:ascii="Times New Roman" w:hAnsi="Times New Roman" w:cs="Times New Roman"/>
+          <w:b/>
+          <w:bCs/>
+        </w:rPr>
+        <w:tab/>
+      </w:r>
+      <w:r>
+        <w:rPr>
+          <w:rFonts w:ascii="Times New Roman" w:hAnsi="Times New Roman" w:cs="Times New Roman"/>
+          <w:b/>
+          <w:bCs/>
+        </w:rPr>
+        <w:tab/>
+      </w:r>
+      <w:r>
+        <w:rPr>
+          <w:rFonts w:ascii="Times New Roman" w:hAnsi="Times New Roman" w:cs="Times New Roman"/>
+          <w:sz w:val="20"/>
+          <w:szCs w:val="20"/>
+        </w:rPr>
+        <w:t>Author:</w:t>
+      </w:r>
+      <w:r>
+        <w:rPr>
+          <w:rFonts w:ascii="Times New Roman" w:hAnsi="Times New Roman" w:cs="Times New Roman"/>
+          <w:sz w:val="20"/>
+          <w:szCs w:val="20"/>
+        </w:rPr>
+        <w:tab/>
+      </w:r>
+      <w:r>
+        <w:rPr>
+          <w:rFonts w:ascii="Times New Roman" w:hAnsi="Times New Roman" w:cs="Times New Roman"/>
+          <w:sz w:val="20"/>
+          <w:szCs w:val="20"/>
+        </w:rPr>
+        <w:tab/>
+      </w:r>
+      <w:r>
+        <w:rPr>
+          <w:rFonts w:ascii="Times New Roman" w:hAnsi="Times New Roman" w:cs="Times New Roman"/>
+          <w:sz w:val="20"/>
+          <w:szCs w:val="20"/>
+        </w:rPr>
+        <w:t xml:space="preserve">Henry Dugmore [hjd3], </w:t>
+      </w:r>
+    </w:p>
+    <w:p>
+      <w:pPr>
+        <w:spacing w:after="0"/>
+        <w:ind w:left="2880" w:firstLine="720"/>
+        <w:rPr>
+          <w:rFonts w:ascii="Times New Roman" w:hAnsi="Times New Roman" w:cs="Times New Roman"/>
+          <w:sz w:val="20"/>
+          <w:szCs w:val="20"/>
+        </w:rPr>
+      </w:pPr>
+      <w:r>
+        <w:rPr>
+          <w:rFonts w:ascii="Times New Roman" w:hAnsi="Times New Roman" w:cs="Times New Roman"/>
+          <w:sz w:val="20"/>
+          <w:szCs w:val="20"/>
+        </w:rPr>
+        <w:t xml:space="preserve">Kain Bryan-Jones [kab74], </w:t>
+      </w:r>
+    </w:p>
+    <w:p>
+      <w:pPr>
+        <w:spacing w:after="0"/>
+        <w:ind w:left="2880" w:firstLine="720"/>
+        <w:rPr>
+          <w:rFonts w:ascii="Times New Roman" w:hAnsi="Times New Roman" w:cs="Times New Roman"/>
+          <w:sz w:val="20"/>
+          <w:szCs w:val="20"/>
+        </w:rPr>
+      </w:pPr>
+      <w:r>
+        <w:rPr>
+          <w:rFonts w:ascii="Times New Roman" w:hAnsi="Times New Roman" w:cs="Times New Roman"/>
+          <w:sz w:val="20"/>
+          <w:szCs w:val="20"/>
+        </w:rPr>
+        <w:t xml:space="preserve">Luke </w:t>
+      </w:r>
+      <w:proofErr w:type="spellStart"/>
+      <w:r>
+        <w:rPr>
+          <w:rFonts w:ascii="Times New Roman" w:hAnsi="Times New Roman" w:cs="Times New Roman"/>
+          <w:sz w:val="20"/>
+          <w:szCs w:val="20"/>
+        </w:rPr>
+        <w:t>Wybar</w:t>
+      </w:r>
+      <w:proofErr w:type="spellEnd"/>
+      <w:r>
+        <w:rPr>
+          <w:rFonts w:ascii="Times New Roman" w:hAnsi="Times New Roman" w:cs="Times New Roman"/>
+          <w:sz w:val="20"/>
+          <w:szCs w:val="20"/>
+        </w:rPr>
+        <w:t xml:space="preserve"> [law39],</w:t>
+      </w:r>
+    </w:p>
+    <w:p>
+      <w:pPr>
+        <w:spacing w:after="0"/>
+        <w:ind w:left="2880" w:firstLine="720"/>
+        <w:rPr>
+          <w:rFonts w:ascii="Times New Roman" w:hAnsi="Times New Roman" w:cs="Times New Roman"/>
+          <w:sz w:val="20"/>
+          <w:szCs w:val="20"/>
+        </w:rPr>
+      </w:pPr>
+      <w:r>
+        <w:rPr>
+          <w:rFonts w:ascii="Times New Roman" w:hAnsi="Times New Roman" w:cs="Times New Roman"/>
+          <w:sz w:val="20"/>
+          <w:szCs w:val="20"/>
+        </w:rPr>
+        <w:t>Marcin Jakob [maj83],</w:t>
+      </w:r>
+    </w:p>
+    <w:p>
+      <w:pPr>
+        <w:spacing w:after="0"/>
+        <w:ind w:left="2880" w:firstLine="720"/>
+        <w:rPr>
+          <w:rFonts w:ascii="Times New Roman" w:hAnsi="Times New Roman" w:cs="Times New Roman"/>
+          <w:sz w:val="20"/>
+          <w:szCs w:val="20"/>
+        </w:rPr>
+      </w:pPr>
+      <w:r>
+        <w:rPr>
+          <w:rFonts w:ascii="Times New Roman" w:hAnsi="Times New Roman" w:cs="Times New Roman"/>
+          <w:sz w:val="20"/>
+          <w:szCs w:val="20"/>
+        </w:rPr>
+        <w:t>Oscar Pocock [osp1],</w:t>
+      </w:r>
+    </w:p>
+    <w:p>
+      <w:pPr>
+        <w:spacing w:after="0"/>
+        <w:ind w:left="2880" w:firstLine="720"/>
+        <w:rPr>
+          <w:rFonts w:ascii="Times New Roman" w:hAnsi="Times New Roman" w:cs="Times New Roman"/>
+          <w:sz w:val="20"/>
+          <w:szCs w:val="20"/>
+        </w:rPr>
+      </w:pPr>
+      <w:r>
+        <w:rPr>
+          <w:rFonts w:ascii="Times New Roman" w:hAnsi="Times New Roman" w:cs="Times New Roman"/>
+          <w:sz w:val="20"/>
+          <w:szCs w:val="20"/>
+        </w:rPr>
+        <w:t>Tom Perry [top1</w:t>
+      </w:r>
+      <w:r>
+        <w:rPr>
+          <w:rFonts w:ascii="Times New Roman" w:hAnsi="Times New Roman" w:cs="Times New Roman"/>
+          <w:sz w:val="20"/>
+          <w:szCs w:val="20"/>
+        </w:rPr>
+        <w:t>9</w:t>
+      </w:r>
+      <w:r>
+        <w:rPr>
+          <w:rFonts w:ascii="Times New Roman" w:hAnsi="Times New Roman" w:cs="Times New Roman"/>
+          <w:sz w:val="20"/>
+          <w:szCs w:val="20"/>
+        </w:rPr>
+        <w:t>],</w:t>
+      </w:r>
+    </w:p>
+    <w:p>
+      <w:pPr>
+        <w:spacing w:after="0"/>
+        <w:ind w:left="2880" w:firstLine="720"/>
+        <w:rPr>
+          <w:rFonts w:ascii="Times New Roman" w:hAnsi="Times New Roman" w:cs="Times New Roman"/>
+          <w:sz w:val="20"/>
+          <w:szCs w:val="20"/>
+        </w:rPr>
+      </w:pPr>
+      <w:proofErr w:type="spellStart"/>
+      <w:r>
+        <w:rPr>
+          <w:rFonts w:ascii="Times New Roman" w:hAnsi="Times New Roman" w:cs="Times New Roman"/>
+          <w:sz w:val="20"/>
+          <w:szCs w:val="20"/>
+        </w:rPr>
+        <w:t>Waylen</w:t>
+      </w:r>
+      <w:proofErr w:type="spellEnd"/>
+      <w:r>
+        <w:rPr>
+          <w:rFonts w:ascii="Times New Roman" w:hAnsi="Times New Roman" w:cs="Times New Roman"/>
+          <w:sz w:val="20"/>
+          <w:szCs w:val="20"/>
+        </w:rPr>
+        <w:t xml:space="preserve"> Watts [</w:t>
+      </w:r>
+      <w:proofErr w:type="spellStart"/>
+      <w:r>
+        <w:rPr>
+          <w:rFonts w:ascii="Times New Roman" w:hAnsi="Times New Roman" w:cs="Times New Roman"/>
+          <w:sz w:val="20"/>
+          <w:szCs w:val="20"/>
+        </w:rPr>
+        <w:t>ncw</w:t>
+      </w:r>
+      <w:proofErr w:type="spellEnd"/>
+      <w:r>
+        <w:rPr>
+          <w:rFonts w:ascii="Times New Roman" w:hAnsi="Times New Roman" w:cs="Times New Roman"/>
+          <w:sz w:val="20"/>
+          <w:szCs w:val="20"/>
+        </w:rPr>
+        <w:t>]</w:t>
+      </w:r>
+    </w:p>
+    <w:p>
+      <w:pPr>
+        <w:spacing w:after="0"/>
+        <w:rPr>
+          <w:rFonts w:ascii="Times New Roman" w:hAnsi="Times New Roman" w:cs="Times New Roman"/>
+          <w:sz w:val="20"/>
+          <w:szCs w:val="20"/>
+        </w:rPr>
+      </w:pPr>
+      <w:r>
+        <w:rPr>
+          <w:rFonts w:ascii="Times New Roman" w:hAnsi="Times New Roman" w:cs="Times New Roman"/>
+          <w:sz w:val="20"/>
+          <w:szCs w:val="20"/>
+        </w:rPr>
+        <w:tab/>
+      </w:r>
+      <w:r>
+        <w:rPr>
+          <w:rFonts w:ascii="Times New Roman" w:hAnsi="Times New Roman" w:cs="Times New Roman"/>
+          <w:sz w:val="20"/>
+          <w:szCs w:val="20"/>
+        </w:rPr>
+        <w:tab/>
+      </w:r>
+      <w:r>
+        <w:rPr>
+          <w:rFonts w:ascii="Times New Roman" w:hAnsi="Times New Roman" w:cs="Times New Roman"/>
+          <w:sz w:val="20"/>
+          <w:szCs w:val="20"/>
+        </w:rPr>
+        <w:tab/>
+        <w:t>Config Ref:</w:t>
+      </w:r>
+      <w:r>
+        <w:rPr>
+          <w:rFonts w:ascii="Times New Roman" w:hAnsi="Times New Roman" w:cs="Times New Roman"/>
+          <w:sz w:val="20"/>
+          <w:szCs w:val="20"/>
+        </w:rPr>
+        <w:tab/>
+      </w:r>
+      <w:r>
+        <w:rPr>
+          <w:rFonts w:ascii="Times New Roman" w:hAnsi="Times New Roman" w:cs="Times New Roman"/>
+          <w:sz w:val="20"/>
+          <w:szCs w:val="20"/>
+        </w:rPr>
+        <w:t>TestSpecGroup20</w:t>
+      </w:r>
+    </w:p>
+    <w:p>
+      <w:pPr>
+        <w:spacing w:after="0"/>
+        <w:rPr>
+          <w:rFonts w:ascii="Times New Roman" w:hAnsi="Times New Roman" w:cs="Times New Roman"/>
+          <w:sz w:val="20"/>
+          <w:szCs w:val="20"/>
+        </w:rPr>
+      </w:pPr>
+      <w:r>
+        <w:rPr>
+          <w:rFonts w:ascii="Times New Roman" w:hAnsi="Times New Roman" w:cs="Times New Roman"/>
+          <w:sz w:val="20"/>
+          <w:szCs w:val="20"/>
+        </w:rPr>
+        <w:tab/>
+      </w:r>
+      <w:r>
+        <w:rPr>
+          <w:rFonts w:ascii="Times New Roman" w:hAnsi="Times New Roman" w:cs="Times New Roman"/>
+          <w:sz w:val="20"/>
+          <w:szCs w:val="20"/>
+        </w:rPr>
+        <w:tab/>
+      </w:r>
+      <w:r>
+        <w:rPr>
+          <w:rFonts w:ascii="Times New Roman" w:hAnsi="Times New Roman" w:cs="Times New Roman"/>
+          <w:sz w:val="20"/>
+          <w:szCs w:val="20"/>
+        </w:rPr>
+        <w:tab/>
+        <w:t>Date:</w:t>
+      </w:r>
+      <w:r>
+        <w:rPr>
+          <w:rFonts w:ascii="Times New Roman" w:hAnsi="Times New Roman" w:cs="Times New Roman"/>
+          <w:sz w:val="20"/>
+          <w:szCs w:val="20"/>
+        </w:rPr>
+        <w:tab/>
+      </w:r>
+      <w:r>
+        <w:rPr>
+          <w:rFonts w:ascii="Times New Roman" w:hAnsi="Times New Roman" w:cs="Times New Roman"/>
+          <w:sz w:val="20"/>
+          <w:szCs w:val="20"/>
+        </w:rPr>
+        <w:tab/>
+      </w:r>
+      <w:r>
+        <w:rPr>
+          <w:rFonts w:ascii="Times New Roman" w:hAnsi="Times New Roman" w:cs="Times New Roman"/>
+          <w:sz w:val="20"/>
+          <w:szCs w:val="20"/>
+        </w:rPr>
+        <w:t>5</w:t>
+      </w:r>
+      <w:r>
+        <w:rPr>
+          <w:rFonts w:ascii="Times New Roman" w:hAnsi="Times New Roman" w:cs="Times New Roman"/>
+          <w:sz w:val="20"/>
+          <w:szCs w:val="20"/>
+        </w:rPr>
+        <w:t>th</w:t>
+      </w:r>
+      <w:r>
+        <w:rPr>
+          <w:rFonts w:ascii="Times New Roman" w:hAnsi="Times New Roman" w:cs="Times New Roman"/>
+          <w:sz w:val="20"/>
+          <w:szCs w:val="20"/>
+        </w:rPr>
+        <w:t xml:space="preserve"> </w:t>
+      </w:r>
+      <w:r>
+        <w:rPr>
+          <w:rFonts w:ascii="Times New Roman" w:hAnsi="Times New Roman" w:cs="Times New Roman"/>
+          <w:sz w:val="20"/>
+          <w:szCs w:val="20"/>
+        </w:rPr>
+        <w:t>May</w:t>
+      </w:r>
+      <w:r>
+        <w:rPr>
+          <w:rFonts w:ascii="Times New Roman" w:hAnsi="Times New Roman" w:cs="Times New Roman"/>
+          <w:sz w:val="20"/>
+          <w:szCs w:val="20"/>
+        </w:rPr>
+        <w:t xml:space="preserve"> 2020</w:t>
+      </w:r>
+    </w:p>
+    <w:p>
+      <w:pPr>
+        <w:spacing w:after="0"/>
+        <w:rPr>
+          <w:rFonts w:ascii="Times New Roman" w:hAnsi="Times New Roman" w:cs="Times New Roman"/>
+          <w:sz w:val="20"/>
+          <w:szCs w:val="20"/>
+        </w:rPr>
+      </w:pPr>
+      <w:r>
+        <w:rPr>
+          <w:rFonts w:ascii="Times New Roman" w:hAnsi="Times New Roman" w:cs="Times New Roman"/>
+          <w:sz w:val="20"/>
+          <w:szCs w:val="20"/>
+        </w:rPr>
+        <w:tab/>
+      </w:r>
+      <w:r>
+        <w:rPr>
+          <w:rFonts w:ascii="Times New Roman" w:hAnsi="Times New Roman" w:cs="Times New Roman"/>
+          <w:sz w:val="20"/>
+          <w:szCs w:val="20"/>
+        </w:rPr>
+        <w:tab/>
+      </w:r>
+      <w:r>
+        <w:rPr>
+          <w:rFonts w:ascii="Times New Roman" w:hAnsi="Times New Roman" w:cs="Times New Roman"/>
+          <w:sz w:val="20"/>
+          <w:szCs w:val="20"/>
+        </w:rPr>
+        <w:tab/>
+        <w:t>Version</w:t>
+      </w:r>
+      <w:r>
+        <w:rPr>
+          <w:rFonts w:ascii="Times New Roman" w:hAnsi="Times New Roman" w:cs="Times New Roman"/>
+          <w:sz w:val="20"/>
+          <w:szCs w:val="20"/>
+        </w:rPr>
+        <w:t>:</w:t>
+      </w:r>
+      <w:r>
+        <w:rPr>
+          <w:rFonts w:ascii="Times New Roman" w:hAnsi="Times New Roman" w:cs="Times New Roman"/>
+          <w:sz w:val="20"/>
+          <w:szCs w:val="20"/>
+        </w:rPr>
+        <w:tab/>
+      </w:r>
+      <w:r>
+        <w:rPr>
+          <w:rFonts w:ascii="Times New Roman" w:hAnsi="Times New Roman" w:cs="Times New Roman"/>
+          <w:sz w:val="20"/>
+          <w:szCs w:val="20"/>
+        </w:rPr>
+        <w:tab/>
+      </w:r>
+      <w:r>
+        <w:rPr>
+          <w:rFonts w:ascii="Times New Roman" w:hAnsi="Times New Roman" w:cs="Times New Roman"/>
+          <w:sz w:val="20"/>
+          <w:szCs w:val="20"/>
+        </w:rPr>
+        <w:t>1.</w:t>
+      </w:r>
+      <w:r>
+        <w:rPr>
+          <w:rFonts w:ascii="Times New Roman" w:hAnsi="Times New Roman" w:cs="Times New Roman"/>
+          <w:sz w:val="20"/>
+          <w:szCs w:val="20"/>
+        </w:rPr>
+        <w:t>4</w:t>
+      </w:r>
+    </w:p>
+    <w:p>
+      <w:pPr>
+        <w:spacing w:after="0"/>
+        <w:rPr>
+          <w:rFonts w:ascii="Times New Roman" w:hAnsi="Times New Roman" w:cs="Times New Roman"/>
+          <w:sz w:val="20"/>
+          <w:szCs w:val="20"/>
+        </w:rPr>
+      </w:pPr>
+      <w:r>
+        <w:rPr>
+          <w:rFonts w:ascii="Times New Roman" w:hAnsi="Times New Roman" w:cs="Times New Roman"/>
+          <w:sz w:val="20"/>
+          <w:szCs w:val="20"/>
+        </w:rPr>
+        <w:tab/>
+      </w:r>
+      <w:r>
+        <w:rPr>
+          <w:rFonts w:ascii="Times New Roman" w:hAnsi="Times New Roman" w:cs="Times New Roman"/>
+          <w:sz w:val="20"/>
+          <w:szCs w:val="20"/>
+        </w:rPr>
+        <w:tab/>
+      </w:r>
+      <w:r>
+        <w:rPr>
+          <w:rFonts w:ascii="Times New Roman" w:hAnsi="Times New Roman" w:cs="Times New Roman"/>
+          <w:sz w:val="20"/>
+          <w:szCs w:val="20"/>
+        </w:rPr>
+        <w:tab/>
+        <w:t>Status:</w:t>
+      </w:r>
+      <w:r>
+        <w:rPr>
+          <w:rFonts w:ascii="Times New Roman" w:hAnsi="Times New Roman" w:cs="Times New Roman"/>
+          <w:sz w:val="20"/>
+          <w:szCs w:val="20"/>
+        </w:rPr>
+        <w:tab/>
+      </w:r>
+      <w:r>
+        <w:rPr>
+          <w:rFonts w:ascii="Times New Roman" w:hAnsi="Times New Roman" w:cs="Times New Roman"/>
+          <w:sz w:val="20"/>
+          <w:szCs w:val="20"/>
+        </w:rPr>
+        <w:tab/>
+      </w:r>
+      <w:r>
+        <w:rPr>
+          <w:rFonts w:ascii="Times New Roman" w:hAnsi="Times New Roman" w:cs="Times New Roman"/>
+          <w:sz w:val="20"/>
+          <w:szCs w:val="20"/>
+        </w:rPr>
+        <w:t>Re</w:t>
+      </w:r>
+      <w:r>
+        <w:rPr>
+          <w:rFonts w:ascii="Times New Roman" w:hAnsi="Times New Roman" w:cs="Times New Roman"/>
+          <w:sz w:val="20"/>
+          <w:szCs w:val="20"/>
+        </w:rPr>
+        <w:t>lease</w:t>
+      </w:r>
       <w:bookmarkStart w:id="0" w:name="_GoBack"/>
       <w:bookmarkEnd w:id="0"/>
-    </w:p>
-    <w:p>
-      <w:pPr>
-        <w:spacing w:after="0"/>
-        <w:rPr>
-          <w:rFonts w:ascii="Times New Roman" w:hAnsi="Times New Roman" w:cs="Times New Roman"/>
-          <w:sz w:val="20"/>
-          <w:szCs w:val="20"/>
-        </w:rPr>
-      </w:pPr>
-      <w:r>
-        <w:rPr>
-          <w:rFonts w:ascii="Times New Roman" w:hAnsi="Times New Roman" w:cs="Times New Roman"/>
-          <w:b/>
-          <w:bCs/>
-        </w:rPr>
-        <w:tab/>
-      </w:r>
-      <w:r>
-        <w:rPr>
-          <w:rFonts w:ascii="Times New Roman" w:hAnsi="Times New Roman" w:cs="Times New Roman"/>
-          <w:b/>
-          <w:bCs/>
-        </w:rPr>
-        <w:tab/>
-      </w:r>
-      <w:r>
-        <w:rPr>
-          <w:rFonts w:ascii="Times New Roman" w:hAnsi="Times New Roman" w:cs="Times New Roman"/>
-          <w:b/>
-          <w:bCs/>
-        </w:rPr>
-        <w:tab/>
-      </w:r>
-      <w:r>
-        <w:rPr>
-          <w:rFonts w:ascii="Times New Roman" w:hAnsi="Times New Roman" w:cs="Times New Roman"/>
-          <w:sz w:val="20"/>
-          <w:szCs w:val="20"/>
-        </w:rPr>
-        <w:t>Author:</w:t>
-      </w:r>
-      <w:r>
-        <w:rPr>
-          <w:rFonts w:ascii="Times New Roman" w:hAnsi="Times New Roman" w:cs="Times New Roman"/>
-          <w:sz w:val="20"/>
-          <w:szCs w:val="20"/>
-        </w:rPr>
-        <w:tab/>
-      </w:r>
-      <w:r>
-        <w:rPr>
-          <w:rFonts w:ascii="Times New Roman" w:hAnsi="Times New Roman" w:cs="Times New Roman"/>
-          <w:sz w:val="20"/>
-          <w:szCs w:val="20"/>
-        </w:rPr>
-        <w:tab/>
-      </w:r>
-      <w:r>
-        <w:rPr>
-          <w:rFonts w:ascii="Times New Roman" w:hAnsi="Times New Roman" w:cs="Times New Roman"/>
-          <w:sz w:val="20"/>
-          <w:szCs w:val="20"/>
-        </w:rPr>
-        <w:t xml:space="preserve">Henry Dugmore [hjd3], </w:t>
-      </w:r>
-    </w:p>
-    <w:p>
-      <w:pPr>
-        <w:spacing w:after="0"/>
-        <w:ind w:left="2880" w:firstLine="720"/>
-        <w:rPr>
-          <w:rFonts w:ascii="Times New Roman" w:hAnsi="Times New Roman" w:cs="Times New Roman"/>
-          <w:sz w:val="20"/>
-          <w:szCs w:val="20"/>
-        </w:rPr>
-      </w:pPr>
-      <w:r>
-        <w:rPr>
-          <w:rFonts w:ascii="Times New Roman" w:hAnsi="Times New Roman" w:cs="Times New Roman"/>
-          <w:sz w:val="20"/>
-          <w:szCs w:val="20"/>
-        </w:rPr>
-        <w:t xml:space="preserve">Kain Bryan-Jones [kab74], </w:t>
-      </w:r>
-    </w:p>
-    <w:p>
-      <w:pPr>
-        <w:spacing w:after="0"/>
-        <w:ind w:left="2880" w:firstLine="720"/>
-        <w:rPr>
-          <w:rFonts w:ascii="Times New Roman" w:hAnsi="Times New Roman" w:cs="Times New Roman"/>
-          <w:sz w:val="20"/>
-          <w:szCs w:val="20"/>
-        </w:rPr>
-      </w:pPr>
-      <w:r>
-        <w:rPr>
-          <w:rFonts w:ascii="Times New Roman" w:hAnsi="Times New Roman" w:cs="Times New Roman"/>
-          <w:sz w:val="20"/>
-          <w:szCs w:val="20"/>
-        </w:rPr>
-        <w:t xml:space="preserve">Luke </w:t>
-      </w:r>
-      <w:proofErr w:type="spellStart"/>
-      <w:r>
-        <w:rPr>
-          <w:rFonts w:ascii="Times New Roman" w:hAnsi="Times New Roman" w:cs="Times New Roman"/>
-          <w:sz w:val="20"/>
-          <w:szCs w:val="20"/>
-        </w:rPr>
-        <w:t>Wybar</w:t>
-      </w:r>
-      <w:proofErr w:type="spellEnd"/>
-      <w:r>
-        <w:rPr>
-          <w:rFonts w:ascii="Times New Roman" w:hAnsi="Times New Roman" w:cs="Times New Roman"/>
-          <w:sz w:val="20"/>
-          <w:szCs w:val="20"/>
-        </w:rPr>
-        <w:t xml:space="preserve"> [law39],</w:t>
-      </w:r>
-    </w:p>
-    <w:p>
-      <w:pPr>
-        <w:spacing w:after="0"/>
-        <w:ind w:left="2880" w:firstLine="720"/>
-        <w:rPr>
-          <w:rFonts w:ascii="Times New Roman" w:hAnsi="Times New Roman" w:cs="Times New Roman"/>
-          <w:sz w:val="20"/>
-          <w:szCs w:val="20"/>
-        </w:rPr>
-      </w:pPr>
-      <w:r>
-        <w:rPr>
-          <w:rFonts w:ascii="Times New Roman" w:hAnsi="Times New Roman" w:cs="Times New Roman"/>
-          <w:sz w:val="20"/>
-          <w:szCs w:val="20"/>
-        </w:rPr>
-        <w:t>Marcin Jakob [maj83],</w:t>
-      </w:r>
-    </w:p>
-    <w:p>
-      <w:pPr>
-        <w:spacing w:after="0"/>
-        <w:ind w:left="2880" w:firstLine="720"/>
-        <w:rPr>
-          <w:rFonts w:ascii="Times New Roman" w:hAnsi="Times New Roman" w:cs="Times New Roman"/>
-          <w:sz w:val="20"/>
-          <w:szCs w:val="20"/>
-        </w:rPr>
-      </w:pPr>
-      <w:r>
-        <w:rPr>
-          <w:rFonts w:ascii="Times New Roman" w:hAnsi="Times New Roman" w:cs="Times New Roman"/>
-          <w:sz w:val="20"/>
-          <w:szCs w:val="20"/>
-        </w:rPr>
-        <w:t>Oscar Pocock [osp1],</w:t>
-      </w:r>
-    </w:p>
-    <w:p>
-      <w:pPr>
-        <w:spacing w:after="0"/>
-        <w:ind w:left="2880" w:firstLine="720"/>
-        <w:rPr>
-          <w:rFonts w:ascii="Times New Roman" w:hAnsi="Times New Roman" w:cs="Times New Roman"/>
-          <w:sz w:val="20"/>
-          <w:szCs w:val="20"/>
-        </w:rPr>
-      </w:pPr>
-      <w:r>
-        <w:rPr>
-          <w:rFonts w:ascii="Times New Roman" w:hAnsi="Times New Roman" w:cs="Times New Roman"/>
-          <w:sz w:val="20"/>
-          <w:szCs w:val="20"/>
-        </w:rPr>
-        <w:t>Tom Perry [top1</w:t>
-      </w:r>
-      <w:r>
-        <w:rPr>
-          <w:rFonts w:ascii="Times New Roman" w:hAnsi="Times New Roman" w:cs="Times New Roman"/>
-          <w:sz w:val="20"/>
-          <w:szCs w:val="20"/>
-        </w:rPr>
-        <w:t>9</w:t>
-      </w:r>
-      <w:r>
-        <w:rPr>
-          <w:rFonts w:ascii="Times New Roman" w:hAnsi="Times New Roman" w:cs="Times New Roman"/>
-          <w:sz w:val="20"/>
-          <w:szCs w:val="20"/>
-        </w:rPr>
-        <w:t>],</w:t>
-      </w:r>
-    </w:p>
-    <w:p>
-      <w:pPr>
-        <w:spacing w:after="0"/>
-        <w:ind w:left="2880" w:firstLine="720"/>
-        <w:rPr>
-          <w:rFonts w:ascii="Times New Roman" w:hAnsi="Times New Roman" w:cs="Times New Roman"/>
-          <w:sz w:val="20"/>
-          <w:szCs w:val="20"/>
-        </w:rPr>
-      </w:pPr>
-      <w:proofErr w:type="spellStart"/>
-      <w:r>
-        <w:rPr>
-          <w:rFonts w:ascii="Times New Roman" w:hAnsi="Times New Roman" w:cs="Times New Roman"/>
-          <w:sz w:val="20"/>
-          <w:szCs w:val="20"/>
-        </w:rPr>
-        <w:t>Waylen</w:t>
-      </w:r>
-      <w:proofErr w:type="spellEnd"/>
-      <w:r>
-        <w:rPr>
-          <w:rFonts w:ascii="Times New Roman" w:hAnsi="Times New Roman" w:cs="Times New Roman"/>
-          <w:sz w:val="20"/>
-          <w:szCs w:val="20"/>
-        </w:rPr>
-        <w:t xml:space="preserve"> Watts [</w:t>
-      </w:r>
-      <w:proofErr w:type="spellStart"/>
-      <w:r>
-        <w:rPr>
-          <w:rFonts w:ascii="Times New Roman" w:hAnsi="Times New Roman" w:cs="Times New Roman"/>
-          <w:sz w:val="20"/>
-          <w:szCs w:val="20"/>
-        </w:rPr>
-        <w:t>ncw</w:t>
-      </w:r>
-      <w:proofErr w:type="spellEnd"/>
-      <w:r>
-        <w:rPr>
-          <w:rFonts w:ascii="Times New Roman" w:hAnsi="Times New Roman" w:cs="Times New Roman"/>
-          <w:sz w:val="20"/>
-          <w:szCs w:val="20"/>
-        </w:rPr>
-        <w:t>]</w:t>
-      </w:r>
-    </w:p>
-    <w:p>
-      <w:pPr>
-        <w:spacing w:after="0"/>
-        <w:rPr>
-          <w:rFonts w:ascii="Times New Roman" w:hAnsi="Times New Roman" w:cs="Times New Roman"/>
-          <w:sz w:val="20"/>
-          <w:szCs w:val="20"/>
-        </w:rPr>
-      </w:pPr>
-      <w:r>
-        <w:rPr>
-          <w:rFonts w:ascii="Times New Roman" w:hAnsi="Times New Roman" w:cs="Times New Roman"/>
-          <w:sz w:val="20"/>
-          <w:szCs w:val="20"/>
-        </w:rPr>
-        <w:tab/>
-      </w:r>
-      <w:r>
-        <w:rPr>
-          <w:rFonts w:ascii="Times New Roman" w:hAnsi="Times New Roman" w:cs="Times New Roman"/>
-          <w:sz w:val="20"/>
-          <w:szCs w:val="20"/>
-        </w:rPr>
-        <w:tab/>
-      </w:r>
-      <w:r>
-        <w:rPr>
-          <w:rFonts w:ascii="Times New Roman" w:hAnsi="Times New Roman" w:cs="Times New Roman"/>
-          <w:sz w:val="20"/>
-          <w:szCs w:val="20"/>
-        </w:rPr>
-        <w:tab/>
-        <w:t>Config Ref:</w:t>
-      </w:r>
-      <w:r>
-        <w:rPr>
-          <w:rFonts w:ascii="Times New Roman" w:hAnsi="Times New Roman" w:cs="Times New Roman"/>
-          <w:sz w:val="20"/>
-          <w:szCs w:val="20"/>
-        </w:rPr>
-        <w:tab/>
-      </w:r>
-      <w:r>
-        <w:rPr>
-          <w:rFonts w:ascii="Times New Roman" w:hAnsi="Times New Roman" w:cs="Times New Roman"/>
-          <w:sz w:val="20"/>
-          <w:szCs w:val="20"/>
-        </w:rPr>
-        <w:t>TestSpecGroup20</w:t>
-      </w:r>
-    </w:p>
-    <w:p>
-      <w:pPr>
-        <w:spacing w:after="0"/>
-        <w:rPr>
-          <w:rFonts w:ascii="Times New Roman" w:hAnsi="Times New Roman" w:cs="Times New Roman"/>
-          <w:sz w:val="20"/>
-          <w:szCs w:val="20"/>
-        </w:rPr>
-      </w:pPr>
-      <w:r>
-        <w:rPr>
-          <w:rFonts w:ascii="Times New Roman" w:hAnsi="Times New Roman" w:cs="Times New Roman"/>
-          <w:sz w:val="20"/>
-          <w:szCs w:val="20"/>
-        </w:rPr>
-        <w:tab/>
-      </w:r>
-      <w:r>
-        <w:rPr>
-          <w:rFonts w:ascii="Times New Roman" w:hAnsi="Times New Roman" w:cs="Times New Roman"/>
-          <w:sz w:val="20"/>
-          <w:szCs w:val="20"/>
-        </w:rPr>
-        <w:tab/>
-      </w:r>
-      <w:r>
-        <w:rPr>
-          <w:rFonts w:ascii="Times New Roman" w:hAnsi="Times New Roman" w:cs="Times New Roman"/>
-          <w:sz w:val="20"/>
-          <w:szCs w:val="20"/>
-        </w:rPr>
-        <w:tab/>
-        <w:t>Date:</w:t>
-      </w:r>
-      <w:r>
-        <w:rPr>
-          <w:rFonts w:ascii="Times New Roman" w:hAnsi="Times New Roman" w:cs="Times New Roman"/>
-          <w:sz w:val="20"/>
-          <w:szCs w:val="20"/>
-        </w:rPr>
-        <w:tab/>
-      </w:r>
-      <w:r>
-        <w:rPr>
-          <w:rFonts w:ascii="Times New Roman" w:hAnsi="Times New Roman" w:cs="Times New Roman"/>
-          <w:sz w:val="20"/>
-          <w:szCs w:val="20"/>
-        </w:rPr>
-        <w:tab/>
-      </w:r>
-      <w:r>
-        <w:rPr>
-          <w:rFonts w:ascii="Times New Roman" w:hAnsi="Times New Roman" w:cs="Times New Roman"/>
-          <w:sz w:val="20"/>
-          <w:szCs w:val="20"/>
-        </w:rPr>
-        <w:t>5</w:t>
-      </w:r>
-      <w:r>
-        <w:rPr>
-          <w:rFonts w:ascii="Times New Roman" w:hAnsi="Times New Roman" w:cs="Times New Roman"/>
-          <w:sz w:val="20"/>
-          <w:szCs w:val="20"/>
-        </w:rPr>
-        <w:t>th</w:t>
-      </w:r>
-      <w:r>
-        <w:rPr>
-          <w:rFonts w:ascii="Times New Roman" w:hAnsi="Times New Roman" w:cs="Times New Roman"/>
-          <w:sz w:val="20"/>
-          <w:szCs w:val="20"/>
-        </w:rPr>
-        <w:t xml:space="preserve"> </w:t>
-      </w:r>
-      <w:r>
-        <w:rPr>
-          <w:rFonts w:ascii="Times New Roman" w:hAnsi="Times New Roman" w:cs="Times New Roman"/>
-          <w:sz w:val="20"/>
-          <w:szCs w:val="20"/>
-        </w:rPr>
-        <w:t>May</w:t>
-      </w:r>
-      <w:r>
-        <w:rPr>
-          <w:rFonts w:ascii="Times New Roman" w:hAnsi="Times New Roman" w:cs="Times New Roman"/>
-          <w:sz w:val="20"/>
-          <w:szCs w:val="20"/>
-        </w:rPr>
-        <w:t xml:space="preserve"> 2020</w:t>
-      </w:r>
-    </w:p>
-    <w:p>
-      <w:pPr>
-        <w:spacing w:after="0"/>
-        <w:rPr>
-          <w:rFonts w:ascii="Times New Roman" w:hAnsi="Times New Roman" w:cs="Times New Roman"/>
-          <w:sz w:val="20"/>
-          <w:szCs w:val="20"/>
-        </w:rPr>
-      </w:pPr>
-      <w:r>
-        <w:rPr>
-          <w:rFonts w:ascii="Times New Roman" w:hAnsi="Times New Roman" w:cs="Times New Roman"/>
-          <w:sz w:val="20"/>
-          <w:szCs w:val="20"/>
-        </w:rPr>
-        <w:tab/>
-      </w:r>
-      <w:r>
-        <w:rPr>
-          <w:rFonts w:ascii="Times New Roman" w:hAnsi="Times New Roman" w:cs="Times New Roman"/>
-          <w:sz w:val="20"/>
-          <w:szCs w:val="20"/>
-        </w:rPr>
-        <w:tab/>
-      </w:r>
-      <w:r>
-        <w:rPr>
-          <w:rFonts w:ascii="Times New Roman" w:hAnsi="Times New Roman" w:cs="Times New Roman"/>
-          <w:sz w:val="20"/>
-          <w:szCs w:val="20"/>
-        </w:rPr>
-        <w:tab/>
-        <w:t>Version</w:t>
-      </w:r>
-      <w:r>
-        <w:rPr>
-          <w:rFonts w:ascii="Times New Roman" w:hAnsi="Times New Roman" w:cs="Times New Roman"/>
-          <w:sz w:val="20"/>
-          <w:szCs w:val="20"/>
-        </w:rPr>
-        <w:t>:</w:t>
-      </w:r>
-      <w:r>
-        <w:rPr>
-          <w:rFonts w:ascii="Times New Roman" w:hAnsi="Times New Roman" w:cs="Times New Roman"/>
-          <w:sz w:val="20"/>
-          <w:szCs w:val="20"/>
-        </w:rPr>
-        <w:tab/>
-      </w:r>
-      <w:r>
-        <w:rPr>
-          <w:rFonts w:ascii="Times New Roman" w:hAnsi="Times New Roman" w:cs="Times New Roman"/>
-          <w:sz w:val="20"/>
-          <w:szCs w:val="20"/>
-        </w:rPr>
-        <w:tab/>
-      </w:r>
-      <w:r>
-        <w:rPr>
-          <w:rFonts w:ascii="Times New Roman" w:hAnsi="Times New Roman" w:cs="Times New Roman"/>
-          <w:sz w:val="20"/>
-          <w:szCs w:val="20"/>
-        </w:rPr>
-        <w:t>1.</w:t>
-      </w:r>
-      <w:r>
-        <w:rPr>
-          <w:rFonts w:ascii="Times New Roman" w:hAnsi="Times New Roman" w:cs="Times New Roman"/>
-          <w:sz w:val="20"/>
-          <w:szCs w:val="20"/>
-        </w:rPr>
-        <w:t>4</w:t>
-      </w:r>
-    </w:p>
-    <w:p>
-      <w:pPr>
-        <w:spacing w:after="0"/>
-        <w:rPr>
-          <w:rFonts w:ascii="Times New Roman" w:hAnsi="Times New Roman" w:cs="Times New Roman"/>
-          <w:sz w:val="20"/>
-          <w:szCs w:val="20"/>
-        </w:rPr>
-      </w:pPr>
-      <w:r>
-        <w:rPr>
-          <w:rFonts w:ascii="Times New Roman" w:hAnsi="Times New Roman" w:cs="Times New Roman"/>
-          <w:sz w:val="20"/>
-          <w:szCs w:val="20"/>
-        </w:rPr>
-        <w:tab/>
-      </w:r>
-      <w:r>
-        <w:rPr>
-          <w:rFonts w:ascii="Times New Roman" w:hAnsi="Times New Roman" w:cs="Times New Roman"/>
-          <w:sz w:val="20"/>
-          <w:szCs w:val="20"/>
-        </w:rPr>
-        <w:tab/>
-      </w:r>
-      <w:r>
-        <w:rPr>
-          <w:rFonts w:ascii="Times New Roman" w:hAnsi="Times New Roman" w:cs="Times New Roman"/>
-          <w:sz w:val="20"/>
-          <w:szCs w:val="20"/>
-        </w:rPr>
-        <w:tab/>
-        <w:t>Status:</w:t>
-      </w:r>
-      <w:r>
-        <w:rPr>
-          <w:rFonts w:ascii="Times New Roman" w:hAnsi="Times New Roman" w:cs="Times New Roman"/>
-          <w:sz w:val="20"/>
-          <w:szCs w:val="20"/>
-        </w:rPr>
-        <w:tab/>
-      </w:r>
-      <w:r>
-        <w:rPr>
-          <w:rFonts w:ascii="Times New Roman" w:hAnsi="Times New Roman" w:cs="Times New Roman"/>
-          <w:sz w:val="20"/>
-          <w:szCs w:val="20"/>
-        </w:rPr>
-        <w:tab/>
-      </w:r>
-      <w:r>
-        <w:rPr>
-          <w:rFonts w:ascii="Times New Roman" w:hAnsi="Times New Roman" w:cs="Times New Roman"/>
-          <w:sz w:val="20"/>
-          <w:szCs w:val="20"/>
-        </w:rPr>
-        <w:t>Re</w:t>
-      </w:r>
-      <w:r>
-        <w:rPr>
-          <w:rFonts w:ascii="Times New Roman" w:hAnsi="Times New Roman" w:cs="Times New Roman"/>
-          <w:sz w:val="20"/>
-          <w:szCs w:val="20"/>
-        </w:rPr>
-        <w:t>view</w:t>
-      </w:r>
     </w:p>
     <w:p>
       <w:pPr>
@@ -10802,17 +10802,7 @@
         <w:sz w:val="20"/>
         <w:szCs w:val="20"/>
       </w:rPr>
-      <w:t>Re</w:t>
-    </w:r>
-    <w:r>
-      <w:rPr>
-        <w:rFonts w:ascii="Times New Roman" w:hAnsi="Times New Roman" w:cs="Times New Roman"/>
-        <w:i/>
-        <w:iCs/>
-        <w:sz w:val="20"/>
-        <w:szCs w:val="20"/>
-      </w:rPr>
-      <w:t>view</w:t>
+      <w:t>Release</w:t>
     </w:r>
     <w:r>
       <w:rPr>
@@ -11957,6 +11947,21 @@
 </file>
 
 <file path=customXml/item1.xml><?xml version="1.0" encoding="utf-8"?>
+<p:properties xmlns:p="http://schemas.microsoft.com/office/2006/metadata/properties" xmlns:xsi="http://www.w3.org/2001/XMLSchema-instance" xmlns:pc="http://schemas.microsoft.com/office/infopath/2007/PartnerControls">
+  <documentManagement/>
+</p:properties>
+</file>
+
+<file path=customXml/item2.xml><?xml version="1.0" encoding="utf-8"?>
+<?mso-contentType ?>
+<FormTemplates xmlns="http://schemas.microsoft.com/sharepoint/v3/contenttype/forms">
+  <Display>DocumentLibraryForm</Display>
+  <Edit>DocumentLibraryForm</Edit>
+  <New>DocumentLibraryForm</New>
+</FormTemplates>
+</file>
+
+<file path=customXml/item3.xml><?xml version="1.0" encoding="utf-8"?>
 <ct:contentTypeSchema xmlns:ct="http://schemas.microsoft.com/office/2006/metadata/contentType" xmlns:ma="http://schemas.microsoft.com/office/2006/metadata/properties/metaAttributes" ct:_="" ma:_="" ma:contentTypeName="Document" ma:contentTypeID="0x01010075BCEA40D580D84AA0642230019DE808" ma:contentTypeVersion="7" ma:contentTypeDescription="Create a new document." ma:contentTypeScope="" ma:versionID="2b4da18a28b8c9a48a56d06ca31d8dc9">
   <xsd:schema xmlns:xsd="http://www.w3.org/2001/XMLSchema" xmlns:xs="http://www.w3.org/2001/XMLSchema" xmlns:p="http://schemas.microsoft.com/office/2006/metadata/properties" xmlns:ns3="4c4ab678-25b9-478a-abc3-ff792265b977" xmlns:ns4="f2e75bad-49d2-4fb7-a771-f4873e563e0c" targetNamespace="http://schemas.microsoft.com/office/2006/metadata/properties" ma:root="true" ma:fieldsID="2e019d3ff39bf84f3094f259194d2c28" ns3:_="" ns4:_="">
     <xsd:import namespace="4c4ab678-25b9-478a-abc3-ff792265b977"/>
@@ -12141,26 +12146,28 @@
 </ct:contentTypeSchema>
 </file>
 
-<file path=customXml/item2.xml><?xml version="1.0" encoding="utf-8"?>
-<?mso-contentType ?>
-<FormTemplates xmlns="http://schemas.microsoft.com/sharepoint/v3/contenttype/forms">
-  <Display>DocumentLibraryForm</Display>
-  <Edit>DocumentLibraryForm</Edit>
-  <New>DocumentLibraryForm</New>
-</FormTemplates>
-</file>
-
-<file path=customXml/item3.xml><?xml version="1.0" encoding="utf-8"?>
-<p:properties xmlns:p="http://schemas.microsoft.com/office/2006/metadata/properties" xmlns:xsi="http://www.w3.org/2001/XMLSchema-instance" xmlns:pc="http://schemas.microsoft.com/office/infopath/2007/PartnerControls">
-  <documentManagement/>
-</p:properties>
-</file>
-
 <file path=customXml/item4.xml><?xml version="1.0" encoding="utf-8"?>
 <b:Sources xmlns:b="http://schemas.openxmlformats.org/officeDocument/2006/bibliography" xmlns="http://schemas.openxmlformats.org/officeDocument/2006/bibliography" SelectedStyle="\APASixthEditionOfficeOnline.xsl" StyleName="APA" Version="6"/>
 </file>
 
 <file path=customXml/itemProps1.xml><?xml version="1.0" encoding="utf-8"?>
+<ds:datastoreItem xmlns:ds="http://schemas.openxmlformats.org/officeDocument/2006/customXml" ds:itemID="{60318CB5-EE26-46EB-8C50-58D55AD246BA}">
+  <ds:schemaRefs>
+    <ds:schemaRef ds:uri="http://schemas.microsoft.com/office/2006/metadata/properties"/>
+    <ds:schemaRef ds:uri="http://schemas.microsoft.com/office/infopath/2007/PartnerControls"/>
+  </ds:schemaRefs>
+</ds:datastoreItem>
+</file>
+
+<file path=customXml/itemProps2.xml><?xml version="1.0" encoding="utf-8"?>
+<ds:datastoreItem xmlns:ds="http://schemas.openxmlformats.org/officeDocument/2006/customXml" ds:itemID="{801058A8-832F-453E-8105-A559C0150A3C}">
+  <ds:schemaRefs>
+    <ds:schemaRef ds:uri="http://schemas.microsoft.com/sharepoint/v3/contenttype/forms"/>
+  </ds:schemaRefs>
+</ds:datastoreItem>
+</file>
+
+<file path=customXml/itemProps3.xml><?xml version="1.0" encoding="utf-8"?>
 <ds:datastoreItem xmlns:ds="http://schemas.openxmlformats.org/officeDocument/2006/customXml" ds:itemID="{FA3F3554-BD39-430D-87DA-E47053ED30C5}">
   <ds:schemaRefs>
     <ds:schemaRef ds:uri="http://schemas.microsoft.com/office/2006/metadata/contentType"/>
@@ -12179,25 +12186,8 @@
 </ds:datastoreItem>
 </file>
 
-<file path=customXml/itemProps2.xml><?xml version="1.0" encoding="utf-8"?>
-<ds:datastoreItem xmlns:ds="http://schemas.openxmlformats.org/officeDocument/2006/customXml" ds:itemID="{801058A8-832F-453E-8105-A559C0150A3C}">
-  <ds:schemaRefs>
-    <ds:schemaRef ds:uri="http://schemas.microsoft.com/sharepoint/v3/contenttype/forms"/>
-  </ds:schemaRefs>
-</ds:datastoreItem>
-</file>
-
-<file path=customXml/itemProps3.xml><?xml version="1.0" encoding="utf-8"?>
-<ds:datastoreItem xmlns:ds="http://schemas.openxmlformats.org/officeDocument/2006/customXml" ds:itemID="{60318CB5-EE26-46EB-8C50-58D55AD246BA}">
-  <ds:schemaRefs>
-    <ds:schemaRef ds:uri="http://schemas.microsoft.com/office/2006/metadata/properties"/>
-    <ds:schemaRef ds:uri="http://schemas.microsoft.com/office/infopath/2007/PartnerControls"/>
-  </ds:schemaRefs>
-</ds:datastoreItem>
-</file>
-
 <file path=customXml/itemProps4.xml><?xml version="1.0" encoding="utf-8"?>
-<ds:datastoreItem xmlns:ds="http://schemas.openxmlformats.org/officeDocument/2006/customXml" ds:itemID="{D0823535-9427-486D-877F-DA254B4B102E}">
+<ds:datastoreItem xmlns:ds="http://schemas.openxmlformats.org/officeDocument/2006/customXml" ds:itemID="{176C53D2-959D-474A-961C-0AFACA84AA20}">
   <ds:schemaRefs>
     <ds:schemaRef ds:uri="http://schemas.openxmlformats.org/officeDocument/2006/bibliography"/>
   </ds:schemaRefs>

</xml_diff>